<commit_message>
Minor changes to fonts
</commit_message>
<xml_diff>
--- a/2. Documents/5. Final Report/Graduation Report.docx
+++ b/2. Documents/5. Final Report/Graduation Report.docx
@@ -253,12 +253,6 @@
         <w:gridCol w:w="11393"/>
       </w:tblGrid>
       <w:tr>
-        <w:tblPrEx>
-          <w:tblCellMar>
-            <w:top w:w="0" w:type="dxa"/>
-            <w:bottom w:w="0" w:type="dxa"/>
-          </w:tblCellMar>
-        </w:tblPrEx>
         <w:trPr>
           <w:trHeight w:val="518"/>
         </w:trPr>
@@ -1085,15 +1079,7 @@
           <w:szCs w:val="24"/>
           <w:lang w:val="en-GB"/>
         </w:rPr>
-        <w:t>0</w:t>
-      </w:r>
-      <w:r>
-        <w:rPr>
-          <w:rFonts w:ascii="Bierstadt Display" w:hAnsi="Bierstadt Display"/>
-          <w:szCs w:val="24"/>
-          <w:lang w:val="en-GB"/>
-        </w:rPr>
-        <w:t>618592672</w:t>
+        <w:t>0618592672</w:t>
       </w:r>
       <w:r>
         <w:rPr>
@@ -1319,6 +1305,7 @@
       <w:r>
         <w:rPr>
           <w:rFonts w:ascii="Bierstadt Display" w:hAnsi="Bierstadt Display"/>
+          <w:noProof/>
           <w:sz w:val="28"/>
           <w:szCs w:val="24"/>
           <w:lang w:val="en-GB"/>
@@ -1572,6 +1559,7 @@
     <w:sdt>
       <w:sdtPr>
         <w:rPr>
+          <w:rFonts w:ascii="Sitka Display" w:eastAsiaTheme="minorEastAsia" w:hAnsi="Sitka Display" w:cstheme="minorBidi"/>
           <w:b/>
           <w:bCs/>
           <w:sz w:val="32"/>
@@ -1586,7 +1574,6 @@
       </w:sdtPr>
       <w:sdtEndPr>
         <w:rPr>
-          <w:rFonts w:ascii="Sitka Display" w:eastAsiaTheme="minorEastAsia" w:hAnsi="Sitka Display" w:cstheme="minorBidi"/>
           <w:noProof/>
           <w:sz w:val="22"/>
           <w:szCs w:val="20"/>
@@ -1637,7 +1624,6 @@
               <w:noProof/>
               <w:sz w:val="20"/>
               <w:szCs w:val="20"/>
-              <w:lang/>
             </w:rPr>
           </w:pPr>
           <w:r>
@@ -1750,7 +1736,6 @@
               <w:noProof/>
               <w:sz w:val="20"/>
               <w:szCs w:val="20"/>
-              <w:lang/>
             </w:rPr>
           </w:pPr>
           <w:hyperlink w:anchor="_Toc129789130" w:history="1">
@@ -1839,7 +1824,6 @@
               <w:noProof/>
               <w:sz w:val="20"/>
               <w:szCs w:val="20"/>
-              <w:lang/>
             </w:rPr>
           </w:pPr>
           <w:hyperlink w:anchor="_Toc129789131" w:history="1">
@@ -1928,7 +1912,6 @@
               <w:noProof/>
               <w:sz w:val="20"/>
               <w:szCs w:val="20"/>
-              <w:lang/>
             </w:rPr>
           </w:pPr>
           <w:hyperlink w:anchor="_Toc129789132" w:history="1">
@@ -2018,7 +2001,6 @@
               <w:noProof/>
               <w:sz w:val="20"/>
               <w:szCs w:val="20"/>
-              <w:lang/>
             </w:rPr>
           </w:pPr>
           <w:hyperlink w:anchor="_Toc129789133" w:history="1">
@@ -2039,7 +2021,6 @@
                 <w:noProof/>
                 <w:sz w:val="20"/>
                 <w:szCs w:val="20"/>
-                <w:lang/>
               </w:rPr>
               <w:tab/>
             </w:r>
@@ -2130,7 +2111,6 @@
               <w:noProof/>
               <w:sz w:val="20"/>
               <w:szCs w:val="20"/>
-              <w:lang/>
             </w:rPr>
           </w:pPr>
           <w:hyperlink w:anchor="_Toc129789134" w:history="1">
@@ -2150,7 +2130,6 @@
                 <w:noProof/>
                 <w:sz w:val="20"/>
                 <w:szCs w:val="20"/>
-                <w:lang/>
               </w:rPr>
               <w:tab/>
             </w:r>
@@ -2240,7 +2219,6 @@
               <w:noProof/>
               <w:sz w:val="20"/>
               <w:szCs w:val="20"/>
-              <w:lang/>
             </w:rPr>
           </w:pPr>
           <w:hyperlink w:anchor="_Toc129789135" w:history="1">
@@ -2260,7 +2238,6 @@
                 <w:noProof/>
                 <w:sz w:val="20"/>
                 <w:szCs w:val="20"/>
-                <w:lang/>
               </w:rPr>
               <w:tab/>
             </w:r>
@@ -2350,7 +2327,6 @@
               <w:noProof/>
               <w:sz w:val="20"/>
               <w:szCs w:val="20"/>
-              <w:lang/>
             </w:rPr>
           </w:pPr>
           <w:hyperlink w:anchor="_Toc129789136" w:history="1">
@@ -2370,7 +2346,6 @@
                 <w:noProof/>
                 <w:sz w:val="20"/>
                 <w:szCs w:val="20"/>
-                <w:lang/>
               </w:rPr>
               <w:tab/>
             </w:r>
@@ -2460,7 +2435,6 @@
               <w:noProof/>
               <w:sz w:val="20"/>
               <w:szCs w:val="20"/>
-              <w:lang/>
             </w:rPr>
           </w:pPr>
           <w:hyperlink w:anchor="_Toc129789137" w:history="1">
@@ -2480,7 +2454,6 @@
                 <w:noProof/>
                 <w:sz w:val="20"/>
                 <w:szCs w:val="20"/>
-                <w:lang/>
               </w:rPr>
               <w:tab/>
             </w:r>
@@ -2570,7 +2543,6 @@
               <w:noProof/>
               <w:sz w:val="20"/>
               <w:szCs w:val="20"/>
-              <w:lang/>
             </w:rPr>
           </w:pPr>
           <w:hyperlink w:anchor="_Toc129789138" w:history="1">
@@ -2590,7 +2562,6 @@
                 <w:noProof/>
                 <w:sz w:val="20"/>
                 <w:szCs w:val="20"/>
-                <w:lang/>
               </w:rPr>
               <w:tab/>
             </w:r>
@@ -2680,7 +2651,6 @@
               <w:noProof/>
               <w:sz w:val="20"/>
               <w:szCs w:val="20"/>
-              <w:lang/>
             </w:rPr>
           </w:pPr>
           <w:hyperlink w:anchor="_Toc129789139" w:history="1">
@@ -2700,7 +2670,6 @@
                 <w:noProof/>
                 <w:sz w:val="20"/>
                 <w:szCs w:val="20"/>
-                <w:lang/>
               </w:rPr>
               <w:tab/>
             </w:r>
@@ -2790,7 +2759,6 @@
               <w:noProof/>
               <w:sz w:val="20"/>
               <w:szCs w:val="20"/>
-              <w:lang/>
             </w:rPr>
           </w:pPr>
           <w:hyperlink w:anchor="_Toc129789140" w:history="1">
@@ -2810,7 +2778,6 @@
                 <w:noProof/>
                 <w:sz w:val="20"/>
                 <w:szCs w:val="20"/>
-                <w:lang/>
               </w:rPr>
               <w:tab/>
             </w:r>
@@ -2900,7 +2867,6 @@
               <w:noProof/>
               <w:sz w:val="20"/>
               <w:szCs w:val="20"/>
-              <w:lang/>
             </w:rPr>
           </w:pPr>
           <w:hyperlink w:anchor="_Toc129789141" w:history="1">
@@ -2920,7 +2886,6 @@
                 <w:noProof/>
                 <w:sz w:val="20"/>
                 <w:szCs w:val="20"/>
-                <w:lang/>
               </w:rPr>
               <w:tab/>
             </w:r>
@@ -3010,7 +2975,6 @@
               <w:noProof/>
               <w:sz w:val="20"/>
               <w:szCs w:val="20"/>
-              <w:lang/>
             </w:rPr>
           </w:pPr>
           <w:hyperlink w:anchor="_Toc129789142" w:history="1">
@@ -3030,7 +2994,6 @@
                 <w:noProof/>
                 <w:sz w:val="20"/>
                 <w:szCs w:val="20"/>
-                <w:lang/>
               </w:rPr>
               <w:tab/>
             </w:r>
@@ -3120,7 +3083,6 @@
               <w:noProof/>
               <w:sz w:val="20"/>
               <w:szCs w:val="20"/>
-              <w:lang/>
             </w:rPr>
           </w:pPr>
           <w:hyperlink w:anchor="_Toc129789143" w:history="1">
@@ -3140,7 +3102,6 @@
                 <w:noProof/>
                 <w:sz w:val="20"/>
                 <w:szCs w:val="20"/>
-                <w:lang/>
               </w:rPr>
               <w:tab/>
             </w:r>
@@ -3230,7 +3191,6 @@
               <w:noProof/>
               <w:sz w:val="20"/>
               <w:szCs w:val="20"/>
-              <w:lang/>
             </w:rPr>
           </w:pPr>
           <w:hyperlink w:anchor="_Toc129789144" w:history="1">
@@ -3250,7 +3210,6 @@
                 <w:noProof/>
                 <w:sz w:val="20"/>
                 <w:szCs w:val="20"/>
-                <w:lang/>
               </w:rPr>
               <w:tab/>
             </w:r>
@@ -3340,7 +3299,6 @@
               <w:noProof/>
               <w:sz w:val="20"/>
               <w:szCs w:val="20"/>
-              <w:lang/>
             </w:rPr>
           </w:pPr>
           <w:hyperlink w:anchor="_Toc129789145" w:history="1">
@@ -3360,7 +3318,6 @@
                 <w:noProof/>
                 <w:sz w:val="20"/>
                 <w:szCs w:val="20"/>
-                <w:lang/>
               </w:rPr>
               <w:tab/>
             </w:r>
@@ -3450,7 +3407,6 @@
               <w:noProof/>
               <w:sz w:val="20"/>
               <w:szCs w:val="20"/>
-              <w:lang/>
             </w:rPr>
           </w:pPr>
           <w:hyperlink w:anchor="_Toc129789146" w:history="1">
@@ -3470,7 +3426,6 @@
                 <w:noProof/>
                 <w:sz w:val="20"/>
                 <w:szCs w:val="20"/>
-                <w:lang/>
               </w:rPr>
               <w:tab/>
             </w:r>
@@ -3560,7 +3515,6 @@
               <w:noProof/>
               <w:sz w:val="20"/>
               <w:szCs w:val="20"/>
-              <w:lang/>
             </w:rPr>
           </w:pPr>
           <w:hyperlink w:anchor="_Toc129789147" w:history="1">
@@ -3580,7 +3534,6 @@
                 <w:noProof/>
                 <w:sz w:val="20"/>
                 <w:szCs w:val="20"/>
-                <w:lang/>
               </w:rPr>
               <w:tab/>
             </w:r>
@@ -3670,7 +3623,6 @@
               <w:noProof/>
               <w:sz w:val="20"/>
               <w:szCs w:val="20"/>
-              <w:lang/>
             </w:rPr>
           </w:pPr>
           <w:hyperlink w:anchor="_Toc129789148" w:history="1">
@@ -3690,7 +3642,6 @@
                 <w:noProof/>
                 <w:sz w:val="20"/>
                 <w:szCs w:val="20"/>
-                <w:lang/>
               </w:rPr>
               <w:tab/>
             </w:r>
@@ -3780,7 +3731,6 @@
               <w:noProof/>
               <w:sz w:val="20"/>
               <w:szCs w:val="20"/>
-              <w:lang/>
             </w:rPr>
           </w:pPr>
           <w:hyperlink w:anchor="_Toc129789149" w:history="1">
@@ -3800,7 +3750,6 @@
                 <w:noProof/>
                 <w:sz w:val="20"/>
                 <w:szCs w:val="20"/>
-                <w:lang/>
               </w:rPr>
               <w:tab/>
             </w:r>
@@ -3890,7 +3839,6 @@
               <w:noProof/>
               <w:sz w:val="20"/>
               <w:szCs w:val="20"/>
-              <w:lang/>
             </w:rPr>
           </w:pPr>
           <w:hyperlink w:anchor="_Toc129789150" w:history="1">
@@ -3910,7 +3858,6 @@
                 <w:noProof/>
                 <w:sz w:val="20"/>
                 <w:szCs w:val="20"/>
-                <w:lang/>
               </w:rPr>
               <w:tab/>
             </w:r>
@@ -4000,7 +3947,6 @@
               <w:noProof/>
               <w:sz w:val="20"/>
               <w:szCs w:val="20"/>
-              <w:lang/>
             </w:rPr>
           </w:pPr>
           <w:hyperlink w:anchor="_Toc129789151" w:history="1">
@@ -4020,7 +3966,6 @@
                 <w:noProof/>
                 <w:sz w:val="20"/>
                 <w:szCs w:val="20"/>
-                <w:lang/>
               </w:rPr>
               <w:tab/>
             </w:r>
@@ -4110,7 +4055,6 @@
               <w:noProof/>
               <w:sz w:val="20"/>
               <w:szCs w:val="20"/>
-              <w:lang/>
             </w:rPr>
           </w:pPr>
           <w:hyperlink w:anchor="_Toc129789152" w:history="1">
@@ -4130,7 +4074,6 @@
                 <w:noProof/>
                 <w:sz w:val="20"/>
                 <w:szCs w:val="20"/>
-                <w:lang/>
               </w:rPr>
               <w:tab/>
             </w:r>
@@ -4220,7 +4163,6 @@
               <w:noProof/>
               <w:sz w:val="20"/>
               <w:szCs w:val="20"/>
-              <w:lang/>
             </w:rPr>
           </w:pPr>
           <w:hyperlink w:anchor="_Toc129789153" w:history="1">
@@ -4240,7 +4182,6 @@
                 <w:noProof/>
                 <w:sz w:val="20"/>
                 <w:szCs w:val="20"/>
-                <w:lang/>
               </w:rPr>
               <w:tab/>
             </w:r>
@@ -4330,7 +4271,6 @@
               <w:noProof/>
               <w:sz w:val="20"/>
               <w:szCs w:val="20"/>
-              <w:lang/>
             </w:rPr>
           </w:pPr>
           <w:hyperlink w:anchor="_Toc129789154" w:history="1">
@@ -4350,7 +4290,6 @@
                 <w:noProof/>
                 <w:sz w:val="20"/>
                 <w:szCs w:val="20"/>
-                <w:lang/>
               </w:rPr>
               <w:tab/>
             </w:r>
@@ -4440,7 +4379,6 @@
               <w:noProof/>
               <w:sz w:val="20"/>
               <w:szCs w:val="20"/>
-              <w:lang/>
             </w:rPr>
           </w:pPr>
           <w:hyperlink w:anchor="_Toc129789155" w:history="1">
@@ -4460,7 +4398,6 @@
                 <w:noProof/>
                 <w:sz w:val="20"/>
                 <w:szCs w:val="20"/>
-                <w:lang/>
               </w:rPr>
               <w:tab/>
             </w:r>
@@ -4571,7 +4508,6 @@
               <w:noProof/>
               <w:sz w:val="20"/>
               <w:szCs w:val="20"/>
-              <w:lang/>
             </w:rPr>
           </w:pPr>
           <w:hyperlink w:anchor="_Toc129789156" w:history="1">
@@ -4591,7 +4527,6 @@
                 <w:noProof/>
                 <w:sz w:val="20"/>
                 <w:szCs w:val="20"/>
-                <w:lang/>
               </w:rPr>
               <w:tab/>
             </w:r>
@@ -4681,7 +4616,6 @@
               <w:noProof/>
               <w:sz w:val="20"/>
               <w:szCs w:val="20"/>
-              <w:lang/>
             </w:rPr>
           </w:pPr>
           <w:hyperlink w:anchor="_Toc129789157" w:history="1">
@@ -4701,7 +4635,6 @@
                 <w:noProof/>
                 <w:sz w:val="20"/>
                 <w:szCs w:val="20"/>
-                <w:lang/>
               </w:rPr>
               <w:tab/>
             </w:r>
@@ -4791,7 +4724,6 @@
               <w:noProof/>
               <w:sz w:val="20"/>
               <w:szCs w:val="20"/>
-              <w:lang/>
             </w:rPr>
           </w:pPr>
           <w:hyperlink w:anchor="_Toc129789158" w:history="1">
@@ -4811,7 +4743,6 @@
                 <w:noProof/>
                 <w:sz w:val="20"/>
                 <w:szCs w:val="20"/>
-                <w:lang/>
               </w:rPr>
               <w:tab/>
             </w:r>
@@ -4901,7 +4832,6 @@
               <w:noProof/>
               <w:sz w:val="20"/>
               <w:szCs w:val="20"/>
-              <w:lang/>
             </w:rPr>
           </w:pPr>
           <w:hyperlink w:anchor="_Toc129789159" w:history="1">
@@ -4921,7 +4851,6 @@
                 <w:noProof/>
                 <w:sz w:val="20"/>
                 <w:szCs w:val="20"/>
-                <w:lang/>
               </w:rPr>
               <w:tab/>
             </w:r>
@@ -5011,7 +4940,6 @@
               <w:noProof/>
               <w:sz w:val="20"/>
               <w:szCs w:val="20"/>
-              <w:lang/>
             </w:rPr>
           </w:pPr>
           <w:hyperlink w:anchor="_Toc129789160" w:history="1">
@@ -5031,7 +4959,6 @@
                 <w:noProof/>
                 <w:sz w:val="20"/>
                 <w:szCs w:val="20"/>
-                <w:lang/>
               </w:rPr>
               <w:tab/>
             </w:r>
@@ -5121,7 +5048,6 @@
               <w:noProof/>
               <w:sz w:val="20"/>
               <w:szCs w:val="20"/>
-              <w:lang/>
             </w:rPr>
           </w:pPr>
           <w:hyperlink w:anchor="_Toc129789161" w:history="1">
@@ -5141,7 +5067,6 @@
                 <w:noProof/>
                 <w:sz w:val="20"/>
                 <w:szCs w:val="20"/>
-                <w:lang/>
               </w:rPr>
               <w:tab/>
             </w:r>
@@ -5231,7 +5156,6 @@
               <w:noProof/>
               <w:sz w:val="20"/>
               <w:szCs w:val="20"/>
-              <w:lang/>
             </w:rPr>
           </w:pPr>
           <w:hyperlink w:anchor="_Toc129789162" w:history="1">
@@ -5251,7 +5175,6 @@
                 <w:noProof/>
                 <w:sz w:val="20"/>
                 <w:szCs w:val="20"/>
-                <w:lang/>
               </w:rPr>
               <w:tab/>
             </w:r>
@@ -5341,7 +5264,6 @@
               <w:noProof/>
               <w:sz w:val="20"/>
               <w:szCs w:val="20"/>
-              <w:lang/>
             </w:rPr>
           </w:pPr>
           <w:hyperlink w:anchor="_Toc129789163" w:history="1">
@@ -5361,7 +5283,6 @@
                 <w:noProof/>
                 <w:sz w:val="20"/>
                 <w:szCs w:val="20"/>
-                <w:lang/>
               </w:rPr>
               <w:tab/>
             </w:r>
@@ -5451,7 +5372,6 @@
               <w:noProof/>
               <w:sz w:val="20"/>
               <w:szCs w:val="20"/>
-              <w:lang/>
             </w:rPr>
           </w:pPr>
           <w:hyperlink w:anchor="_Toc129789164" w:history="1">
@@ -5471,7 +5391,6 @@
                 <w:noProof/>
                 <w:sz w:val="20"/>
                 <w:szCs w:val="20"/>
-                <w:lang/>
               </w:rPr>
               <w:tab/>
             </w:r>
@@ -5561,7 +5480,6 @@
               <w:noProof/>
               <w:sz w:val="20"/>
               <w:szCs w:val="20"/>
-              <w:lang/>
             </w:rPr>
           </w:pPr>
           <w:hyperlink w:anchor="_Toc129789165" w:history="1">
@@ -5581,7 +5499,6 @@
                 <w:noProof/>
                 <w:sz w:val="20"/>
                 <w:szCs w:val="20"/>
-                <w:lang/>
               </w:rPr>
               <w:tab/>
             </w:r>
@@ -5671,7 +5588,6 @@
               <w:noProof/>
               <w:sz w:val="20"/>
               <w:szCs w:val="20"/>
-              <w:lang/>
             </w:rPr>
           </w:pPr>
           <w:hyperlink w:anchor="_Toc129789166" w:history="1">
@@ -5691,7 +5607,6 @@
                 <w:noProof/>
                 <w:sz w:val="20"/>
                 <w:szCs w:val="20"/>
-                <w:lang/>
               </w:rPr>
               <w:tab/>
             </w:r>
@@ -5781,7 +5696,6 @@
               <w:noProof/>
               <w:sz w:val="20"/>
               <w:szCs w:val="20"/>
-              <w:lang/>
             </w:rPr>
           </w:pPr>
           <w:hyperlink w:anchor="_Toc129789167" w:history="1">
@@ -5801,7 +5715,6 @@
                 <w:noProof/>
                 <w:sz w:val="20"/>
                 <w:szCs w:val="20"/>
-                <w:lang/>
               </w:rPr>
               <w:tab/>
             </w:r>
@@ -5891,7 +5804,6 @@
               <w:noProof/>
               <w:sz w:val="20"/>
               <w:szCs w:val="20"/>
-              <w:lang/>
             </w:rPr>
           </w:pPr>
           <w:hyperlink w:anchor="_Toc129789168" w:history="1">
@@ -5911,7 +5823,6 @@
                 <w:noProof/>
                 <w:sz w:val="20"/>
                 <w:szCs w:val="20"/>
-                <w:lang/>
               </w:rPr>
               <w:tab/>
             </w:r>
@@ -6001,7 +5912,6 @@
               <w:noProof/>
               <w:sz w:val="20"/>
               <w:szCs w:val="20"/>
-              <w:lang/>
             </w:rPr>
           </w:pPr>
           <w:hyperlink w:anchor="_Toc129789169" w:history="1">
@@ -6021,7 +5931,6 @@
                 <w:noProof/>
                 <w:sz w:val="20"/>
                 <w:szCs w:val="20"/>
-                <w:lang/>
               </w:rPr>
               <w:tab/>
             </w:r>
@@ -6111,7 +6020,6 @@
               <w:noProof/>
               <w:sz w:val="20"/>
               <w:szCs w:val="20"/>
-              <w:lang/>
             </w:rPr>
           </w:pPr>
           <w:hyperlink w:anchor="_Toc129789170" w:history="1">
@@ -6131,7 +6039,6 @@
                 <w:noProof/>
                 <w:sz w:val="20"/>
                 <w:szCs w:val="20"/>
-                <w:lang/>
               </w:rPr>
               <w:tab/>
             </w:r>
@@ -6221,7 +6128,6 @@
               <w:noProof/>
               <w:sz w:val="20"/>
               <w:szCs w:val="20"/>
-              <w:lang/>
             </w:rPr>
           </w:pPr>
           <w:hyperlink w:anchor="_Toc129789171" w:history="1">
@@ -6241,7 +6147,6 @@
                 <w:noProof/>
                 <w:sz w:val="20"/>
                 <w:szCs w:val="20"/>
-                <w:lang/>
               </w:rPr>
               <w:tab/>
             </w:r>
@@ -6330,7 +6235,6 @@
               <w:noProof/>
               <w:sz w:val="20"/>
               <w:szCs w:val="20"/>
-              <w:lang/>
             </w:rPr>
           </w:pPr>
           <w:hyperlink w:anchor="_Toc129789172" w:history="1">
@@ -6419,7 +6323,6 @@
               <w:noProof/>
               <w:sz w:val="20"/>
               <w:szCs w:val="20"/>
-              <w:lang/>
             </w:rPr>
           </w:pPr>
           <w:hyperlink w:anchor="_Toc129789173" w:history="1">
@@ -6508,7 +6411,6 @@
               <w:noProof/>
               <w:sz w:val="20"/>
               <w:szCs w:val="20"/>
-              <w:lang/>
             </w:rPr>
           </w:pPr>
           <w:hyperlink w:anchor="_Toc129789174" w:history="1">
@@ -6597,7 +6499,6 @@
               <w:noProof/>
               <w:sz w:val="20"/>
               <w:szCs w:val="20"/>
-              <w:lang/>
             </w:rPr>
           </w:pPr>
           <w:hyperlink w:anchor="_Toc129789175" w:history="1">
@@ -6686,7 +6587,6 @@
               <w:noProof/>
               <w:sz w:val="20"/>
               <w:szCs w:val="20"/>
-              <w:lang/>
             </w:rPr>
           </w:pPr>
           <w:hyperlink w:anchor="_Toc129789176" w:history="1">
@@ -6775,7 +6675,6 @@
               <w:noProof/>
               <w:sz w:val="20"/>
               <w:szCs w:val="20"/>
-              <w:lang/>
             </w:rPr>
           </w:pPr>
           <w:hyperlink w:anchor="_Toc129789177" w:history="1">
@@ -6864,7 +6763,6 @@
               <w:noProof/>
               <w:sz w:val="20"/>
               <w:szCs w:val="20"/>
-              <w:lang/>
             </w:rPr>
           </w:pPr>
           <w:hyperlink w:anchor="_Toc129789178" w:history="1">
@@ -6953,7 +6851,6 @@
               <w:noProof/>
               <w:sz w:val="20"/>
               <w:szCs w:val="20"/>
-              <w:lang/>
             </w:rPr>
           </w:pPr>
           <w:hyperlink w:anchor="_Toc129789179" w:history="1">
@@ -7042,7 +6939,6 @@
               <w:noProof/>
               <w:sz w:val="20"/>
               <w:szCs w:val="20"/>
-              <w:lang/>
             </w:rPr>
           </w:pPr>
           <w:hyperlink w:anchor="_Toc129789180" w:history="1">
@@ -7131,7 +7027,6 @@
               <w:noProof/>
               <w:sz w:val="20"/>
               <w:szCs w:val="20"/>
-              <w:lang/>
             </w:rPr>
           </w:pPr>
           <w:hyperlink w:anchor="_Toc129789181" w:history="1">
@@ -8115,27 +8010,16 @@
           <w:szCs w:val="24"/>
           <w:lang w:val="en-GB"/>
         </w:rPr>
-        <w:t>on-</w:t>
-      </w:r>
-      <w:r>
-        <w:rPr>
-          <w:rFonts w:ascii="Cambria" w:hAnsi="Cambria"/>
+        <w:t>on</w:t>
+      </w:r>
+      <w:r>
+        <w:rPr>
           <w:sz w:val="24"/>
           <w:szCs w:val="24"/>
-          <w:lang w:val="en-US"/>
-        </w:rPr>
-        <w:t>F</w:t>
-      </w:r>
-      <w:proofErr w:type="spellStart"/>
-      <w:r>
-        <w:rPr>
-          <w:sz w:val="24"/>
-          <w:szCs w:val="24"/>
-          <w:lang w:val="en-GB"/>
-        </w:rPr>
-        <w:t>unctional</w:t>
-      </w:r>
-      <w:proofErr w:type="spellEnd"/>
+          <w:lang w:val="en-GB"/>
+        </w:rPr>
+        <w:t>-Functional</w:t>
+      </w:r>
       <w:r>
         <w:rPr>
           <w:sz w:val="24"/>
@@ -9969,6 +9853,7 @@
   <w:style w:type="character" w:default="1" w:styleId="DefaultParagraphFont">
     <w:name w:val="Default Paragraph Font"/>
     <w:uiPriority w:val="1"/>
+    <w:semiHidden/>
     <w:unhideWhenUsed/>
   </w:style>
   <w:style w:type="table" w:default="1" w:styleId="TableNormal">
@@ -10059,9 +9944,11 @@
     <w:basedOn w:val="DefaultParagraphFont"/>
     <w:uiPriority w:val="99"/>
     <w:unhideWhenUsed/>
-    <w:rsid w:val="00535F91"/>
+    <w:rsid w:val="004C625B"/>
     <w:rPr>
+      <w:rFonts w:ascii="Sitka Banner" w:hAnsi="Sitka Banner"/>
       <w:color w:val="2998E3" w:themeColor="hyperlink"/>
+      <w:sz w:val="18"/>
       <w:u w:val="single"/>
     </w:rPr>
   </w:style>

</xml_diff>

<commit_message>
Finishing touches of set-up
The whole template of the report is set-up.
Fonts, sizes, citations, bibliography, abbreviations
</commit_message>
<xml_diff>
--- a/2. Documents/5. Final Report/Graduation Report.docx
+++ b/2. Documents/5. Final Report/Graduation Report.docx
@@ -187,7 +187,7 @@
                         </pic:cNvPicPr>
                       </pic:nvPicPr>
                       <pic:blipFill>
-                        <a:blip r:embed="rId6">
+                        <a:blip r:embed="rId8">
                           <a:extLst>
                             <a:ext uri="{28A0092B-C50C-407E-A947-70E740481C1C}">
                               <a14:useLocalDpi xmlns:a14="http://schemas.microsoft.com/office/drawing/2010/main" val="0"/>
@@ -423,6 +423,24 @@
           <w:szCs w:val="28"/>
           <w:lang w:val="en-GB"/>
         </w:rPr>
+        <w:br/>
+      </w:r>
+      <w:r>
+        <w:rPr>
+          <w:rFonts w:eastAsia="Times New Roman"/>
+          <w:sz w:val="28"/>
+          <w:szCs w:val="28"/>
+          <w:lang w:val="en-GB"/>
+        </w:rPr>
+        <w:br/>
+      </w:r>
+      <w:r>
+        <w:rPr>
+          <w:rFonts w:eastAsia="Times New Roman"/>
+          <w:sz w:val="28"/>
+          <w:szCs w:val="28"/>
+          <w:lang w:val="en-GB"/>
+        </w:rPr>
         <w:t xml:space="preserve">Submitted to: Fontys </w:t>
       </w:r>
       <w:r>
@@ -628,52 +646,54 @@
     </w:p>
     <w:p>
       <w:pPr>
-        <w:spacing w:line="276" w:lineRule="auto"/>
-        <w:rPr>
-          <w:szCs w:val="24"/>
-          <w:lang w:val="en-GB"/>
-        </w:rPr>
-      </w:pPr>
-      <w:r>
-        <w:rPr>
-          <w:szCs w:val="24"/>
+        <w:rPr>
+          <w:lang w:val="en-GB"/>
+        </w:rPr>
+      </w:pPr>
+      <w:r>
+        <w:rPr>
           <w:lang w:val="en-GB"/>
         </w:rPr>
         <w:t>Author: Boris Ivanov</w:t>
       </w:r>
       <w:r>
         <w:rPr>
-          <w:szCs w:val="24"/>
           <w:lang w:val="en-GB"/>
         </w:rPr>
         <w:br/>
       </w:r>
       <w:r>
         <w:rPr>
-          <w:szCs w:val="24"/>
           <w:lang w:val="en-GB"/>
         </w:rPr>
         <w:t>Student number: 2969300</w:t>
       </w:r>
       <w:r>
         <w:rPr>
-          <w:szCs w:val="24"/>
           <w:lang w:val="en-GB"/>
         </w:rPr>
         <w:br/>
       </w:r>
       <w:r>
         <w:rPr>
-          <w:szCs w:val="24"/>
-          <w:lang w:val="en-GB"/>
-        </w:rPr>
-        <w:t xml:space="preserve">E-mail: </w:t>
-      </w:r>
-      <w:hyperlink r:id="rId7" w:history="1">
+          <w:lang w:val="en-GB"/>
+        </w:rPr>
+        <w:t>E-mail:</w:t>
+      </w:r>
+      <w:r>
+        <w:rPr>
+          <w:lang w:val="en-GB"/>
+        </w:rPr>
+        <w:t xml:space="preserve"> </w:t>
+      </w:r>
+      <w:hyperlink r:id="rId9" w:history="1">
         <w:r>
           <w:rPr>
             <w:rStyle w:val="Hyperlink"/>
+            <w:rFonts w:ascii="Sitka Display" w:hAnsi="Sitka Display"/>
+            <w:sz w:val="24"/>
             <w:szCs w:val="24"/>
+            <w:u w:val="none"/>
             <w:lang w:val="en-GB"/>
           </w:rPr>
           <w:t>357544@student.fontys.nl</w:t>
@@ -684,32 +704,34 @@
           <w:szCs w:val="24"/>
           <w:lang w:val="en-GB"/>
         </w:rPr>
+        <w:t xml:space="preserve"> </w:t>
+      </w:r>
+      <w:r>
+        <w:rPr>
+          <w:lang w:val="en-GB"/>
+        </w:rPr>
         <w:br/>
       </w:r>
       <w:r>
         <w:rPr>
-          <w:szCs w:val="24"/>
           <w:lang w:val="en-GB"/>
         </w:rPr>
         <w:t xml:space="preserve">Date: </w:t>
       </w:r>
       <w:r>
         <w:rPr>
-          <w:szCs w:val="24"/>
           <w:lang w:val="en-GB"/>
         </w:rPr>
         <w:fldChar w:fldCharType="begin"/>
       </w:r>
       <w:r>
         <w:rPr>
-          <w:szCs w:val="24"/>
           <w:lang w:val="en-GB"/>
         </w:rPr>
         <w:instrText xml:space="preserve"> DATE \@ "dd MMMM yyyy" </w:instrText>
       </w:r>
       <w:r>
         <w:rPr>
-          <w:szCs w:val="24"/>
           <w:lang w:val="en-GB"/>
         </w:rPr>
         <w:fldChar w:fldCharType="separate"/>
@@ -717,28 +739,24 @@
       <w:r>
         <w:rPr>
           <w:noProof/>
-          <w:szCs w:val="24"/>
           <w:lang w:val="en-GB"/>
         </w:rPr>
         <w:t>15 March 2023</w:t>
       </w:r>
       <w:r>
         <w:rPr>
-          <w:szCs w:val="24"/>
           <w:lang w:val="en-GB"/>
         </w:rPr>
         <w:fldChar w:fldCharType="end"/>
       </w:r>
       <w:r>
         <w:rPr>
-          <w:szCs w:val="24"/>
           <w:lang w:val="en-GB"/>
         </w:rPr>
         <w:br/>
       </w:r>
       <w:r>
         <w:rPr>
-          <w:szCs w:val="24"/>
           <w:lang w:val="en-GB"/>
         </w:rPr>
         <w:t>Place: Eindhoven, the Netherlands</w:t>
@@ -850,7 +868,23 @@
           <w:szCs w:val="24"/>
           <w:lang w:val="en-GB"/>
         </w:rPr>
-        <w:t xml:space="preserve">Company tutor: </w:t>
+        <w:t xml:space="preserve">Company </w:t>
+      </w:r>
+      <w:r>
+        <w:rPr>
+          <w:rFonts w:ascii="Bierstadt Display" w:hAnsi="Bierstadt Display"/>
+          <w:szCs w:val="24"/>
+          <w:lang w:val="en-GB"/>
+        </w:rPr>
+        <w:t>supervisor</w:t>
+      </w:r>
+      <w:r>
+        <w:rPr>
+          <w:rFonts w:ascii="Bierstadt Display" w:hAnsi="Bierstadt Display"/>
+          <w:szCs w:val="24"/>
+          <w:lang w:val="en-GB"/>
+        </w:rPr>
+        <w:t xml:space="preserve">: </w:t>
       </w:r>
       <w:r>
         <w:rPr>
@@ -893,10 +927,11 @@
         <w:br/>
         <w:t xml:space="preserve">E-mail: </w:t>
       </w:r>
-      <w:hyperlink r:id="rId8" w:history="1">
+      <w:hyperlink r:id="rId10" w:history="1">
         <w:r>
           <w:rPr>
             <w:rStyle w:val="Hyperlink"/>
+            <w:sz w:val="24"/>
             <w:szCs w:val="24"/>
             <w:lang w:val="en-GB"/>
           </w:rPr>
@@ -905,7 +940,8 @@
       </w:hyperlink>
       <w:r>
         <w:rPr>
-          <w:szCs w:val="24"/>
+          <w:sz w:val="28"/>
+          <w:szCs w:val="28"/>
           <w:lang w:val="en-GB"/>
         </w:rPr>
         <w:t xml:space="preserve"> </w:t>
@@ -1097,10 +1133,11 @@
         </w:rPr>
         <w:t xml:space="preserve">E-mail: </w:t>
       </w:r>
-      <w:hyperlink r:id="rId9" w:history="1">
+      <w:hyperlink r:id="rId11" w:history="1">
         <w:r>
           <w:rPr>
             <w:rStyle w:val="Hyperlink"/>
+            <w:sz w:val="24"/>
             <w:szCs w:val="24"/>
             <w:lang w:val="en-GB"/>
           </w:rPr>
@@ -1109,7 +1146,8 @@
       </w:hyperlink>
       <w:r>
         <w:rPr>
-          <w:szCs w:val="24"/>
+          <w:sz w:val="28"/>
+          <w:szCs w:val="28"/>
           <w:lang w:val="en-GB"/>
         </w:rPr>
         <w:t xml:space="preserve"> </w:t>
@@ -1233,7 +1271,7 @@
           <w:szCs w:val="32"/>
           <w:lang w:val="en-GB"/>
         </w:rPr>
-        <w:t>tutor</w:t>
+        <w:t>supervisor</w:t>
       </w:r>
       <w:proofErr w:type="gramEnd"/>
     </w:p>
@@ -7150,6 +7188,7 @@
         <w:rPr>
           <w:sz w:val="32"/>
           <w:szCs w:val="36"/>
+          <w:lang w:val="en-GB"/>
         </w:rPr>
       </w:pPr>
       <w:bookmarkStart w:id="2" w:name="_Toc129789130"/>
@@ -7163,25 +7202,317 @@
         <w:t>Summary</w:t>
       </w:r>
       <w:bookmarkEnd w:id="2"/>
-      <w:r>
+    </w:p>
+    <w:p>
+      <w:pPr>
+        <w:rPr>
+          <w:lang w:val="en-GB"/>
+        </w:rPr>
+      </w:pPr>
+      <w:r>
+        <w:rPr>
+          <w:lang w:val="en-GB"/>
+        </w:rPr>
+        <w:t>[written at the end]</w:t>
+      </w:r>
+    </w:p>
+    <w:p>
+      <w:pPr>
+        <w:pStyle w:val="Heading1"/>
         <w:rPr>
           <w:sz w:val="32"/>
           <w:szCs w:val="36"/>
           <w:lang w:val="en-GB"/>
         </w:rPr>
-        <w:t xml:space="preserve"> </w:t>
-      </w:r>
+      </w:pPr>
+      <w:bookmarkStart w:id="3" w:name="_Toc129789131"/>
       <w:r>
         <w:rPr>
           <w:sz w:val="32"/>
           <w:szCs w:val="36"/>
           <w:lang w:val="en-GB"/>
         </w:rPr>
-        <w:br/>
+        <w:t>List of abbreviations</w:t>
+      </w:r>
+      <w:bookmarkEnd w:id="3"/>
+      <w:r>
+        <w:rPr>
+          <w:sz w:val="32"/>
+          <w:szCs w:val="36"/>
+          <w:lang w:val="en-GB"/>
+        </w:rPr>
+        <w:t xml:space="preserve"> </w:t>
       </w:r>
     </w:p>
     <w:p>
       <w:pPr>
+        <w:rPr>
+          <w:lang w:val="en-GB"/>
+        </w:rPr>
+      </w:pPr>
+      <w:r>
+        <w:rPr>
+          <w:lang w:val="en-GB"/>
+        </w:rPr>
+        <w:t>[continually updated]</w:t>
+      </w:r>
+    </w:p>
+    <w:tbl>
+      <w:tblPr>
+        <w:tblStyle w:val="TableGrid"/>
+        <w:tblW w:w="0" w:type="auto"/>
+        <w:tblLook w:val="04A0" w:firstRow="1" w:lastRow="0" w:firstColumn="1" w:lastColumn="0" w:noHBand="0" w:noVBand="1"/>
+      </w:tblPr>
+      <w:tblGrid>
+        <w:gridCol w:w="4508"/>
+        <w:gridCol w:w="4508"/>
+      </w:tblGrid>
+      <w:tr>
+        <w:tc>
+          <w:tcPr>
+            <w:tcW w:w="4508" w:type="dxa"/>
+          </w:tcPr>
+          <w:p>
+            <w:pPr>
+              <w:spacing w:line="276" w:lineRule="auto"/>
+              <w:rPr>
+                <w:lang w:val="en-GB"/>
+              </w:rPr>
+            </w:pPr>
+            <w:r>
+              <w:rPr>
+                <w:lang w:val="en-GB"/>
+              </w:rPr>
+              <w:t>IT</w:t>
+            </w:r>
+          </w:p>
+        </w:tc>
+        <w:tc>
+          <w:tcPr>
+            <w:tcW w:w="4508" w:type="dxa"/>
+          </w:tcPr>
+          <w:p>
+            <w:pPr>
+              <w:spacing w:line="276" w:lineRule="auto"/>
+              <w:rPr>
+                <w:lang w:val="en-GB"/>
+              </w:rPr>
+            </w:pPr>
+            <w:r>
+              <w:rPr>
+                <w:lang w:val="en-GB"/>
+              </w:rPr>
+              <w:t>Information Technology</w:t>
+            </w:r>
+          </w:p>
+        </w:tc>
+      </w:tr>
+      <w:tr>
+        <w:tc>
+          <w:tcPr>
+            <w:tcW w:w="4508" w:type="dxa"/>
+          </w:tcPr>
+          <w:p>
+            <w:pPr>
+              <w:spacing w:line="276" w:lineRule="auto"/>
+              <w:rPr>
+                <w:lang w:val="en-GB"/>
+              </w:rPr>
+            </w:pPr>
+          </w:p>
+        </w:tc>
+        <w:tc>
+          <w:tcPr>
+            <w:tcW w:w="4508" w:type="dxa"/>
+          </w:tcPr>
+          <w:p>
+            <w:pPr>
+              <w:spacing w:line="276" w:lineRule="auto"/>
+              <w:rPr>
+                <w:lang w:val="en-GB"/>
+              </w:rPr>
+            </w:pPr>
+          </w:p>
+        </w:tc>
+      </w:tr>
+      <w:tr>
+        <w:tc>
+          <w:tcPr>
+            <w:tcW w:w="4508" w:type="dxa"/>
+          </w:tcPr>
+          <w:p>
+            <w:pPr>
+              <w:spacing w:line="276" w:lineRule="auto"/>
+              <w:rPr>
+                <w:lang w:val="en-GB"/>
+              </w:rPr>
+            </w:pPr>
+          </w:p>
+        </w:tc>
+        <w:tc>
+          <w:tcPr>
+            <w:tcW w:w="4508" w:type="dxa"/>
+          </w:tcPr>
+          <w:p>
+            <w:pPr>
+              <w:spacing w:line="276" w:lineRule="auto"/>
+              <w:rPr>
+                <w:lang w:val="en-GB"/>
+              </w:rPr>
+            </w:pPr>
+          </w:p>
+        </w:tc>
+      </w:tr>
+      <w:tr>
+        <w:tc>
+          <w:tcPr>
+            <w:tcW w:w="4508" w:type="dxa"/>
+          </w:tcPr>
+          <w:p>
+            <w:pPr>
+              <w:spacing w:line="276" w:lineRule="auto"/>
+              <w:rPr>
+                <w:lang w:val="en-GB"/>
+              </w:rPr>
+            </w:pPr>
+          </w:p>
+        </w:tc>
+        <w:tc>
+          <w:tcPr>
+            <w:tcW w:w="4508" w:type="dxa"/>
+          </w:tcPr>
+          <w:p>
+            <w:pPr>
+              <w:spacing w:line="276" w:lineRule="auto"/>
+              <w:rPr>
+                <w:lang w:val="en-GB"/>
+              </w:rPr>
+            </w:pPr>
+          </w:p>
+        </w:tc>
+      </w:tr>
+      <w:tr>
+        <w:tc>
+          <w:tcPr>
+            <w:tcW w:w="4508" w:type="dxa"/>
+          </w:tcPr>
+          <w:p>
+            <w:pPr>
+              <w:spacing w:line="276" w:lineRule="auto"/>
+              <w:rPr>
+                <w:lang w:val="en-GB"/>
+              </w:rPr>
+            </w:pPr>
+          </w:p>
+        </w:tc>
+        <w:tc>
+          <w:tcPr>
+            <w:tcW w:w="4508" w:type="dxa"/>
+          </w:tcPr>
+          <w:p>
+            <w:pPr>
+              <w:spacing w:line="276" w:lineRule="auto"/>
+              <w:rPr>
+                <w:lang w:val="en-GB"/>
+              </w:rPr>
+            </w:pPr>
+          </w:p>
+        </w:tc>
+      </w:tr>
+      <w:tr>
+        <w:tc>
+          <w:tcPr>
+            <w:tcW w:w="4508" w:type="dxa"/>
+          </w:tcPr>
+          <w:p>
+            <w:pPr>
+              <w:spacing w:line="276" w:lineRule="auto"/>
+              <w:rPr>
+                <w:lang w:val="en-GB"/>
+              </w:rPr>
+            </w:pPr>
+          </w:p>
+        </w:tc>
+        <w:tc>
+          <w:tcPr>
+            <w:tcW w:w="4508" w:type="dxa"/>
+          </w:tcPr>
+          <w:p>
+            <w:pPr>
+              <w:spacing w:line="276" w:lineRule="auto"/>
+              <w:rPr>
+                <w:lang w:val="en-GB"/>
+              </w:rPr>
+            </w:pPr>
+          </w:p>
+        </w:tc>
+      </w:tr>
+      <w:tr>
+        <w:tc>
+          <w:tcPr>
+            <w:tcW w:w="4508" w:type="dxa"/>
+          </w:tcPr>
+          <w:p>
+            <w:pPr>
+              <w:spacing w:line="276" w:lineRule="auto"/>
+              <w:rPr>
+                <w:lang w:val="en-GB"/>
+              </w:rPr>
+            </w:pPr>
+          </w:p>
+        </w:tc>
+        <w:tc>
+          <w:tcPr>
+            <w:tcW w:w="4508" w:type="dxa"/>
+          </w:tcPr>
+          <w:p>
+            <w:pPr>
+              <w:spacing w:line="276" w:lineRule="auto"/>
+              <w:rPr>
+                <w:lang w:val="en-GB"/>
+              </w:rPr>
+            </w:pPr>
+          </w:p>
+        </w:tc>
+      </w:tr>
+      <w:tr>
+        <w:tc>
+          <w:tcPr>
+            <w:tcW w:w="4508" w:type="dxa"/>
+          </w:tcPr>
+          <w:p>
+            <w:pPr>
+              <w:spacing w:line="276" w:lineRule="auto"/>
+              <w:rPr>
+                <w:lang w:val="en-GB"/>
+              </w:rPr>
+            </w:pPr>
+          </w:p>
+        </w:tc>
+        <w:tc>
+          <w:tcPr>
+            <w:tcW w:w="4508" w:type="dxa"/>
+          </w:tcPr>
+          <w:p>
+            <w:pPr>
+              <w:spacing w:line="276" w:lineRule="auto"/>
+              <w:rPr>
+                <w:lang w:val="en-GB"/>
+              </w:rPr>
+            </w:pPr>
+          </w:p>
+        </w:tc>
+      </w:tr>
+    </w:tbl>
+    <w:p>
+      <w:pPr>
+        <w:rPr>
+          <w:lang w:val="en-GB"/>
+        </w:rPr>
+      </w:pPr>
+    </w:p>
+    <w:p>
+      <w:pPr>
         <w:pStyle w:val="Heading1"/>
         <w:rPr>
           <w:sz w:val="32"/>
@@ -7189,16 +7520,16 @@
           <w:lang w:val="en-GB"/>
         </w:rPr>
       </w:pPr>
-      <w:bookmarkStart w:id="3" w:name="_Toc129789131"/>
+      <w:bookmarkStart w:id="4" w:name="_Toc129789132"/>
       <w:r>
         <w:rPr>
           <w:sz w:val="32"/>
           <w:szCs w:val="36"/>
           <w:lang w:val="en-GB"/>
         </w:rPr>
-        <w:t>List of abbreviations</w:t>
-      </w:r>
-      <w:bookmarkEnd w:id="3"/>
+        <w:t>List of figures &amp; tables</w:t>
+      </w:r>
+      <w:bookmarkEnd w:id="4"/>
       <w:r>
         <w:rPr>
           <w:sz w:val="32"/>
@@ -7210,31 +7541,308 @@
     </w:p>
     <w:p>
       <w:pPr>
-        <w:pStyle w:val="Heading1"/>
-        <w:rPr>
-          <w:sz w:val="32"/>
-          <w:szCs w:val="36"/>
-          <w:lang w:val="en-GB"/>
-        </w:rPr>
-      </w:pPr>
-      <w:bookmarkStart w:id="4" w:name="_Toc129789132"/>
-      <w:r>
-        <w:rPr>
-          <w:sz w:val="32"/>
-          <w:szCs w:val="36"/>
-          <w:lang w:val="en-GB"/>
-        </w:rPr>
-        <w:t>List of figures &amp; tables</w:t>
-      </w:r>
-      <w:bookmarkEnd w:id="4"/>
-      <w:r>
-        <w:rPr>
-          <w:sz w:val="32"/>
-          <w:szCs w:val="36"/>
-          <w:lang w:val="en-GB"/>
-        </w:rPr>
-        <w:t xml:space="preserve"> </w:t>
-      </w:r>
+        <w:rPr>
+          <w:lang w:val="en-GB"/>
+        </w:rPr>
+      </w:pPr>
+      <w:r>
+        <w:rPr>
+          <w:lang w:val="en-GB"/>
+        </w:rPr>
+        <w:t>[continually updated]</w:t>
+      </w:r>
+    </w:p>
+    <w:p>
+      <w:pPr>
+        <w:pStyle w:val="TableofFigures"/>
+        <w:tabs>
+          <w:tab w:val="right" w:leader="underscore" w:pos="9016"/>
+        </w:tabs>
+        <w:rPr>
+          <w:rFonts w:asciiTheme="minorHAnsi" w:hAnsiTheme="minorHAnsi"/>
+          <w:noProof/>
+          <w:sz w:val="22"/>
+          <w:szCs w:val="22"/>
+          <w:lang/>
+        </w:rPr>
+      </w:pPr>
+      <w:r>
+        <w:rPr>
+          <w:lang w:val="en-GB"/>
+        </w:rPr>
+        <w:fldChar w:fldCharType="begin"/>
+      </w:r>
+      <w:r>
+        <w:rPr>
+          <w:lang w:val="en-GB"/>
+        </w:rPr>
+        <w:instrText xml:space="preserve"> TOC \h \z \c "Figure" </w:instrText>
+      </w:r>
+      <w:r>
+        <w:rPr>
+          <w:lang w:val="en-GB"/>
+        </w:rPr>
+        <w:fldChar w:fldCharType="separate"/>
+      </w:r>
+      <w:hyperlink r:id="rId12" w:anchor="_Toc129801415" w:history="1">
+        <w:r>
+          <w:rPr>
+            <w:rStyle w:val="Hyperlink"/>
+            <w:noProof/>
+          </w:rPr>
+          <w:t>Figure 1</w:t>
+        </w:r>
+        <w:r>
+          <w:rPr>
+            <w:rStyle w:val="Hyperlink"/>
+            <w:noProof/>
+            <w:lang w:val="en-US"/>
+          </w:rPr>
+          <w:t>: The Connect-4 Robot</w:t>
+        </w:r>
+        <w:r>
+          <w:rPr>
+            <w:noProof/>
+            <w:webHidden/>
+          </w:rPr>
+          <w:tab/>
+        </w:r>
+        <w:r>
+          <w:rPr>
+            <w:noProof/>
+            <w:webHidden/>
+          </w:rPr>
+          <w:fldChar w:fldCharType="begin"/>
+        </w:r>
+        <w:r>
+          <w:rPr>
+            <w:noProof/>
+            <w:webHidden/>
+          </w:rPr>
+          <w:instrText xml:space="preserve"> PAGEREF _Toc129801415 \h </w:instrText>
+        </w:r>
+        <w:r>
+          <w:rPr>
+            <w:noProof/>
+            <w:webHidden/>
+          </w:rPr>
+        </w:r>
+        <w:r>
+          <w:rPr>
+            <w:noProof/>
+            <w:webHidden/>
+          </w:rPr>
+          <w:fldChar w:fldCharType="separate"/>
+        </w:r>
+        <w:r>
+          <w:rPr>
+            <w:noProof/>
+            <w:webHidden/>
+          </w:rPr>
+          <w:t>7</w:t>
+        </w:r>
+        <w:r>
+          <w:rPr>
+            <w:noProof/>
+            <w:webHidden/>
+          </w:rPr>
+          <w:fldChar w:fldCharType="end"/>
+        </w:r>
+      </w:hyperlink>
+    </w:p>
+    <w:p>
+      <w:pPr>
+        <w:rPr>
+          <w:noProof/>
+        </w:rPr>
+      </w:pPr>
+      <w:r>
+        <w:rPr>
+          <w:lang w:val="en-GB"/>
+        </w:rPr>
+        <w:fldChar w:fldCharType="end"/>
+      </w:r>
+      <w:r>
+        <w:rPr>
+          <w:lang w:val="en-GB"/>
+        </w:rPr>
+        <w:fldChar w:fldCharType="begin"/>
+      </w:r>
+      <w:r>
+        <w:rPr>
+          <w:lang w:val="en-GB"/>
+        </w:rPr>
+        <w:instrText xml:space="preserve"> TOC \h \z \c "Table" </w:instrText>
+      </w:r>
+      <w:r>
+        <w:rPr>
+          <w:lang w:val="en-GB"/>
+        </w:rPr>
+        <w:fldChar w:fldCharType="separate"/>
+      </w:r>
+    </w:p>
+    <w:p>
+      <w:pPr>
+        <w:pStyle w:val="TableofFigures"/>
+        <w:tabs>
+          <w:tab w:val="right" w:leader="hyphen" w:pos="9016"/>
+        </w:tabs>
+        <w:rPr>
+          <w:rFonts w:asciiTheme="minorHAnsi" w:hAnsiTheme="minorHAnsi"/>
+          <w:noProof/>
+          <w:sz w:val="22"/>
+          <w:szCs w:val="22"/>
+          <w:lang/>
+        </w:rPr>
+      </w:pPr>
+      <w:hyperlink w:anchor="_Toc129801381" w:history="1">
+        <w:r>
+          <w:rPr>
+            <w:rStyle w:val="Hyperlink"/>
+            <w:noProof/>
+          </w:rPr>
+          <w:t>Table 2</w:t>
+        </w:r>
+        <w:r>
+          <w:rPr>
+            <w:rStyle w:val="Hyperlink"/>
+            <w:noProof/>
+            <w:lang w:val="en-US"/>
+          </w:rPr>
+          <w:t>: A list of the user requirements</w:t>
+        </w:r>
+        <w:r>
+          <w:rPr>
+            <w:noProof/>
+            <w:webHidden/>
+          </w:rPr>
+          <w:tab/>
+        </w:r>
+        <w:r>
+          <w:rPr>
+            <w:noProof/>
+            <w:webHidden/>
+          </w:rPr>
+          <w:fldChar w:fldCharType="begin"/>
+        </w:r>
+        <w:r>
+          <w:rPr>
+            <w:noProof/>
+            <w:webHidden/>
+          </w:rPr>
+          <w:instrText xml:space="preserve"> PAGEREF _Toc129801381 \h </w:instrText>
+        </w:r>
+        <w:r>
+          <w:rPr>
+            <w:noProof/>
+            <w:webHidden/>
+          </w:rPr>
+        </w:r>
+        <w:r>
+          <w:rPr>
+            <w:noProof/>
+            <w:webHidden/>
+          </w:rPr>
+          <w:fldChar w:fldCharType="separate"/>
+        </w:r>
+        <w:r>
+          <w:rPr>
+            <w:noProof/>
+            <w:webHidden/>
+          </w:rPr>
+          <w:t>7</w:t>
+        </w:r>
+        <w:r>
+          <w:rPr>
+            <w:noProof/>
+            <w:webHidden/>
+          </w:rPr>
+          <w:fldChar w:fldCharType="end"/>
+        </w:r>
+      </w:hyperlink>
+    </w:p>
+    <w:p>
+      <w:pPr>
+        <w:rPr>
+          <w:lang w:val="en-GB"/>
+        </w:rPr>
+      </w:pPr>
+      <w:r>
+        <w:rPr>
+          <w:lang w:val="en-GB"/>
+        </w:rPr>
+        <w:fldChar w:fldCharType="end"/>
+      </w:r>
+    </w:p>
+    <w:p>
+      <w:pPr>
+        <w:rPr>
+          <w:lang w:val="en-GB"/>
+        </w:rPr>
+      </w:pPr>
+    </w:p>
+    <w:p>
+      <w:pPr>
+        <w:rPr>
+          <w:lang w:val="en-GB"/>
+        </w:rPr>
+      </w:pPr>
+    </w:p>
+    <w:p>
+      <w:pPr>
+        <w:rPr>
+          <w:lang w:val="en-GB"/>
+        </w:rPr>
+      </w:pPr>
+    </w:p>
+    <w:p>
+      <w:pPr>
+        <w:rPr>
+          <w:lang w:val="en-GB"/>
+        </w:rPr>
+      </w:pPr>
+    </w:p>
+    <w:p>
+      <w:pPr>
+        <w:rPr>
+          <w:lang w:val="en-GB"/>
+        </w:rPr>
+      </w:pPr>
+    </w:p>
+    <w:p>
+      <w:pPr>
+        <w:rPr>
+          <w:lang w:val="en-GB"/>
+        </w:rPr>
+      </w:pPr>
+    </w:p>
+    <w:p>
+      <w:pPr>
+        <w:rPr>
+          <w:lang w:val="en-GB"/>
+        </w:rPr>
+      </w:pPr>
+    </w:p>
+    <w:p>
+      <w:pPr>
+        <w:rPr>
+          <w:lang w:val="en-GB"/>
+        </w:rPr>
+      </w:pPr>
+    </w:p>
+    <w:p>
+      <w:pPr>
+        <w:rPr>
+          <w:lang w:val="en-GB"/>
+        </w:rPr>
+      </w:pPr>
+    </w:p>
+    <w:p>
+      <w:pPr>
+        <w:rPr>
+          <w:lang w:val="en-GB"/>
+        </w:rPr>
+      </w:pPr>
     </w:p>
     <w:p>
       <w:pPr>
@@ -7243,6 +7851,7 @@
           <w:ilvl w:val="0"/>
           <w:numId w:val="3"/>
         </w:numPr>
+        <w:ind w:left="360"/>
         <w:rPr>
           <w:rFonts w:eastAsia="KaiTi" w:cs="Kigelia"/>
           <w:sz w:val="32"/>
@@ -7258,9 +7867,23 @@
           <w:szCs w:val="36"/>
           <w:lang w:val="en-GB"/>
         </w:rPr>
+        <w:lastRenderedPageBreak/>
         <w:t>Introduction</w:t>
       </w:r>
       <w:bookmarkEnd w:id="5"/>
+    </w:p>
+    <w:p>
+      <w:pPr>
+        <w:rPr>
+          <w:lang w:val="en-GB"/>
+        </w:rPr>
+      </w:pPr>
+      <w:r>
+        <w:rPr>
+          <w:lang w:val="en-GB"/>
+        </w:rPr>
+        <w:t>[written at a later stage]</w:t>
+      </w:r>
     </w:p>
     <w:p>
       <w:pPr>
@@ -7269,6 +7892,7 @@
           <w:ilvl w:val="0"/>
           <w:numId w:val="3"/>
         </w:numPr>
+        <w:ind w:left="360"/>
         <w:rPr>
           <w:sz w:val="32"/>
           <w:szCs w:val="36"/>
@@ -7290,6 +7914,130 @@
           <w:sz w:val="32"/>
           <w:szCs w:val="36"/>
           <w:lang w:val="en-GB"/>
+        </w:rPr>
+        <w:t xml:space="preserve"> </w:t>
+      </w:r>
+      <w:r>
+        <w:rPr>
+          <w:sz w:val="32"/>
+          <w:szCs w:val="36"/>
+          <w:lang w:val="en-GB"/>
+        </w:rPr>
+        <w:br/>
+      </w:r>
+    </w:p>
+    <w:p>
+      <w:pPr>
+        <w:spacing w:line="276" w:lineRule="auto"/>
+        <w:rPr>
+          <w:lang w:val="en-US"/>
+        </w:rPr>
+      </w:pPr>
+      <w:r>
+        <w:rPr>
+          <w:lang w:val="en-GB"/>
+        </w:rPr>
+        <w:t xml:space="preserve">ALTEN is a global technology consulting and engineering firm. </w:t>
+      </w:r>
+      <w:r>
+        <w:rPr>
+          <w:lang w:val="en-GB"/>
+        </w:rPr>
+        <w:t xml:space="preserve">They provide research projects for technical and information systems divisions in the industrial, telecommunications, and service sectors. Their focus being that of the conception and research for the technical divisions. </w:t>
+      </w:r>
+      <w:r>
+        <w:rPr>
+          <w:lang w:val="en-GB"/>
+        </w:rPr>
+        <w:t>Additionally,</w:t>
+      </w:r>
+      <w:r>
+        <w:rPr>
+          <w:lang w:val="en-GB"/>
+        </w:rPr>
+        <w:t xml:space="preserve"> ALTEN provides networks and telecoms architectures, as well as development of IT systems for the information departments.</w:t>
+      </w:r>
+      <w:r>
+        <w:rPr>
+          <w:lang w:val="bg-BG"/>
+        </w:rPr>
+        <w:t xml:space="preserve"> </w:t>
+      </w:r>
+      <w:r>
+        <w:rPr>
+          <w:lang w:val="en-US"/>
+        </w:rPr>
+        <w:t>As far as industries that rely on ALTEN for their business include, but are not limited to</w:t>
+      </w:r>
+      <w:r>
+        <w:rPr>
+          <w:lang w:val="en-US"/>
+        </w:rPr>
+        <w:t xml:space="preserve"> </w:t>
+      </w:r>
+      <w:r>
+        <w:t xml:space="preserve">telecommunications, computer systems, networking, multimedia, </w:t>
+      </w:r>
+      <w:r>
+        <w:rPr>
+          <w:lang w:val="en-US"/>
+        </w:rPr>
+        <w:t xml:space="preserve">energy &amp; life sciences, finance, </w:t>
+      </w:r>
+      <w:r>
+        <w:t>defense, aviation, and information systems.</w:t>
+      </w:r>
+      <w:r>
+        <w:rPr>
+          <w:lang w:val="en-US"/>
+        </w:rPr>
+        <w:t xml:space="preserve"> </w:t>
+      </w:r>
+      <w:sdt>
+        <w:sdtPr>
+          <w:rPr>
+            <w:lang w:val="en-US"/>
+          </w:rPr>
+          <w:id w:val="-997345630"/>
+          <w:citation/>
+        </w:sdtPr>
+        <w:sdtContent>
+          <w:r>
+            <w:rPr>
+              <w:lang w:val="en-US"/>
+            </w:rPr>
+            <w:fldChar w:fldCharType="begin"/>
+          </w:r>
+          <w:r>
+            <w:rPr>
+              <w:lang w:val="en-US"/>
+            </w:rPr>
+            <w:instrText xml:space="preserve"> CITATION Alt23 \l 1033 </w:instrText>
+          </w:r>
+          <w:r>
+            <w:rPr>
+              <w:lang w:val="en-US"/>
+            </w:rPr>
+            <w:fldChar w:fldCharType="separate"/>
+          </w:r>
+          <w:r>
+            <w:rPr>
+              <w:noProof/>
+              <w:lang w:val="en-US"/>
+            </w:rPr>
+            <w:t>[1]</w:t>
+          </w:r>
+          <w:r>
+            <w:rPr>
+              <w:lang w:val="en-US"/>
+            </w:rPr>
+            <w:fldChar w:fldCharType="end"/>
+          </w:r>
+        </w:sdtContent>
+      </w:sdt>
+      <w:r>
+        <w:rPr>
+          <w:lang w:val="en-US"/>
         </w:rPr>
         <w:t xml:space="preserve"> </w:t>
       </w:r>
@@ -7301,6 +8049,7 @@
           <w:ilvl w:val="1"/>
           <w:numId w:val="3"/>
         </w:numPr>
+        <w:ind w:left="360"/>
         <w:rPr>
           <w:sz w:val="24"/>
           <w:szCs w:val="24"/>
@@ -7333,6 +8082,70 @@
         </w:rPr>
         <w:t xml:space="preserve"> </w:t>
       </w:r>
+    </w:p>
+    <w:p>
+      <w:pPr>
+        <w:spacing w:line="276" w:lineRule="auto"/>
+        <w:rPr>
+          <w:lang w:val="en-GB"/>
+        </w:rPr>
+      </w:pPr>
+      <w:r>
+        <w:rPr>
+          <w:lang w:val="en-GB"/>
+        </w:rPr>
+        <w:t xml:space="preserve">Established in France in 1988, ALTEN is a global engineering and technology consulting firm with locations in 30 nations. ALTEN had 54,100 employees and earned 3.78 billion euros in revenue in 2022. 45% of the group's business is in the French market. </w:t>
+      </w:r>
+      <w:sdt>
+        <w:sdtPr>
+          <w:rPr>
+            <w:lang w:val="en-GB"/>
+          </w:rPr>
+          <w:id w:val="-1177875427"/>
+          <w:citation/>
+        </w:sdtPr>
+        <w:sdtContent>
+          <w:r>
+            <w:rPr>
+              <w:lang w:val="en-GB"/>
+            </w:rPr>
+            <w:fldChar w:fldCharType="begin"/>
+          </w:r>
+          <w:r>
+            <w:rPr>
+              <w:lang w:val="en-US"/>
+            </w:rPr>
+            <w:instrText xml:space="preserve">CITATION ALT22 \l 1033 </w:instrText>
+          </w:r>
+          <w:r>
+            <w:rPr>
+              <w:lang w:val="en-GB"/>
+            </w:rPr>
+            <w:fldChar w:fldCharType="separate"/>
+          </w:r>
+          <w:r>
+            <w:rPr>
+              <w:noProof/>
+              <w:lang w:val="en-US"/>
+            </w:rPr>
+            <w:t>[2]</w:t>
+          </w:r>
+          <w:r>
+            <w:rPr>
+              <w:lang w:val="en-GB"/>
+            </w:rPr>
+            <w:fldChar w:fldCharType="end"/>
+          </w:r>
+        </w:sdtContent>
+      </w:sdt>
+    </w:p>
+    <w:p>
+      <w:pPr>
+        <w:ind w:left="1080"/>
+        <w:rPr>
+          <w:lang w:val="en-GB"/>
+        </w:rPr>
+      </w:pPr>
     </w:p>
     <w:p>
       <w:pPr>
@@ -7341,6 +8154,7 @@
           <w:ilvl w:val="1"/>
           <w:numId w:val="3"/>
         </w:numPr>
+        <w:ind w:left="360"/>
         <w:rPr>
           <w:sz w:val="24"/>
           <w:szCs w:val="24"/>
@@ -7365,6 +8179,13 @@
         <w:t>Products</w:t>
       </w:r>
       <w:bookmarkEnd w:id="8"/>
+    </w:p>
+    <w:p>
+      <w:pPr>
+        <w:rPr>
+          <w:lang w:val="en-GB"/>
+        </w:rPr>
+      </w:pPr>
     </w:p>
     <w:p>
       <w:pPr>
@@ -7373,6 +8194,7 @@
           <w:ilvl w:val="0"/>
           <w:numId w:val="3"/>
         </w:numPr>
+        <w:ind w:left="0"/>
         <w:rPr>
           <w:sz w:val="32"/>
           <w:szCs w:val="36"/>
@@ -7386,6 +8208,7 @@
           <w:szCs w:val="36"/>
           <w:lang w:val="en-GB"/>
         </w:rPr>
+        <w:lastRenderedPageBreak/>
         <w:t>Project description and assignment</w:t>
       </w:r>
       <w:bookmarkEnd w:id="9"/>
@@ -7405,6 +8228,7 @@
           <w:ilvl w:val="1"/>
           <w:numId w:val="3"/>
         </w:numPr>
+        <w:ind w:left="360"/>
         <w:rPr>
           <w:sz w:val="24"/>
           <w:szCs w:val="24"/>
@@ -7412,6 +8236,202 @@
         </w:rPr>
       </w:pPr>
       <w:bookmarkStart w:id="10" w:name="_Toc129789138"/>
+      <w:r>
+        <w:rPr>
+          <w:noProof/>
+        </w:rPr>
+        <mc:AlternateContent>
+          <mc:Choice Requires="wps">
+            <w:drawing>
+              <wp:anchor distT="0" distB="0" distL="114300" distR="114300" simplePos="0" relativeHeight="251673600" behindDoc="0" locked="0" layoutInCell="1" allowOverlap="1" wp14:anchorId="3167EBA1" wp14:editId="12BEFAE8">
+                <wp:simplePos x="0" y="0"/>
+                <wp:positionH relativeFrom="column">
+                  <wp:posOffset>247650</wp:posOffset>
+                </wp:positionH>
+                <wp:positionV relativeFrom="paragraph">
+                  <wp:posOffset>2578100</wp:posOffset>
+                </wp:positionV>
+                <wp:extent cx="2910205" cy="635"/>
+                <wp:effectExtent l="0" t="0" r="0" b="0"/>
+                <wp:wrapTopAndBottom/>
+                <wp:docPr id="5" name="Text Box 5"/>
+                <wp:cNvGraphicFramePr/>
+                <a:graphic xmlns:a="http://schemas.openxmlformats.org/drawingml/2006/main">
+                  <a:graphicData uri="http://schemas.microsoft.com/office/word/2010/wordprocessingShape">
+                    <wps:wsp>
+                      <wps:cNvSpPr txBox="1"/>
+                      <wps:spPr>
+                        <a:xfrm>
+                          <a:off x="0" y="0"/>
+                          <a:ext cx="2910205" cy="635"/>
+                        </a:xfrm>
+                        <a:prstGeom prst="rect">
+                          <a:avLst/>
+                        </a:prstGeom>
+                        <a:solidFill>
+                          <a:prstClr val="white"/>
+                        </a:solidFill>
+                        <a:ln>
+                          <a:noFill/>
+                        </a:ln>
+                      </wps:spPr>
+                      <wps:txbx>
+                        <w:txbxContent>
+                          <w:p>
+                            <w:pPr>
+                              <w:pStyle w:val="Caption"/>
+                              <w:rPr>
+                                <w:rFonts w:ascii="Sitka Small Semibold" w:hAnsi="Sitka Small Semibold"/>
+                                <w:noProof/>
+                                <w:color w:val="auto"/>
+                                <w:sz w:val="24"/>
+                                <w:szCs w:val="24"/>
+                                <w:lang w:val="en-GB"/>
+                              </w:rPr>
+                            </w:pPr>
+                            <w:bookmarkStart w:id="11" w:name="_Toc129801415"/>
+                            <w:r>
+                              <w:t xml:space="preserve">Figure </w:t>
+                            </w:r>
+                            <w:fldSimple w:instr=" SEQ Figure \* ARABIC ">
+                              <w:r>
+                                <w:rPr>
+                                  <w:noProof/>
+                                </w:rPr>
+                                <w:t>1</w:t>
+                              </w:r>
+                            </w:fldSimple>
+                            <w:r>
+                              <w:rPr>
+                                <w:lang w:val="en-US"/>
+                              </w:rPr>
+                              <w:t>: The Connect-4 Robot</w:t>
+                            </w:r>
+                            <w:bookmarkEnd w:id="11"/>
+                          </w:p>
+                        </w:txbxContent>
+                      </wps:txbx>
+                      <wps:bodyPr rot="0" spcFirstLastPara="0" vertOverflow="overflow" horzOverflow="overflow" vert="horz" wrap="square" lIns="0" tIns="0" rIns="0" bIns="0" numCol="1" spcCol="0" rtlCol="0" fromWordArt="0" anchor="t" anchorCtr="0" forceAA="0" compatLnSpc="1">
+                        <a:prstTxWarp prst="textNoShape">
+                          <a:avLst/>
+                        </a:prstTxWarp>
+                        <a:spAutoFit/>
+                      </wps:bodyPr>
+                    </wps:wsp>
+                  </a:graphicData>
+                </a:graphic>
+              </wp:anchor>
+            </w:drawing>
+          </mc:Choice>
+          <mc:Fallback>
+            <w:pict>
+              <v:shape w14:anchorId="3167EBA1" id="Text Box 5" o:spid="_x0000_s1027" type="#_x0000_t202" style="position:absolute;left:0;text-align:left;margin-left:19.5pt;margin-top:203pt;width:229.15pt;height:.05pt;z-index:251673600;visibility:visible;mso-wrap-style:square;mso-wrap-distance-left:9pt;mso-wrap-distance-top:0;mso-wrap-distance-right:9pt;mso-wrap-distance-bottom:0;mso-position-horizontal:absolute;mso-position-horizontal-relative:text;mso-position-vertical:absolute;mso-position-vertical-relative:text;v-text-anchor:top" o:gfxdata="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" stroked="f">
+                <v:textbox style="mso-fit-shape-to-text:t" inset="0,0,0,0">
+                  <w:txbxContent>
+                    <w:p>
+                      <w:pPr>
+                        <w:pStyle w:val="Caption"/>
+                        <w:rPr>
+                          <w:rFonts w:ascii="Sitka Small Semibold" w:hAnsi="Sitka Small Semibold"/>
+                          <w:noProof/>
+                          <w:color w:val="auto"/>
+                          <w:sz w:val="24"/>
+                          <w:szCs w:val="24"/>
+                          <w:lang w:val="en-GB"/>
+                        </w:rPr>
+                      </w:pPr>
+                      <w:bookmarkStart w:id="12" w:name="_Toc129801415"/>
+                      <w:r>
+                        <w:t xml:space="preserve">Figure </w:t>
+                      </w:r>
+                      <w:fldSimple w:instr=" SEQ Figure \* ARABIC ">
+                        <w:r>
+                          <w:rPr>
+                            <w:noProof/>
+                          </w:rPr>
+                          <w:t>1</w:t>
+                        </w:r>
+                      </w:fldSimple>
+                      <w:r>
+                        <w:rPr>
+                          <w:lang w:val="en-US"/>
+                        </w:rPr>
+                        <w:t>: The Connect-4 Robot</w:t>
+                      </w:r>
+                      <w:bookmarkEnd w:id="12"/>
+                    </w:p>
+                  </w:txbxContent>
+                </v:textbox>
+                <w10:wrap type="topAndBottom"/>
+              </v:shape>
+            </w:pict>
+          </mc:Fallback>
+        </mc:AlternateContent>
+      </w:r>
+      <w:r>
+        <w:rPr>
+          <w:noProof/>
+          <w:sz w:val="24"/>
+          <w:szCs w:val="24"/>
+          <w:lang w:val="en-GB"/>
+        </w:rPr>
+        <w:drawing>
+          <wp:anchor distT="0" distB="0" distL="114300" distR="114300" simplePos="0" relativeHeight="251671552" behindDoc="0" locked="0" layoutInCell="1" allowOverlap="1" wp14:anchorId="120F439A" wp14:editId="71A2237C">
+            <wp:simplePos x="0" y="0"/>
+            <wp:positionH relativeFrom="column">
+              <wp:posOffset>247650</wp:posOffset>
+            </wp:positionH>
+            <wp:positionV relativeFrom="paragraph">
+              <wp:posOffset>282575</wp:posOffset>
+            </wp:positionV>
+            <wp:extent cx="2910205" cy="2238375"/>
+            <wp:effectExtent l="0" t="0" r="4445" b="9525"/>
+            <wp:wrapTopAndBottom/>
+            <wp:docPr id="2" name="Picture 2" descr="A picture containing indoor&#10;&#10;Description automatically generated"/>
+            <wp:cNvGraphicFramePr>
+              <a:graphicFrameLocks xmlns:a="http://schemas.openxmlformats.org/drawingml/2006/main" noChangeAspect="1"/>
+            </wp:cNvGraphicFramePr>
+            <a:graphic xmlns:a="http://schemas.openxmlformats.org/drawingml/2006/main">
+              <a:graphicData uri="http://schemas.openxmlformats.org/drawingml/2006/picture">
+                <pic:pic xmlns:pic="http://schemas.openxmlformats.org/drawingml/2006/picture">
+                  <pic:nvPicPr>
+                    <pic:cNvPr id="2" name="Picture 2" descr="A picture containing indoor&#10;&#10;Description automatically generated"/>
+                    <pic:cNvPicPr>
+                      <a:picLocks noChangeAspect="1" noChangeArrowheads="1"/>
+                    </pic:cNvPicPr>
+                  </pic:nvPicPr>
+                  <pic:blipFill>
+                    <a:blip r:embed="rId13" cstate="print">
+                      <a:extLst>
+                        <a:ext uri="{28A0092B-C50C-407E-A947-70E740481C1C}">
+                          <a14:useLocalDpi xmlns:a14="http://schemas.microsoft.com/office/drawing/2010/main" val="0"/>
+                        </a:ext>
+                      </a:extLst>
+                    </a:blip>
+                    <a:srcRect/>
+                    <a:stretch>
+                      <a:fillRect/>
+                    </a:stretch>
+                  </pic:blipFill>
+                  <pic:spPr bwMode="auto">
+                    <a:xfrm>
+                      <a:off x="0" y="0"/>
+                      <a:ext cx="2910205" cy="2238375"/>
+                    </a:xfrm>
+                    <a:prstGeom prst="rect">
+                      <a:avLst/>
+                    </a:prstGeom>
+                    <a:noFill/>
+                    <a:ln>
+                      <a:noFill/>
+                    </a:ln>
+                  </pic:spPr>
+                </pic:pic>
+              </a:graphicData>
+            </a:graphic>
+          </wp:anchor>
+        </w:drawing>
+      </w:r>
       <w:r>
         <w:rPr>
           <w:sz w:val="24"/>
@@ -7437,13 +8457,14 @@
           <w:ilvl w:val="1"/>
           <w:numId w:val="3"/>
         </w:numPr>
+        <w:ind w:left="360"/>
         <w:rPr>
           <w:sz w:val="24"/>
           <w:szCs w:val="24"/>
           <w:lang w:val="en-GB"/>
         </w:rPr>
       </w:pPr>
-      <w:bookmarkStart w:id="11" w:name="_Toc129789139"/>
+      <w:bookmarkStart w:id="13" w:name="_Toc129789139"/>
       <w:r>
         <w:rPr>
           <w:sz w:val="24"/>
@@ -7452,7 +8473,7 @@
         </w:rPr>
         <w:t>Problem description</w:t>
       </w:r>
-      <w:bookmarkEnd w:id="11"/>
+      <w:bookmarkEnd w:id="13"/>
       <w:r>
         <w:rPr>
           <w:sz w:val="24"/>
@@ -7469,13 +8490,14 @@
           <w:ilvl w:val="1"/>
           <w:numId w:val="3"/>
         </w:numPr>
+        <w:ind w:left="360"/>
         <w:rPr>
           <w:sz w:val="24"/>
           <w:szCs w:val="24"/>
           <w:lang w:val="en-GB"/>
         </w:rPr>
       </w:pPr>
-      <w:bookmarkStart w:id="12" w:name="_Toc129789140"/>
+      <w:bookmarkStart w:id="14" w:name="_Toc129789140"/>
       <w:r>
         <w:rPr>
           <w:sz w:val="24"/>
@@ -7484,7 +8506,7 @@
         </w:rPr>
         <w:t>Assignment</w:t>
       </w:r>
-      <w:bookmarkEnd w:id="12"/>
+      <w:bookmarkEnd w:id="14"/>
       <w:r>
         <w:rPr>
           <w:sz w:val="24"/>
@@ -7501,13 +8523,14 @@
           <w:ilvl w:val="1"/>
           <w:numId w:val="3"/>
         </w:numPr>
+        <w:ind w:left="360"/>
         <w:rPr>
           <w:sz w:val="24"/>
           <w:szCs w:val="24"/>
           <w:lang w:val="en-GB"/>
         </w:rPr>
       </w:pPr>
-      <w:bookmarkStart w:id="13" w:name="_Toc129789141"/>
+      <w:bookmarkStart w:id="15" w:name="_Toc129789141"/>
       <w:r>
         <w:rPr>
           <w:sz w:val="24"/>
@@ -7516,7 +8539,7 @@
         </w:rPr>
         <w:t>Project goals</w:t>
       </w:r>
-      <w:bookmarkEnd w:id="13"/>
+      <w:bookmarkEnd w:id="15"/>
       <w:r>
         <w:rPr>
           <w:sz w:val="24"/>
@@ -7533,13 +8556,14 @@
           <w:ilvl w:val="1"/>
           <w:numId w:val="3"/>
         </w:numPr>
+        <w:ind w:left="360"/>
         <w:rPr>
           <w:sz w:val="24"/>
           <w:szCs w:val="24"/>
           <w:lang w:val="en-GB"/>
         </w:rPr>
       </w:pPr>
-      <w:bookmarkStart w:id="14" w:name="_Toc129789142"/>
+      <w:bookmarkStart w:id="16" w:name="_Toc129789142"/>
       <w:r>
         <w:rPr>
           <w:sz w:val="24"/>
@@ -7548,7 +8572,7 @@
         </w:rPr>
         <w:t>Project scope</w:t>
       </w:r>
-      <w:bookmarkEnd w:id="14"/>
+      <w:bookmarkEnd w:id="16"/>
       <w:r>
         <w:rPr>
           <w:sz w:val="24"/>
@@ -7565,13 +8589,14 @@
           <w:ilvl w:val="1"/>
           <w:numId w:val="3"/>
         </w:numPr>
+        <w:ind w:left="360"/>
         <w:rPr>
           <w:sz w:val="24"/>
           <w:szCs w:val="24"/>
           <w:lang w:val="en-GB"/>
         </w:rPr>
       </w:pPr>
-      <w:bookmarkStart w:id="15" w:name="_Toc129789143"/>
+      <w:bookmarkStart w:id="17" w:name="_Toc129789143"/>
       <w:r>
         <w:rPr>
           <w:sz w:val="24"/>
@@ -7580,7 +8605,7 @@
         </w:rPr>
         <w:t>Boundary condition</w:t>
       </w:r>
-      <w:bookmarkEnd w:id="15"/>
+      <w:bookmarkEnd w:id="17"/>
       <w:r>
         <w:rPr>
           <w:sz w:val="24"/>
@@ -7597,13 +8622,14 @@
           <w:ilvl w:val="1"/>
           <w:numId w:val="3"/>
         </w:numPr>
+        <w:ind w:left="360"/>
         <w:rPr>
           <w:sz w:val="24"/>
           <w:szCs w:val="24"/>
           <w:lang w:val="en-GB"/>
         </w:rPr>
       </w:pPr>
-      <w:bookmarkStart w:id="16" w:name="_Toc129789144"/>
+      <w:bookmarkStart w:id="18" w:name="_Toc129789144"/>
       <w:r>
         <w:rPr>
           <w:sz w:val="24"/>
@@ -7612,7 +8638,7 @@
         </w:rPr>
         <w:t>Project approach:</w:t>
       </w:r>
-      <w:bookmarkEnd w:id="16"/>
+      <w:bookmarkEnd w:id="18"/>
       <w:r>
         <w:rPr>
           <w:sz w:val="24"/>
@@ -7629,13 +8655,14 @@
           <w:ilvl w:val="2"/>
           <w:numId w:val="3"/>
         </w:numPr>
+        <w:ind w:left="1080"/>
         <w:rPr>
           <w:sz w:val="22"/>
           <w:szCs w:val="22"/>
           <w:lang w:val="en-GB"/>
         </w:rPr>
       </w:pPr>
-      <w:bookmarkStart w:id="17" w:name="_Toc129789145"/>
+      <w:bookmarkStart w:id="19" w:name="_Toc129789145"/>
       <w:r>
         <w:rPr>
           <w:sz w:val="22"/>
@@ -7644,7 +8671,7 @@
         </w:rPr>
         <w:t>Development phases</w:t>
       </w:r>
-      <w:bookmarkEnd w:id="17"/>
+      <w:bookmarkEnd w:id="19"/>
       <w:r>
         <w:rPr>
           <w:sz w:val="22"/>
@@ -7661,13 +8688,14 @@
           <w:ilvl w:val="2"/>
           <w:numId w:val="3"/>
         </w:numPr>
+        <w:ind w:left="1080"/>
         <w:rPr>
           <w:sz w:val="22"/>
           <w:szCs w:val="22"/>
           <w:lang w:val="en-GB"/>
         </w:rPr>
       </w:pPr>
-      <w:bookmarkStart w:id="18" w:name="_Toc129789146"/>
+      <w:bookmarkStart w:id="20" w:name="_Toc129789146"/>
       <w:r>
         <w:rPr>
           <w:sz w:val="22"/>
@@ -7676,7 +8704,7 @@
         </w:rPr>
         <w:t>Verification method (V-model)</w:t>
       </w:r>
-      <w:bookmarkEnd w:id="18"/>
+      <w:bookmarkEnd w:id="20"/>
       <w:r>
         <w:rPr>
           <w:sz w:val="22"/>
@@ -7693,13 +8721,14 @@
           <w:ilvl w:val="0"/>
           <w:numId w:val="3"/>
         </w:numPr>
+        <w:ind w:left="0"/>
         <w:rPr>
           <w:sz w:val="32"/>
           <w:szCs w:val="36"/>
           <w:lang w:val="en-GB"/>
         </w:rPr>
       </w:pPr>
-      <w:bookmarkStart w:id="19" w:name="_Toc129789147"/>
+      <w:bookmarkStart w:id="21" w:name="_Toc129789147"/>
       <w:r>
         <w:rPr>
           <w:sz w:val="32"/>
@@ -7708,7 +8737,7 @@
         </w:rPr>
         <w:t>Research</w:t>
       </w:r>
-      <w:bookmarkEnd w:id="19"/>
+      <w:bookmarkEnd w:id="21"/>
       <w:r>
         <w:rPr>
           <w:sz w:val="32"/>
@@ -7725,13 +8754,14 @@
           <w:ilvl w:val="1"/>
           <w:numId w:val="3"/>
         </w:numPr>
+        <w:ind w:left="360"/>
         <w:rPr>
           <w:sz w:val="24"/>
           <w:szCs w:val="24"/>
           <w:lang w:val="en-GB"/>
         </w:rPr>
       </w:pPr>
-      <w:bookmarkStart w:id="20" w:name="_Toc129789148"/>
+      <w:bookmarkStart w:id="22" w:name="_Toc129789148"/>
       <w:r>
         <w:rPr>
           <w:sz w:val="24"/>
@@ -7740,7 +8770,7 @@
         </w:rPr>
         <w:t>Research objectives</w:t>
       </w:r>
-      <w:bookmarkEnd w:id="20"/>
+      <w:bookmarkEnd w:id="22"/>
       <w:r>
         <w:rPr>
           <w:sz w:val="24"/>
@@ -7757,13 +8787,14 @@
           <w:ilvl w:val="1"/>
           <w:numId w:val="3"/>
         </w:numPr>
+        <w:ind w:left="360"/>
         <w:rPr>
           <w:sz w:val="24"/>
           <w:szCs w:val="24"/>
           <w:lang w:val="en-GB"/>
         </w:rPr>
       </w:pPr>
-      <w:bookmarkStart w:id="21" w:name="_Toc129789149"/>
+      <w:bookmarkStart w:id="23" w:name="_Toc129789149"/>
       <w:r>
         <w:rPr>
           <w:sz w:val="24"/>
@@ -7788,7 +8819,7 @@
         </w:rPr>
         <w:t>questions</w:t>
       </w:r>
-      <w:bookmarkEnd w:id="21"/>
+      <w:bookmarkEnd w:id="23"/>
       <w:r>
         <w:rPr>
           <w:sz w:val="24"/>
@@ -7805,13 +8836,14 @@
           <w:ilvl w:val="1"/>
           <w:numId w:val="3"/>
         </w:numPr>
+        <w:ind w:left="360"/>
         <w:rPr>
           <w:sz w:val="24"/>
           <w:szCs w:val="24"/>
           <w:lang w:val="en-GB"/>
         </w:rPr>
       </w:pPr>
-      <w:bookmarkStart w:id="22" w:name="_Toc129789150"/>
+      <w:bookmarkStart w:id="24" w:name="_Toc129789150"/>
       <w:r>
         <w:rPr>
           <w:sz w:val="24"/>
@@ -7820,7 +8852,7 @@
         </w:rPr>
         <w:t>Research approach</w:t>
       </w:r>
-      <w:bookmarkEnd w:id="22"/>
+      <w:bookmarkEnd w:id="24"/>
       <w:r>
         <w:rPr>
           <w:sz w:val="24"/>
@@ -7837,13 +8869,14 @@
           <w:ilvl w:val="1"/>
           <w:numId w:val="3"/>
         </w:numPr>
+        <w:ind w:left="360"/>
         <w:rPr>
           <w:sz w:val="24"/>
           <w:szCs w:val="24"/>
           <w:lang w:val="en-GB"/>
         </w:rPr>
       </w:pPr>
-      <w:bookmarkStart w:id="23" w:name="_Toc129789151"/>
+      <w:bookmarkStart w:id="25" w:name="_Toc129789151"/>
       <w:r>
         <w:rPr>
           <w:sz w:val="24"/>
@@ -7852,7 +8885,7 @@
         </w:rPr>
         <w:t>Results</w:t>
       </w:r>
-      <w:bookmarkEnd w:id="23"/>
+      <w:bookmarkEnd w:id="25"/>
       <w:r>
         <w:rPr>
           <w:sz w:val="24"/>
@@ -7869,13 +8902,14 @@
           <w:ilvl w:val="1"/>
           <w:numId w:val="3"/>
         </w:numPr>
+        <w:ind w:left="360"/>
         <w:rPr>
           <w:sz w:val="24"/>
           <w:szCs w:val="24"/>
           <w:lang w:val="en-GB"/>
         </w:rPr>
       </w:pPr>
-      <w:bookmarkStart w:id="24" w:name="_Toc129789152"/>
+      <w:bookmarkStart w:id="26" w:name="_Toc129789152"/>
       <w:r>
         <w:rPr>
           <w:sz w:val="24"/>
@@ -7884,7 +8918,7 @@
         </w:rPr>
         <w:t>Conclusions</w:t>
       </w:r>
-      <w:bookmarkEnd w:id="24"/>
+      <w:bookmarkEnd w:id="26"/>
       <w:r>
         <w:rPr>
           <w:sz w:val="24"/>
@@ -7901,13 +8935,14 @@
           <w:ilvl w:val="0"/>
           <w:numId w:val="3"/>
         </w:numPr>
+        <w:ind w:left="0"/>
         <w:rPr>
           <w:sz w:val="32"/>
           <w:szCs w:val="36"/>
           <w:lang w:val="en-GB"/>
         </w:rPr>
       </w:pPr>
-      <w:bookmarkStart w:id="25" w:name="_Toc129789153"/>
+      <w:bookmarkStart w:id="27" w:name="_Toc129789153"/>
       <w:r>
         <w:rPr>
           <w:sz w:val="32"/>
@@ -7916,7 +8951,7 @@
         </w:rPr>
         <w:t>Specification</w:t>
       </w:r>
-      <w:bookmarkEnd w:id="25"/>
+      <w:bookmarkEnd w:id="27"/>
       <w:r>
         <w:rPr>
           <w:sz w:val="32"/>
@@ -7933,13 +8968,14 @@
           <w:ilvl w:val="1"/>
           <w:numId w:val="3"/>
         </w:numPr>
+        <w:ind w:left="360"/>
         <w:rPr>
           <w:sz w:val="24"/>
           <w:szCs w:val="24"/>
           <w:lang w:val="en-GB"/>
         </w:rPr>
       </w:pPr>
-      <w:bookmarkStart w:id="26" w:name="_Toc129789154"/>
+      <w:bookmarkStart w:id="28" w:name="_Toc129789154"/>
       <w:r>
         <w:rPr>
           <w:sz w:val="24"/>
@@ -7972,7 +9008,7 @@
         </w:rPr>
         <w:t>equirements</w:t>
       </w:r>
-      <w:bookmarkEnd w:id="26"/>
+      <w:bookmarkEnd w:id="28"/>
       <w:r>
         <w:rPr>
           <w:sz w:val="24"/>
@@ -7981,6 +9017,147 @@
         </w:rPr>
         <w:t xml:space="preserve"> </w:t>
       </w:r>
+    </w:p>
+    <w:tbl>
+      <w:tblPr>
+        <w:tblStyle w:val="TableGrid"/>
+        <w:tblW w:w="0" w:type="auto"/>
+        <w:tblLook w:val="04A0" w:firstRow="1" w:lastRow="0" w:firstColumn="1" w:lastColumn="0" w:noHBand="0" w:noVBand="1"/>
+      </w:tblPr>
+      <w:tblGrid>
+        <w:gridCol w:w="2254"/>
+        <w:gridCol w:w="2254"/>
+        <w:gridCol w:w="2254"/>
+        <w:gridCol w:w="2254"/>
+      </w:tblGrid>
+      <w:tr>
+        <w:tc>
+          <w:tcPr>
+            <w:tcW w:w="2254" w:type="dxa"/>
+          </w:tcPr>
+          <w:p>
+            <w:pPr>
+              <w:rPr>
+                <w:lang w:val="en-GB"/>
+              </w:rPr>
+            </w:pPr>
+          </w:p>
+        </w:tc>
+        <w:tc>
+          <w:tcPr>
+            <w:tcW w:w="2254" w:type="dxa"/>
+          </w:tcPr>
+          <w:p>
+            <w:pPr>
+              <w:rPr>
+                <w:lang w:val="en-GB"/>
+              </w:rPr>
+            </w:pPr>
+          </w:p>
+        </w:tc>
+        <w:tc>
+          <w:tcPr>
+            <w:tcW w:w="2254" w:type="dxa"/>
+          </w:tcPr>
+          <w:p>
+            <w:pPr>
+              <w:rPr>
+                <w:lang w:val="en-GB"/>
+              </w:rPr>
+            </w:pPr>
+          </w:p>
+        </w:tc>
+        <w:tc>
+          <w:tcPr>
+            <w:tcW w:w="2254" w:type="dxa"/>
+          </w:tcPr>
+          <w:p>
+            <w:pPr>
+              <w:rPr>
+                <w:lang w:val="en-GB"/>
+              </w:rPr>
+            </w:pPr>
+          </w:p>
+        </w:tc>
+      </w:tr>
+      <w:tr>
+        <w:tc>
+          <w:tcPr>
+            <w:tcW w:w="2254" w:type="dxa"/>
+          </w:tcPr>
+          <w:p>
+            <w:pPr>
+              <w:rPr>
+                <w:lang w:val="en-GB"/>
+              </w:rPr>
+            </w:pPr>
+          </w:p>
+        </w:tc>
+        <w:tc>
+          <w:tcPr>
+            <w:tcW w:w="2254" w:type="dxa"/>
+          </w:tcPr>
+          <w:p>
+            <w:pPr>
+              <w:rPr>
+                <w:lang w:val="en-GB"/>
+              </w:rPr>
+            </w:pPr>
+          </w:p>
+        </w:tc>
+        <w:tc>
+          <w:tcPr>
+            <w:tcW w:w="2254" w:type="dxa"/>
+          </w:tcPr>
+          <w:p>
+            <w:pPr>
+              <w:rPr>
+                <w:lang w:val="en-GB"/>
+              </w:rPr>
+            </w:pPr>
+          </w:p>
+        </w:tc>
+        <w:tc>
+          <w:tcPr>
+            <w:tcW w:w="2254" w:type="dxa"/>
+          </w:tcPr>
+          <w:p>
+            <w:pPr>
+              <w:keepNext/>
+              <w:rPr>
+                <w:lang w:val="en-GB"/>
+              </w:rPr>
+            </w:pPr>
+          </w:p>
+        </w:tc>
+      </w:tr>
+    </w:tbl>
+    <w:p>
+      <w:pPr>
+        <w:pStyle w:val="Caption"/>
+        <w:rPr>
+          <w:lang w:val="en-GB"/>
+        </w:rPr>
+      </w:pPr>
+      <w:bookmarkStart w:id="29" w:name="_Toc129801381"/>
+      <w:r>
+        <w:t xml:space="preserve">Table </w:t>
+      </w:r>
+      <w:fldSimple w:instr=" SEQ Table \* ARABIC ">
+        <w:r>
+          <w:rPr>
+            <w:noProof/>
+          </w:rPr>
+          <w:t>2</w:t>
+        </w:r>
+      </w:fldSimple>
+      <w:r>
+        <w:rPr>
+          <w:lang w:val="en-US"/>
+        </w:rPr>
+        <w:t>: A list of the user requirements</w:t>
+      </w:r>
+      <w:bookmarkEnd w:id="29"/>
     </w:p>
     <w:p>
       <w:pPr>
@@ -7989,19 +9166,21 @@
           <w:ilvl w:val="1"/>
           <w:numId w:val="3"/>
         </w:numPr>
+        <w:ind w:left="360"/>
         <w:rPr>
           <w:sz w:val="24"/>
           <w:szCs w:val="24"/>
           <w:lang w:val="en-GB"/>
         </w:rPr>
       </w:pPr>
-      <w:bookmarkStart w:id="27" w:name="_Toc129789155"/>
+      <w:bookmarkStart w:id="30" w:name="_Toc129789155"/>
       <w:r>
         <w:rPr>
           <w:sz w:val="24"/>
           <w:szCs w:val="24"/>
           <w:lang w:val="en-GB"/>
         </w:rPr>
+        <w:lastRenderedPageBreak/>
         <w:t>N</w:t>
       </w:r>
       <w:r>
@@ -8044,7 +9223,7 @@
         </w:rPr>
         <w:t>equirements</w:t>
       </w:r>
-      <w:bookmarkEnd w:id="27"/>
+      <w:bookmarkEnd w:id="30"/>
       <w:r>
         <w:rPr>
           <w:sz w:val="24"/>
@@ -8061,22 +9240,23 @@
           <w:ilvl w:val="0"/>
           <w:numId w:val="3"/>
         </w:numPr>
+        <w:ind w:left="0"/>
         <w:rPr>
           <w:sz w:val="32"/>
           <w:szCs w:val="36"/>
           <w:lang w:val="en-GB"/>
         </w:rPr>
       </w:pPr>
-      <w:bookmarkStart w:id="28" w:name="_Toc129789156"/>
+      <w:bookmarkStart w:id="31" w:name="_Toc129789160"/>
       <w:r>
         <w:rPr>
           <w:sz w:val="32"/>
           <w:szCs w:val="36"/>
           <w:lang w:val="en-GB"/>
         </w:rPr>
-        <w:t>Concept selection</w:t>
-      </w:r>
-      <w:bookmarkEnd w:id="28"/>
+        <w:t>System Design</w:t>
+      </w:r>
+      <w:bookmarkEnd w:id="31"/>
       <w:r>
         <w:rPr>
           <w:sz w:val="32"/>
@@ -8093,23 +9273,23 @@
           <w:ilvl w:val="1"/>
           <w:numId w:val="3"/>
         </w:numPr>
+        <w:ind w:left="360"/>
         <w:rPr>
           <w:sz w:val="24"/>
           <w:szCs w:val="24"/>
           <w:lang w:val="en-GB"/>
         </w:rPr>
       </w:pPr>
-      <w:bookmarkStart w:id="29" w:name="_Toc129789157"/>
+      <w:bookmarkStart w:id="32" w:name="_Toc129789161"/>
       <w:r>
         <w:rPr>
           <w:sz w:val="24"/>
           <w:szCs w:val="24"/>
           <w:lang w:val="en-GB"/>
         </w:rPr>
-        <w:lastRenderedPageBreak/>
-        <w:t>Criteria</w:t>
-      </w:r>
-      <w:bookmarkEnd w:id="29"/>
+        <w:t>Architecture</w:t>
+      </w:r>
+      <w:bookmarkEnd w:id="32"/>
       <w:r>
         <w:rPr>
           <w:sz w:val="24"/>
@@ -8126,22 +9306,23 @@
           <w:ilvl w:val="1"/>
           <w:numId w:val="3"/>
         </w:numPr>
+        <w:ind w:left="360"/>
         <w:rPr>
           <w:sz w:val="24"/>
           <w:szCs w:val="24"/>
           <w:lang w:val="en-GB"/>
         </w:rPr>
       </w:pPr>
-      <w:bookmarkStart w:id="30" w:name="_Toc129789158"/>
+      <w:bookmarkStart w:id="33" w:name="_Toc129789162"/>
       <w:r>
         <w:rPr>
           <w:sz w:val="24"/>
           <w:szCs w:val="24"/>
           <w:lang w:val="en-GB"/>
         </w:rPr>
-        <w:t>Concept selection matrix</w:t>
-      </w:r>
-      <w:bookmarkEnd w:id="30"/>
+        <w:t>Block diagram</w:t>
+      </w:r>
+      <w:bookmarkEnd w:id="33"/>
       <w:r>
         <w:rPr>
           <w:sz w:val="24"/>
@@ -8158,30 +9339,31 @@
           <w:ilvl w:val="1"/>
           <w:numId w:val="3"/>
         </w:numPr>
+        <w:ind w:left="360"/>
         <w:rPr>
           <w:sz w:val="24"/>
           <w:szCs w:val="24"/>
           <w:lang w:val="en-GB"/>
         </w:rPr>
       </w:pPr>
-      <w:bookmarkStart w:id="31" w:name="_Toc129789159"/>
+      <w:bookmarkStart w:id="34" w:name="_Toc129789163"/>
       <w:r>
         <w:rPr>
           <w:sz w:val="24"/>
           <w:szCs w:val="24"/>
           <w:lang w:val="en-GB"/>
         </w:rPr>
-        <w:t>Conclusio</w:t>
-      </w:r>
+        <w:t>Module description</w:t>
+      </w:r>
+      <w:bookmarkEnd w:id="34"/>
       <w:r>
         <w:rPr>
           <w:sz w:val="24"/>
           <w:szCs w:val="24"/>
           <w:lang w:val="en-GB"/>
         </w:rPr>
-        <w:t>n</w:t>
-      </w:r>
-      <w:bookmarkEnd w:id="31"/>
+        <w:t xml:space="preserve"> </w:t>
+      </w:r>
     </w:p>
     <w:p>
       <w:pPr>
@@ -8190,22 +9372,89 @@
           <w:ilvl w:val="0"/>
           <w:numId w:val="3"/>
         </w:numPr>
+        <w:ind w:left="0"/>
         <w:rPr>
           <w:sz w:val="32"/>
           <w:szCs w:val="36"/>
           <w:lang w:val="en-GB"/>
         </w:rPr>
       </w:pPr>
-      <w:bookmarkStart w:id="32" w:name="_Toc129789160"/>
+      <w:bookmarkStart w:id="35" w:name="_Toc129789164"/>
       <w:r>
         <w:rPr>
           <w:sz w:val="32"/>
           <w:szCs w:val="36"/>
           <w:lang w:val="en-GB"/>
         </w:rPr>
-        <w:t>System Design</w:t>
-      </w:r>
-      <w:bookmarkEnd w:id="32"/>
+        <w:t>Detailed Design/ Module Design</w:t>
+      </w:r>
+      <w:bookmarkEnd w:id="35"/>
+      <w:r>
+        <w:rPr>
+          <w:sz w:val="32"/>
+          <w:szCs w:val="36"/>
+          <w:lang w:val="en-GB"/>
+        </w:rPr>
+        <w:t xml:space="preserve"> </w:t>
+      </w:r>
+    </w:p>
+    <w:p>
+      <w:pPr>
+        <w:pStyle w:val="Heading1"/>
+        <w:numPr>
+          <w:ilvl w:val="0"/>
+          <w:numId w:val="3"/>
+        </w:numPr>
+        <w:ind w:left="0"/>
+        <w:rPr>
+          <w:sz w:val="32"/>
+          <w:szCs w:val="36"/>
+          <w:lang w:val="en-GB"/>
+        </w:rPr>
+      </w:pPr>
+      <w:bookmarkStart w:id="36" w:name="_Toc129789165"/>
+      <w:r>
+        <w:rPr>
+          <w:sz w:val="32"/>
+          <w:szCs w:val="36"/>
+          <w:lang w:val="en-GB"/>
+        </w:rPr>
+        <w:t>Realization</w:t>
+      </w:r>
+      <w:bookmarkEnd w:id="36"/>
+      <w:r>
+        <w:rPr>
+          <w:sz w:val="32"/>
+          <w:szCs w:val="36"/>
+          <w:lang w:val="en-GB"/>
+        </w:rPr>
+        <w:t xml:space="preserve"> </w:t>
+      </w:r>
+    </w:p>
+    <w:p>
+      <w:pPr>
+        <w:pStyle w:val="Heading1"/>
+        <w:numPr>
+          <w:ilvl w:val="0"/>
+          <w:numId w:val="3"/>
+        </w:numPr>
+        <w:ind w:left="0"/>
+        <w:rPr>
+          <w:sz w:val="32"/>
+          <w:szCs w:val="36"/>
+          <w:lang w:val="en-GB"/>
+        </w:rPr>
+      </w:pPr>
+      <w:bookmarkStart w:id="37" w:name="_Toc129789166"/>
+      <w:r>
+        <w:rPr>
+          <w:sz w:val="32"/>
+          <w:szCs w:val="36"/>
+          <w:lang w:val="en-GB"/>
+        </w:rPr>
+        <w:t>Verification and validation</w:t>
+      </w:r>
+      <w:bookmarkEnd w:id="37"/>
       <w:r>
         <w:rPr>
           <w:sz w:val="32"/>
@@ -8222,22 +9471,23 @@
           <w:ilvl w:val="1"/>
           <w:numId w:val="3"/>
         </w:numPr>
+        <w:ind w:left="360"/>
         <w:rPr>
           <w:sz w:val="24"/>
           <w:szCs w:val="24"/>
           <w:lang w:val="en-GB"/>
         </w:rPr>
       </w:pPr>
-      <w:bookmarkStart w:id="33" w:name="_Toc129789161"/>
+      <w:bookmarkStart w:id="38" w:name="_Toc129789167"/>
       <w:r>
         <w:rPr>
           <w:sz w:val="24"/>
           <w:szCs w:val="24"/>
           <w:lang w:val="en-GB"/>
         </w:rPr>
-        <w:t>Architecture</w:t>
-      </w:r>
-      <w:bookmarkEnd w:id="33"/>
+        <w:t>Test set-up</w:t>
+      </w:r>
+      <w:bookmarkEnd w:id="38"/>
       <w:r>
         <w:rPr>
           <w:sz w:val="24"/>
@@ -8254,54 +9504,23 @@
           <w:ilvl w:val="1"/>
           <w:numId w:val="3"/>
         </w:numPr>
+        <w:ind w:left="360"/>
         <w:rPr>
           <w:sz w:val="24"/>
           <w:szCs w:val="24"/>
           <w:lang w:val="en-GB"/>
         </w:rPr>
       </w:pPr>
-      <w:bookmarkStart w:id="34" w:name="_Toc129789162"/>
+      <w:bookmarkStart w:id="39" w:name="_Toc129789168"/>
       <w:r>
         <w:rPr>
           <w:sz w:val="24"/>
           <w:szCs w:val="24"/>
           <w:lang w:val="en-GB"/>
         </w:rPr>
-        <w:t>Block diagram</w:t>
-      </w:r>
-      <w:bookmarkEnd w:id="34"/>
-      <w:r>
-        <w:rPr>
-          <w:sz w:val="24"/>
-          <w:szCs w:val="24"/>
-          <w:lang w:val="en-GB"/>
-        </w:rPr>
-        <w:t xml:space="preserve"> </w:t>
-      </w:r>
-    </w:p>
-    <w:p>
-      <w:pPr>
-        <w:pStyle w:val="Heading2"/>
-        <w:numPr>
-          <w:ilvl w:val="1"/>
-          <w:numId w:val="3"/>
-        </w:numPr>
-        <w:rPr>
-          <w:sz w:val="24"/>
-          <w:szCs w:val="24"/>
-          <w:lang w:val="en-GB"/>
-        </w:rPr>
-      </w:pPr>
-      <w:bookmarkStart w:id="35" w:name="_Toc129789163"/>
-      <w:r>
-        <w:rPr>
-          <w:sz w:val="24"/>
-          <w:szCs w:val="24"/>
-          <w:lang w:val="en-GB"/>
-        </w:rPr>
-        <w:t>Module description</w:t>
-      </w:r>
-      <w:bookmarkEnd w:id="35"/>
+        <w:t>Test results</w:t>
+      </w:r>
+      <w:bookmarkEnd w:id="39"/>
       <w:r>
         <w:rPr>
           <w:sz w:val="24"/>
@@ -8318,22 +9537,23 @@
           <w:ilvl w:val="0"/>
           <w:numId w:val="3"/>
         </w:numPr>
+        <w:ind w:left="0"/>
         <w:rPr>
           <w:sz w:val="32"/>
           <w:szCs w:val="36"/>
           <w:lang w:val="en-GB"/>
         </w:rPr>
       </w:pPr>
-      <w:bookmarkStart w:id="36" w:name="_Toc129789164"/>
+      <w:bookmarkStart w:id="40" w:name="_Toc129789169"/>
       <w:r>
         <w:rPr>
           <w:sz w:val="32"/>
           <w:szCs w:val="36"/>
           <w:lang w:val="en-GB"/>
         </w:rPr>
-        <w:t>Detailed Design/ Module Design</w:t>
-      </w:r>
-      <w:bookmarkEnd w:id="36"/>
+        <w:t>Result analysis</w:t>
+      </w:r>
+      <w:bookmarkEnd w:id="40"/>
       <w:r>
         <w:rPr>
           <w:sz w:val="32"/>
@@ -8350,22 +9570,23 @@
           <w:ilvl w:val="0"/>
           <w:numId w:val="3"/>
         </w:numPr>
+        <w:ind w:left="0"/>
         <w:rPr>
           <w:sz w:val="32"/>
           <w:szCs w:val="36"/>
           <w:lang w:val="en-GB"/>
         </w:rPr>
       </w:pPr>
-      <w:bookmarkStart w:id="37" w:name="_Toc129789165"/>
+      <w:bookmarkStart w:id="41" w:name="_Toc129789170"/>
       <w:r>
         <w:rPr>
           <w:sz w:val="32"/>
           <w:szCs w:val="36"/>
           <w:lang w:val="en-GB"/>
         </w:rPr>
-        <w:t>Realization</w:t>
-      </w:r>
-      <w:bookmarkEnd w:id="37"/>
+        <w:t>Conclusions</w:t>
+      </w:r>
+      <w:bookmarkEnd w:id="41"/>
       <w:r>
         <w:rPr>
           <w:sz w:val="32"/>
@@ -8382,22 +9603,23 @@
           <w:ilvl w:val="0"/>
           <w:numId w:val="3"/>
         </w:numPr>
+        <w:ind w:left="0"/>
         <w:rPr>
           <w:sz w:val="32"/>
           <w:szCs w:val="36"/>
           <w:lang w:val="en-GB"/>
         </w:rPr>
       </w:pPr>
-      <w:bookmarkStart w:id="38" w:name="_Toc129789166"/>
+      <w:bookmarkStart w:id="42" w:name="_Toc129789171"/>
       <w:r>
         <w:rPr>
           <w:sz w:val="32"/>
           <w:szCs w:val="36"/>
           <w:lang w:val="en-GB"/>
         </w:rPr>
-        <w:t>Verification and validation</w:t>
-      </w:r>
-      <w:bookmarkEnd w:id="38"/>
+        <w:t>Recommendations</w:t>
+      </w:r>
+      <w:bookmarkEnd w:id="42"/>
       <w:r>
         <w:rPr>
           <w:sz w:val="32"/>
@@ -8407,65 +9629,224 @@
         <w:t xml:space="preserve"> </w:t>
       </w:r>
     </w:p>
+    <w:sdt>
+      <w:sdtPr>
+        <w:rPr>
+          <w:rFonts w:ascii="Sitka Display" w:eastAsiaTheme="minorEastAsia" w:hAnsi="Sitka Display" w:cstheme="minorBidi"/>
+          <w:sz w:val="24"/>
+          <w:szCs w:val="21"/>
+        </w:rPr>
+        <w:id w:val="-1406059482"/>
+        <w:docPartObj>
+          <w:docPartGallery w:val="Bibliographies"/>
+          <w:docPartUnique/>
+        </w:docPartObj>
+      </w:sdtPr>
+      <w:sdtContent>
+        <w:p>
+          <w:pPr>
+            <w:pStyle w:val="Heading1"/>
+          </w:pPr>
+          <w:r>
+            <w:t>Bibliography</w:t>
+          </w:r>
+        </w:p>
+        <w:sdt>
+          <w:sdtPr>
+            <w:id w:val="111145805"/>
+            <w:bibliography/>
+          </w:sdtPr>
+          <w:sdtContent>
+            <w:p>
+              <w:pPr>
+                <w:rPr>
+                  <w:rFonts w:asciiTheme="minorHAnsi" w:hAnsiTheme="minorHAnsi"/>
+                  <w:noProof/>
+                  <w:sz w:val="21"/>
+                </w:rPr>
+              </w:pPr>
+              <w:r>
+                <w:fldChar w:fldCharType="begin"/>
+              </w:r>
+              <w:r>
+                <w:instrText xml:space="preserve"> BIBLIOGRAPHY </w:instrText>
+              </w:r>
+              <w:r>
+                <w:fldChar w:fldCharType="separate"/>
+              </w:r>
+            </w:p>
+            <w:tbl>
+              <w:tblPr>
+                <w:tblW w:w="5000" w:type="pct"/>
+                <w:tblCellSpacing w:w="15" w:type="dxa"/>
+                <w:tblCellMar>
+                  <w:top w:w="15" w:type="dxa"/>
+                  <w:left w:w="15" w:type="dxa"/>
+                  <w:bottom w:w="15" w:type="dxa"/>
+                  <w:right w:w="15" w:type="dxa"/>
+                </w:tblCellMar>
+                <w:tblLook w:val="04A0" w:firstRow="1" w:lastRow="0" w:firstColumn="1" w:lastColumn="0" w:noHBand="0" w:noVBand="1"/>
+              </w:tblPr>
+              <w:tblGrid>
+                <w:gridCol w:w="374"/>
+                <w:gridCol w:w="8652"/>
+              </w:tblGrid>
+              <w:tr>
+                <w:trPr>
+                  <w:divId w:val="682440188"/>
+                  <w:tblCellSpacing w:w="15" w:type="dxa"/>
+                </w:trPr>
+                <w:tc>
+                  <w:tcPr>
+                    <w:tcW w:w="50" w:type="pct"/>
+                    <w:hideMark/>
+                  </w:tcPr>
+                  <w:p>
+                    <w:pPr>
+                      <w:pStyle w:val="Bibliography"/>
+                      <w:rPr>
+                        <w:noProof/>
+                        <w:szCs w:val="24"/>
+                        <w:lang w:val="x-none"/>
+                      </w:rPr>
+                    </w:pPr>
+                    <w:r>
+                      <w:rPr>
+                        <w:noProof/>
+                        <w:lang w:val="x-none"/>
+                      </w:rPr>
+                      <w:t xml:space="preserve">[1] </w:t>
+                    </w:r>
+                  </w:p>
+                </w:tc>
+                <w:tc>
+                  <w:tcPr>
+                    <w:tcW w:w="0" w:type="auto"/>
+                    <w:hideMark/>
+                  </w:tcPr>
+                  <w:p>
+                    <w:pPr>
+                      <w:pStyle w:val="Bibliography"/>
+                      <w:rPr>
+                        <w:noProof/>
+                        <w:lang w:val="x-none"/>
+                      </w:rPr>
+                    </w:pPr>
+                    <w:r>
+                      <w:rPr>
+                        <w:noProof/>
+                        <w:lang w:val="x-none"/>
+                      </w:rPr>
+                      <w:t>"Alten - Services," ALTEN, [Online]. Available: https://www.alten.com/services/. [Accessed 03 2023].</w:t>
+                    </w:r>
+                  </w:p>
+                </w:tc>
+              </w:tr>
+              <w:tr>
+                <w:trPr>
+                  <w:divId w:val="682440188"/>
+                  <w:tblCellSpacing w:w="15" w:type="dxa"/>
+                </w:trPr>
+                <w:tc>
+                  <w:tcPr>
+                    <w:tcW w:w="50" w:type="pct"/>
+                    <w:hideMark/>
+                  </w:tcPr>
+                  <w:p>
+                    <w:pPr>
+                      <w:pStyle w:val="Bibliography"/>
+                      <w:rPr>
+                        <w:noProof/>
+                        <w:lang w:val="x-none"/>
+                      </w:rPr>
+                    </w:pPr>
+                    <w:r>
+                      <w:rPr>
+                        <w:noProof/>
+                        <w:lang w:val="x-none"/>
+                      </w:rPr>
+                      <w:t xml:space="preserve">[2] </w:t>
+                    </w:r>
+                  </w:p>
+                </w:tc>
+                <w:tc>
+                  <w:tcPr>
+                    <w:tcW w:w="0" w:type="auto"/>
+                    <w:hideMark/>
+                  </w:tcPr>
+                  <w:p>
+                    <w:pPr>
+                      <w:pStyle w:val="Bibliography"/>
+                      <w:rPr>
+                        <w:noProof/>
+                        <w:lang w:val="x-none"/>
+                      </w:rPr>
+                    </w:pPr>
+                    <w:r>
+                      <w:rPr>
+                        <w:noProof/>
+                        <w:lang w:val="x-none"/>
+                      </w:rPr>
+                      <w:t>"ALTEN - 2022 report," 2022-11-02.</w:t>
+                    </w:r>
+                  </w:p>
+                </w:tc>
+              </w:tr>
+            </w:tbl>
+            <w:p>
+              <w:pPr>
+                <w:divId w:val="682440188"/>
+                <w:rPr>
+                  <w:rFonts w:eastAsia="Times New Roman"/>
+                  <w:noProof/>
+                </w:rPr>
+              </w:pPr>
+            </w:p>
+            <w:p>
+              <w:r>
+                <w:rPr>
+                  <w:b/>
+                  <w:bCs/>
+                  <w:noProof/>
+                </w:rPr>
+                <w:fldChar w:fldCharType="end"/>
+              </w:r>
+            </w:p>
+          </w:sdtContent>
+        </w:sdt>
+      </w:sdtContent>
+    </w:sdt>
     <w:p>
       <w:pPr>
-        <w:pStyle w:val="Heading2"/>
-        <w:numPr>
-          <w:ilvl w:val="1"/>
-          <w:numId w:val="3"/>
-        </w:numPr>
-        <w:rPr>
-          <w:sz w:val="24"/>
-          <w:szCs w:val="24"/>
-          <w:lang w:val="en-GB"/>
-        </w:rPr>
-      </w:pPr>
-      <w:bookmarkStart w:id="39" w:name="_Toc129789167"/>
-      <w:r>
-        <w:rPr>
-          <w:sz w:val="24"/>
-          <w:szCs w:val="24"/>
-          <w:lang w:val="en-GB"/>
-        </w:rPr>
-        <w:t>Test set-up</w:t>
-      </w:r>
-      <w:bookmarkEnd w:id="39"/>
-      <w:r>
-        <w:rPr>
-          <w:sz w:val="24"/>
-          <w:szCs w:val="24"/>
-          <w:lang w:val="en-GB"/>
-        </w:rPr>
-        <w:t xml:space="preserve"> </w:t>
-      </w:r>
+        <w:rPr>
+          <w:lang w:val="en-GB"/>
+        </w:rPr>
+      </w:pPr>
     </w:p>
     <w:p>
       <w:pPr>
-        <w:pStyle w:val="Heading2"/>
-        <w:numPr>
-          <w:ilvl w:val="1"/>
-          <w:numId w:val="3"/>
-        </w:numPr>
-        <w:rPr>
-          <w:sz w:val="24"/>
-          <w:szCs w:val="24"/>
-          <w:lang w:val="en-GB"/>
-        </w:rPr>
-      </w:pPr>
-      <w:bookmarkStart w:id="40" w:name="_Toc129789168"/>
-      <w:r>
-        <w:rPr>
-          <w:sz w:val="24"/>
-          <w:szCs w:val="24"/>
-          <w:lang w:val="en-GB"/>
-        </w:rPr>
-        <w:t>Test results</w:t>
-      </w:r>
-      <w:bookmarkEnd w:id="40"/>
-      <w:r>
-        <w:rPr>
-          <w:sz w:val="24"/>
-          <w:szCs w:val="24"/>
+        <w:pStyle w:val="Heading1"/>
+        <w:rPr>
+          <w:sz w:val="32"/>
+          <w:szCs w:val="36"/>
+          <w:lang w:val="en-GB"/>
+        </w:rPr>
+      </w:pPr>
+      <w:bookmarkStart w:id="43" w:name="_Toc129789173"/>
+      <w:r>
+        <w:rPr>
+          <w:sz w:val="32"/>
+          <w:szCs w:val="36"/>
+          <w:lang w:val="en-GB"/>
+        </w:rPr>
+        <w:lastRenderedPageBreak/>
+        <w:t>Attachments</w:t>
+      </w:r>
+      <w:bookmarkEnd w:id="43"/>
+      <w:r>
+        <w:rPr>
+          <w:sz w:val="32"/>
+          <w:szCs w:val="36"/>
           <w:lang w:val="en-GB"/>
         </w:rPr>
         <w:t xml:space="preserve"> </w:t>
@@ -8473,31 +9854,27 @@
     </w:p>
     <w:p>
       <w:pPr>
-        <w:pStyle w:val="Heading1"/>
-        <w:numPr>
-          <w:ilvl w:val="0"/>
-          <w:numId w:val="3"/>
-        </w:numPr>
-        <w:rPr>
-          <w:sz w:val="32"/>
-          <w:szCs w:val="36"/>
-          <w:lang w:val="en-GB"/>
-        </w:rPr>
-      </w:pPr>
-      <w:bookmarkStart w:id="41" w:name="_Toc129789169"/>
-      <w:r>
-        <w:rPr>
-          <w:sz w:val="32"/>
-          <w:szCs w:val="36"/>
-          <w:lang w:val="en-GB"/>
-        </w:rPr>
-        <w:t>Result analysis</w:t>
-      </w:r>
-      <w:bookmarkEnd w:id="41"/>
-      <w:r>
-        <w:rPr>
-          <w:sz w:val="32"/>
-          <w:szCs w:val="36"/>
+        <w:pStyle w:val="Heading2"/>
+        <w:rPr>
+          <w:sz w:val="24"/>
+          <w:szCs w:val="24"/>
+          <w:lang w:val="en-GB"/>
+        </w:rPr>
+      </w:pPr>
+      <w:bookmarkStart w:id="44" w:name="_Toc129789174"/>
+      <w:r>
+        <w:rPr>
+          <w:sz w:val="24"/>
+          <w:szCs w:val="24"/>
+          <w:lang w:val="en-GB"/>
+        </w:rPr>
+        <w:t>A. Original assignment</w:t>
+      </w:r>
+      <w:bookmarkEnd w:id="44"/>
+      <w:r>
+        <w:rPr>
+          <w:sz w:val="24"/>
+          <w:szCs w:val="24"/>
           <w:lang w:val="en-GB"/>
         </w:rPr>
         <w:t xml:space="preserve"> </w:t>
@@ -8505,31 +9882,27 @@
     </w:p>
     <w:p>
       <w:pPr>
-        <w:pStyle w:val="Heading1"/>
-        <w:numPr>
-          <w:ilvl w:val="0"/>
-          <w:numId w:val="3"/>
-        </w:numPr>
-        <w:rPr>
-          <w:sz w:val="32"/>
-          <w:szCs w:val="36"/>
-          <w:lang w:val="en-GB"/>
-        </w:rPr>
-      </w:pPr>
-      <w:bookmarkStart w:id="42" w:name="_Toc129789170"/>
-      <w:r>
-        <w:rPr>
-          <w:sz w:val="32"/>
-          <w:szCs w:val="36"/>
-          <w:lang w:val="en-GB"/>
-        </w:rPr>
-        <w:t>Conclusions</w:t>
-      </w:r>
-      <w:bookmarkEnd w:id="42"/>
-      <w:r>
-        <w:rPr>
-          <w:sz w:val="32"/>
-          <w:szCs w:val="36"/>
+        <w:pStyle w:val="Heading2"/>
+        <w:rPr>
+          <w:sz w:val="24"/>
+          <w:szCs w:val="24"/>
+          <w:lang w:val="en-GB"/>
+        </w:rPr>
+      </w:pPr>
+      <w:bookmarkStart w:id="45" w:name="_Toc129789175"/>
+      <w:r>
+        <w:rPr>
+          <w:sz w:val="24"/>
+          <w:szCs w:val="24"/>
+          <w:lang w:val="en-GB"/>
+        </w:rPr>
+        <w:t>B. Project plan</w:t>
+      </w:r>
+      <w:bookmarkEnd w:id="45"/>
+      <w:r>
+        <w:rPr>
+          <w:sz w:val="24"/>
+          <w:szCs w:val="24"/>
           <w:lang w:val="en-GB"/>
         </w:rPr>
         <w:t xml:space="preserve"> </w:t>
@@ -8537,31 +9910,27 @@
     </w:p>
     <w:p>
       <w:pPr>
-        <w:pStyle w:val="Heading1"/>
-        <w:numPr>
-          <w:ilvl w:val="0"/>
-          <w:numId w:val="3"/>
-        </w:numPr>
-        <w:rPr>
-          <w:sz w:val="32"/>
-          <w:szCs w:val="36"/>
-          <w:lang w:val="en-GB"/>
-        </w:rPr>
-      </w:pPr>
-      <w:bookmarkStart w:id="43" w:name="_Toc129789171"/>
-      <w:r>
-        <w:rPr>
-          <w:sz w:val="32"/>
-          <w:szCs w:val="36"/>
-          <w:lang w:val="en-GB"/>
-        </w:rPr>
-        <w:t>Recommendations</w:t>
-      </w:r>
-      <w:bookmarkEnd w:id="43"/>
-      <w:r>
-        <w:rPr>
-          <w:sz w:val="32"/>
-          <w:szCs w:val="36"/>
+        <w:pStyle w:val="Heading2"/>
+        <w:rPr>
+          <w:sz w:val="24"/>
+          <w:szCs w:val="24"/>
+          <w:lang w:val="en-GB"/>
+        </w:rPr>
+      </w:pPr>
+      <w:bookmarkStart w:id="46" w:name="_Toc129789176"/>
+      <w:r>
+        <w:rPr>
+          <w:sz w:val="24"/>
+          <w:szCs w:val="24"/>
+          <w:lang w:val="en-GB"/>
+        </w:rPr>
+        <w:t>C. Originality Declaration</w:t>
+      </w:r>
+      <w:bookmarkEnd w:id="46"/>
+      <w:r>
+        <w:rPr>
+          <w:sz w:val="24"/>
+          <w:szCs w:val="24"/>
           <w:lang w:val="en-GB"/>
         </w:rPr>
         <w:t xml:space="preserve"> </w:t>
@@ -8569,36 +9938,55 @@
     </w:p>
     <w:p>
       <w:pPr>
-        <w:rPr>
-          <w:sz w:val="22"/>
-          <w:szCs w:val="20"/>
-          <w:lang w:val="en-GB"/>
-        </w:rPr>
-      </w:pPr>
+        <w:pStyle w:val="Heading2"/>
+        <w:rPr>
+          <w:sz w:val="24"/>
+          <w:szCs w:val="24"/>
+          <w:lang w:val="en-GB"/>
+        </w:rPr>
+      </w:pPr>
+      <w:bookmarkStart w:id="47" w:name="_Toc129789177"/>
+      <w:r>
+        <w:rPr>
+          <w:sz w:val="24"/>
+          <w:szCs w:val="24"/>
+          <w:lang w:val="en-GB"/>
+        </w:rPr>
+        <w:t>D. Confidentiality Declaration (optional)</w:t>
+      </w:r>
+      <w:bookmarkEnd w:id="47"/>
+      <w:r>
+        <w:rPr>
+          <w:sz w:val="24"/>
+          <w:szCs w:val="24"/>
+          <w:lang w:val="en-GB"/>
+        </w:rPr>
+        <w:t xml:space="preserve"> </w:t>
+      </w:r>
     </w:p>
     <w:p>
       <w:pPr>
-        <w:pStyle w:val="Heading1"/>
-        <w:rPr>
-          <w:sz w:val="32"/>
-          <w:szCs w:val="36"/>
-          <w:lang w:val="en-GB"/>
-        </w:rPr>
-      </w:pPr>
-      <w:bookmarkStart w:id="44" w:name="_Toc129789172"/>
-      <w:r>
-        <w:rPr>
-          <w:sz w:val="32"/>
-          <w:szCs w:val="36"/>
-          <w:lang w:val="en-GB"/>
-        </w:rPr>
-        <w:t>Bibliography (reference/literature list)</w:t>
-      </w:r>
-      <w:bookmarkEnd w:id="44"/>
-      <w:r>
-        <w:rPr>
-          <w:sz w:val="32"/>
-          <w:szCs w:val="36"/>
+        <w:pStyle w:val="Heading2"/>
+        <w:rPr>
+          <w:sz w:val="24"/>
+          <w:szCs w:val="24"/>
+          <w:lang w:val="en-GB"/>
+        </w:rPr>
+      </w:pPr>
+      <w:bookmarkStart w:id="48" w:name="_Toc129789178"/>
+      <w:r>
+        <w:rPr>
+          <w:sz w:val="24"/>
+          <w:szCs w:val="24"/>
+          <w:lang w:val="en-GB"/>
+        </w:rPr>
+        <w:t>E. SRD, System Requirements Document (optional)</w:t>
+      </w:r>
+      <w:bookmarkEnd w:id="48"/>
+      <w:r>
+        <w:rPr>
+          <w:sz w:val="24"/>
+          <w:szCs w:val="24"/>
           <w:lang w:val="en-GB"/>
         </w:rPr>
         <w:t xml:space="preserve"> </w:t>
@@ -8606,27 +9994,27 @@
     </w:p>
     <w:p>
       <w:pPr>
-        <w:pStyle w:val="Heading1"/>
-        <w:rPr>
-          <w:sz w:val="32"/>
-          <w:szCs w:val="36"/>
-          <w:lang w:val="en-GB"/>
-        </w:rPr>
-      </w:pPr>
-      <w:bookmarkStart w:id="45" w:name="_Toc129789173"/>
-      <w:r>
-        <w:rPr>
-          <w:sz w:val="32"/>
-          <w:szCs w:val="36"/>
-          <w:lang w:val="en-GB"/>
-        </w:rPr>
-        <w:t>Attachments</w:t>
-      </w:r>
-      <w:bookmarkEnd w:id="45"/>
-      <w:r>
-        <w:rPr>
-          <w:sz w:val="32"/>
-          <w:szCs w:val="36"/>
+        <w:pStyle w:val="Heading2"/>
+        <w:rPr>
+          <w:sz w:val="24"/>
+          <w:szCs w:val="24"/>
+          <w:lang w:val="en-GB"/>
+        </w:rPr>
+      </w:pPr>
+      <w:bookmarkStart w:id="49" w:name="_Toc129789179"/>
+      <w:r>
+        <w:rPr>
+          <w:sz w:val="24"/>
+          <w:szCs w:val="24"/>
+          <w:lang w:val="en-GB"/>
+        </w:rPr>
+        <w:t>F. SDD, System Design Document (optional)</w:t>
+      </w:r>
+      <w:bookmarkEnd w:id="49"/>
+      <w:r>
+        <w:rPr>
+          <w:sz w:val="24"/>
+          <w:szCs w:val="24"/>
           <w:lang w:val="en-GB"/>
         </w:rPr>
         <w:t xml:space="preserve"> </w:t>
@@ -8641,16 +10029,16 @@
           <w:lang w:val="en-GB"/>
         </w:rPr>
       </w:pPr>
-      <w:bookmarkStart w:id="46" w:name="_Toc129789174"/>
+      <w:bookmarkStart w:id="50" w:name="_Toc129789180"/>
       <w:r>
         <w:rPr>
           <w:sz w:val="24"/>
           <w:szCs w:val="24"/>
           <w:lang w:val="en-GB"/>
         </w:rPr>
-        <w:t>A. Original assignment</w:t>
-      </w:r>
-      <w:bookmarkEnd w:id="46"/>
+        <w:t>G. MDD, Module Design Document (optional)</w:t>
+      </w:r>
+      <w:bookmarkEnd w:id="50"/>
       <w:r>
         <w:rPr>
           <w:sz w:val="24"/>
@@ -8669,184 +10057,16 @@
           <w:lang w:val="en-GB"/>
         </w:rPr>
       </w:pPr>
-      <w:bookmarkStart w:id="47" w:name="_Toc129789175"/>
+      <w:bookmarkStart w:id="51" w:name="_Toc129789181"/>
       <w:r>
         <w:rPr>
           <w:sz w:val="24"/>
           <w:szCs w:val="24"/>
           <w:lang w:val="en-GB"/>
         </w:rPr>
-        <w:t>B. Project plan</w:t>
-      </w:r>
-      <w:bookmarkEnd w:id="47"/>
-      <w:r>
-        <w:rPr>
-          <w:sz w:val="24"/>
-          <w:szCs w:val="24"/>
-          <w:lang w:val="en-GB"/>
-        </w:rPr>
-        <w:t xml:space="preserve"> </w:t>
-      </w:r>
-    </w:p>
-    <w:p>
-      <w:pPr>
-        <w:pStyle w:val="Heading2"/>
-        <w:rPr>
-          <w:sz w:val="24"/>
-          <w:szCs w:val="24"/>
-          <w:lang w:val="en-GB"/>
-        </w:rPr>
-      </w:pPr>
-      <w:bookmarkStart w:id="48" w:name="_Toc129789176"/>
-      <w:r>
-        <w:rPr>
-          <w:sz w:val="24"/>
-          <w:szCs w:val="24"/>
-          <w:lang w:val="en-GB"/>
-        </w:rPr>
-        <w:t>C. Originality Declaration</w:t>
-      </w:r>
-      <w:bookmarkEnd w:id="48"/>
-      <w:r>
-        <w:rPr>
-          <w:sz w:val="24"/>
-          <w:szCs w:val="24"/>
-          <w:lang w:val="en-GB"/>
-        </w:rPr>
-        <w:t xml:space="preserve"> </w:t>
-      </w:r>
-    </w:p>
-    <w:p>
-      <w:pPr>
-        <w:pStyle w:val="Heading2"/>
-        <w:rPr>
-          <w:sz w:val="24"/>
-          <w:szCs w:val="24"/>
-          <w:lang w:val="en-GB"/>
-        </w:rPr>
-      </w:pPr>
-      <w:bookmarkStart w:id="49" w:name="_Toc129789177"/>
-      <w:r>
-        <w:rPr>
-          <w:sz w:val="24"/>
-          <w:szCs w:val="24"/>
-          <w:lang w:val="en-GB"/>
-        </w:rPr>
-        <w:t>D. Confidentiality Declaration (optional)</w:t>
-      </w:r>
-      <w:bookmarkEnd w:id="49"/>
-      <w:r>
-        <w:rPr>
-          <w:sz w:val="24"/>
-          <w:szCs w:val="24"/>
-          <w:lang w:val="en-GB"/>
-        </w:rPr>
-        <w:t xml:space="preserve"> </w:t>
-      </w:r>
-    </w:p>
-    <w:p>
-      <w:pPr>
-        <w:pStyle w:val="Heading2"/>
-        <w:rPr>
-          <w:sz w:val="24"/>
-          <w:szCs w:val="24"/>
-          <w:lang w:val="en-GB"/>
-        </w:rPr>
-      </w:pPr>
-      <w:bookmarkStart w:id="50" w:name="_Toc129789178"/>
-      <w:r>
-        <w:rPr>
-          <w:sz w:val="24"/>
-          <w:szCs w:val="24"/>
-          <w:lang w:val="en-GB"/>
-        </w:rPr>
-        <w:t>E. SRD, System Requirements Document (optional)</w:t>
-      </w:r>
-      <w:bookmarkEnd w:id="50"/>
-      <w:r>
-        <w:rPr>
-          <w:sz w:val="24"/>
-          <w:szCs w:val="24"/>
-          <w:lang w:val="en-GB"/>
-        </w:rPr>
-        <w:t xml:space="preserve"> </w:t>
-      </w:r>
-    </w:p>
-    <w:p>
-      <w:pPr>
-        <w:pStyle w:val="Heading2"/>
-        <w:rPr>
-          <w:sz w:val="24"/>
-          <w:szCs w:val="24"/>
-          <w:lang w:val="en-GB"/>
-        </w:rPr>
-      </w:pPr>
-      <w:bookmarkStart w:id="51" w:name="_Toc129789179"/>
-      <w:r>
-        <w:rPr>
-          <w:sz w:val="24"/>
-          <w:szCs w:val="24"/>
-          <w:lang w:val="en-GB"/>
-        </w:rPr>
-        <w:t>F. SDD, System Design Document (optional)</w:t>
+        <w:t>H. TRD, Test Report Document (optional)</w:t>
       </w:r>
       <w:bookmarkEnd w:id="51"/>
-      <w:r>
-        <w:rPr>
-          <w:sz w:val="24"/>
-          <w:szCs w:val="24"/>
-          <w:lang w:val="en-GB"/>
-        </w:rPr>
-        <w:t xml:space="preserve"> </w:t>
-      </w:r>
-    </w:p>
-    <w:p>
-      <w:pPr>
-        <w:pStyle w:val="Heading2"/>
-        <w:rPr>
-          <w:sz w:val="24"/>
-          <w:szCs w:val="24"/>
-          <w:lang w:val="en-GB"/>
-        </w:rPr>
-      </w:pPr>
-      <w:bookmarkStart w:id="52" w:name="_Toc129789180"/>
-      <w:r>
-        <w:rPr>
-          <w:sz w:val="24"/>
-          <w:szCs w:val="24"/>
-          <w:lang w:val="en-GB"/>
-        </w:rPr>
-        <w:t>G. MDD, Module Design Document (optional)</w:t>
-      </w:r>
-      <w:bookmarkEnd w:id="52"/>
-      <w:r>
-        <w:rPr>
-          <w:sz w:val="24"/>
-          <w:szCs w:val="24"/>
-          <w:lang w:val="en-GB"/>
-        </w:rPr>
-        <w:t xml:space="preserve"> </w:t>
-      </w:r>
-    </w:p>
-    <w:p>
-      <w:pPr>
-        <w:pStyle w:val="Heading2"/>
-        <w:rPr>
-          <w:sz w:val="24"/>
-          <w:szCs w:val="24"/>
-          <w:lang w:val="en-GB"/>
-        </w:rPr>
-      </w:pPr>
-      <w:bookmarkStart w:id="53" w:name="_Toc129789181"/>
-      <w:r>
-        <w:rPr>
-          <w:sz w:val="24"/>
-          <w:szCs w:val="24"/>
-          <w:lang w:val="en-GB"/>
-        </w:rPr>
-        <w:t>H. TRD, Test Report Document (optional)</w:t>
-      </w:r>
-      <w:bookmarkEnd w:id="53"/>
       <w:r>
         <w:rPr>
           <w:sz w:val="24"/>
@@ -8857,6 +10077,7 @@
       </w:r>
     </w:p>
     <w:sectPr>
+      <w:footerReference w:type="default" r:id="rId14"/>
       <w:pgSz w:w="11906" w:h="16838"/>
       <w:pgMar w:top="1440" w:right="1440" w:bottom="1440" w:left="1440" w:header="708" w:footer="708" w:gutter="0"/>
       <w:pgNumType w:start="0"/>
@@ -8866,6 +10087,109 @@
     </w:sectPr>
   </w:body>
 </w:document>
+</file>
+
+<file path=word/endnotes.xml><?xml version="1.0" encoding="utf-8"?>
+<w:endnotes xmlns:wpc="http://schemas.microsoft.com/office/word/2010/wordprocessingCanvas" xmlns:cx="http://schemas.microsoft.com/office/drawing/2014/chartex" xmlns:cx1="http://schemas.microsoft.com/office/drawing/2015/9/8/chartex" xmlns:cx2="http://schemas.microsoft.com/office/drawing/2015/10/21/chartex" xmlns:cx3="http://schemas.microsoft.com/office/drawing/2016/5/9/chartex" xmlns:cx4="http://schemas.microsoft.com/office/drawing/2016/5/10/chartex" xmlns:cx5="http://schemas.microsoft.com/office/drawing/2016/5/11/chartex" xmlns:cx6="http://schemas.microsoft.com/office/drawing/2016/5/12/chartex" xmlns:cx7="http://schemas.microsoft.com/office/drawing/2016/5/13/chartex" xmlns:cx8="http://schemas.microsoft.com/office/drawing/2016/5/14/chartex" xmlns:mc="http://schemas.openxmlformats.org/markup-compatibility/2006" xmlns:aink="http://schemas.microsoft.com/office/drawing/2016/ink" xmlns:am3d="http://schemas.microsoft.com/office/drawing/2017/model3d" xmlns:o="urn:schemas-microsoft-com:office:office" xmlns:oel="http://schemas.microsoft.com/office/2019/extlst" xmlns:r="http://schemas.openxmlformats.org/officeDocument/2006/relationships" xmlns:m="http://schemas.openxmlformats.org/officeDocument/2006/math" xmlns:v="urn:schemas-microsoft-com:vml" xmlns:wp14="http://schemas.microsoft.com/office/word/2010/wordprocessingDrawing" xmlns:wp="http://schemas.openxmlformats.org/drawingml/2006/wordprocessingDrawing" xmlns:w10="urn:schemas-microsoft-com:office:word" xmlns:w="http://schemas.openxmlformats.org/wordprocessingml/2006/main" xmlns:w14="http://schemas.microsoft.com/office/word/2010/wordml" xmlns:w15="http://schemas.microsoft.com/office/word/2012/wordml" xmlns:w16cex="http://schemas.microsoft.com/office/word/2018/wordml/cex" xmlns:w16cid="http://schemas.microsoft.com/office/word/2016/wordml/cid" xmlns:w16="http://schemas.microsoft.com/office/word/2018/wordml" xmlns:w16sdtdh="http://schemas.microsoft.com/office/word/2020/wordml/sdtdatahash" xmlns:w16se="http://schemas.microsoft.com/office/word/2015/wordml/symex" xmlns:wpg="http://schemas.microsoft.com/office/word/2010/wordprocessingGroup" xmlns:wpi="http://schemas.microsoft.com/office/word/2010/wordprocessingInk" xmlns:wne="http://schemas.microsoft.com/office/word/2006/wordml" xmlns:wps="http://schemas.microsoft.com/office/word/2010/wordprocessingShape" mc:Ignorable="w14 w15 w16se w16cid w16 w16cex w16sdtdh wp14">
+  <w:endnote w:type="separator" w:id="-1">
+    <w:p>
+      <w:pPr>
+        <w:spacing w:after="0" w:line="240" w:lineRule="auto"/>
+      </w:pPr>
+      <w:r>
+        <w:separator/>
+      </w:r>
+    </w:p>
+  </w:endnote>
+  <w:endnote w:type="continuationSeparator" w:id="0">
+    <w:p>
+      <w:pPr>
+        <w:spacing w:after="0" w:line="240" w:lineRule="auto"/>
+      </w:pPr>
+      <w:r>
+        <w:continuationSeparator/>
+      </w:r>
+    </w:p>
+  </w:endnote>
+</w:endnotes>
+</file>
+
+<file path=word/footer1.xml><?xml version="1.0" encoding="utf-8"?>
+<w:ftr xmlns:wpc="http://schemas.microsoft.com/office/word/2010/wordprocessingCanvas" xmlns:cx="http://schemas.microsoft.com/office/drawing/2014/chartex" xmlns:cx1="http://schemas.microsoft.com/office/drawing/2015/9/8/chartex" xmlns:cx2="http://schemas.microsoft.com/office/drawing/2015/10/21/chartex" xmlns:cx3="http://schemas.microsoft.com/office/drawing/2016/5/9/chartex" xmlns:cx4="http://schemas.microsoft.com/office/drawing/2016/5/10/chartex" xmlns:cx5="http://schemas.microsoft.com/office/drawing/2016/5/11/chartex" xmlns:cx6="http://schemas.microsoft.com/office/drawing/2016/5/12/chartex" xmlns:cx7="http://schemas.microsoft.com/office/drawing/2016/5/13/chartex" xmlns:cx8="http://schemas.microsoft.com/office/drawing/2016/5/14/chartex" xmlns:mc="http://schemas.openxmlformats.org/markup-compatibility/2006" xmlns:aink="http://schemas.microsoft.com/office/drawing/2016/ink" xmlns:am3d="http://schemas.microsoft.com/office/drawing/2017/model3d" xmlns:o="urn:schemas-microsoft-com:office:office" xmlns:oel="http://schemas.microsoft.com/office/2019/extlst" xmlns:r="http://schemas.openxmlformats.org/officeDocument/2006/relationships" xmlns:m="http://schemas.openxmlformats.org/officeDocument/2006/math" xmlns:v="urn:schemas-microsoft-com:vml" xmlns:wp14="http://schemas.microsoft.com/office/word/2010/wordprocessingDrawing" xmlns:wp="http://schemas.openxmlformats.org/drawingml/2006/wordprocessingDrawing" xmlns:w10="urn:schemas-microsoft-com:office:word" xmlns:w="http://schemas.openxmlformats.org/wordprocessingml/2006/main" xmlns:w14="http://schemas.microsoft.com/office/word/2010/wordml" xmlns:w15="http://schemas.microsoft.com/office/word/2012/wordml" xmlns:w16cex="http://schemas.microsoft.com/office/word/2018/wordml/cex" xmlns:w16cid="http://schemas.microsoft.com/office/word/2016/wordml/cid" xmlns:w16="http://schemas.microsoft.com/office/word/2018/wordml" xmlns:w16sdtdh="http://schemas.microsoft.com/office/word/2020/wordml/sdtdatahash" xmlns:w16se="http://schemas.microsoft.com/office/word/2015/wordml/symex" xmlns:wpg="http://schemas.microsoft.com/office/word/2010/wordprocessingGroup" xmlns:wpi="http://schemas.microsoft.com/office/word/2010/wordprocessingInk" xmlns:wne="http://schemas.microsoft.com/office/word/2006/wordml" xmlns:wps="http://schemas.microsoft.com/office/word/2010/wordprocessingShape" mc:Ignorable="w14 w15 w16se w16cid w16 w16cex w16sdtdh wp14">
+  <w:sdt>
+    <w:sdtPr>
+      <w:id w:val="558676981"/>
+      <w:docPartObj>
+        <w:docPartGallery w:val="Page Numbers (Bottom of Page)"/>
+        <w:docPartUnique/>
+      </w:docPartObj>
+    </w:sdtPr>
+    <w:sdtEndPr>
+      <w:rPr>
+        <w:noProof/>
+      </w:rPr>
+    </w:sdtEndPr>
+    <w:sdtContent>
+      <w:p>
+        <w:pPr>
+          <w:pStyle w:val="Footer"/>
+          <w:jc w:val="center"/>
+        </w:pPr>
+        <w:r>
+          <w:fldChar w:fldCharType="begin"/>
+        </w:r>
+        <w:r>
+          <w:instrText xml:space="preserve"> PAGE   \* MERGEFORMAT </w:instrText>
+        </w:r>
+        <w:r>
+          <w:fldChar w:fldCharType="separate"/>
+        </w:r>
+        <w:r>
+          <w:rPr>
+            <w:noProof/>
+          </w:rPr>
+          <w:t>2</w:t>
+        </w:r>
+        <w:r>
+          <w:rPr>
+            <w:noProof/>
+          </w:rPr>
+          <w:fldChar w:fldCharType="end"/>
+        </w:r>
+      </w:p>
+    </w:sdtContent>
+  </w:sdt>
+  <w:p>
+    <w:pPr>
+      <w:pStyle w:val="Footer"/>
+    </w:pPr>
+  </w:p>
+</w:ftr>
+</file>
+
+<file path=word/footnotes.xml><?xml version="1.0" encoding="utf-8"?>
+<w:footnotes xmlns:wpc="http://schemas.microsoft.com/office/word/2010/wordprocessingCanvas" xmlns:cx="http://schemas.microsoft.com/office/drawing/2014/chartex" xmlns:cx1="http://schemas.microsoft.com/office/drawing/2015/9/8/chartex" xmlns:cx2="http://schemas.microsoft.com/office/drawing/2015/10/21/chartex" xmlns:cx3="http://schemas.microsoft.com/office/drawing/2016/5/9/chartex" xmlns:cx4="http://schemas.microsoft.com/office/drawing/2016/5/10/chartex" xmlns:cx5="http://schemas.microsoft.com/office/drawing/2016/5/11/chartex" xmlns:cx6="http://schemas.microsoft.com/office/drawing/2016/5/12/chartex" xmlns:cx7="http://schemas.microsoft.com/office/drawing/2016/5/13/chartex" xmlns:cx8="http://schemas.microsoft.com/office/drawing/2016/5/14/chartex" xmlns:mc="http://schemas.openxmlformats.org/markup-compatibility/2006" xmlns:aink="http://schemas.microsoft.com/office/drawing/2016/ink" xmlns:am3d="http://schemas.microsoft.com/office/drawing/2017/model3d" xmlns:o="urn:schemas-microsoft-com:office:office" xmlns:oel="http://schemas.microsoft.com/office/2019/extlst" xmlns:r="http://schemas.openxmlformats.org/officeDocument/2006/relationships" xmlns:m="http://schemas.openxmlformats.org/officeDocument/2006/math" xmlns:v="urn:schemas-microsoft-com:vml" xmlns:wp14="http://schemas.microsoft.com/office/word/2010/wordprocessingDrawing" xmlns:wp="http://schemas.openxmlformats.org/drawingml/2006/wordprocessingDrawing" xmlns:w10="urn:schemas-microsoft-com:office:word" xmlns:w="http://schemas.openxmlformats.org/wordprocessingml/2006/main" xmlns:w14="http://schemas.microsoft.com/office/word/2010/wordml" xmlns:w15="http://schemas.microsoft.com/office/word/2012/wordml" xmlns:w16cex="http://schemas.microsoft.com/office/word/2018/wordml/cex" xmlns:w16cid="http://schemas.microsoft.com/office/word/2016/wordml/cid" xmlns:w16="http://schemas.microsoft.com/office/word/2018/wordml" xmlns:w16sdtdh="http://schemas.microsoft.com/office/word/2020/wordml/sdtdatahash" xmlns:w16se="http://schemas.microsoft.com/office/word/2015/wordml/symex" xmlns:wpg="http://schemas.microsoft.com/office/word/2010/wordprocessingGroup" xmlns:wpi="http://schemas.microsoft.com/office/word/2010/wordprocessingInk" xmlns:wne="http://schemas.microsoft.com/office/word/2006/wordml" xmlns:wps="http://schemas.microsoft.com/office/word/2010/wordprocessingShape" mc:Ignorable="w14 w15 w16se w16cid w16 w16cex w16sdtdh wp14">
+  <w:footnote w:type="separator" w:id="-1">
+    <w:p>
+      <w:pPr>
+        <w:spacing w:after="0" w:line="240" w:lineRule="auto"/>
+      </w:pPr>
+      <w:r>
+        <w:separator/>
+      </w:r>
+    </w:p>
+  </w:footnote>
+  <w:footnote w:type="continuationSeparator" w:id="0">
+    <w:p>
+      <w:pPr>
+        <w:spacing w:after="0" w:line="240" w:lineRule="auto"/>
+      </w:pPr>
+      <w:r>
+        <w:continuationSeparator/>
+      </w:r>
+    </w:p>
+  </w:footnote>
+</w:footnotes>
 </file>
 
 <file path=word/numbering.xml><?xml version="1.0" encoding="utf-8"?>
@@ -10088,18 +11412,19 @@
     <w:basedOn w:val="Normal"/>
     <w:next w:val="Normal"/>
     <w:uiPriority w:val="35"/>
-    <w:semiHidden/>
     <w:unhideWhenUsed/>
     <w:qFormat/>
-    <w:rsid w:val="00CB2F9F"/>
+    <w:rsid w:val="008878CF"/>
     <w:pPr>
       <w:spacing w:line="240" w:lineRule="auto"/>
     </w:pPr>
     <w:rPr>
+      <w:rFonts w:ascii="Skeena" w:hAnsi="Skeena"/>
       <w:b/>
       <w:bCs/>
       <w:smallCaps/>
       <w:color w:val="595959" w:themeColor="text1" w:themeTint="A6"/>
+      <w:sz w:val="18"/>
     </w:rPr>
   </w:style>
   <w:style w:type="paragraph" w:styleId="Subtitle">
@@ -10349,6 +11674,107 @@
     <w:pPr>
       <w:spacing w:after="100"/>
       <w:ind w:left="420"/>
+    </w:pPr>
+  </w:style>
+  <w:style w:type="paragraph" w:styleId="Header">
+    <w:name w:val="header"/>
+    <w:basedOn w:val="Normal"/>
+    <w:link w:val="HeaderChar"/>
+    <w:uiPriority w:val="99"/>
+    <w:unhideWhenUsed/>
+    <w:rsid w:val="00351458"/>
+    <w:pPr>
+      <w:tabs>
+        <w:tab w:val="center" w:pos="4513"/>
+        <w:tab w:val="right" w:pos="9026"/>
+      </w:tabs>
+      <w:spacing w:after="0" w:line="240" w:lineRule="auto"/>
+    </w:pPr>
+  </w:style>
+  <w:style w:type="character" w:customStyle="1" w:styleId="HeaderChar">
+    <w:name w:val="Header Char"/>
+    <w:basedOn w:val="DefaultParagraphFont"/>
+    <w:link w:val="Header"/>
+    <w:uiPriority w:val="99"/>
+    <w:rsid w:val="00351458"/>
+    <w:rPr>
+      <w:rFonts w:ascii="Sitka Display" w:hAnsi="Sitka Display"/>
+      <w:sz w:val="24"/>
+    </w:rPr>
+  </w:style>
+  <w:style w:type="paragraph" w:styleId="Footer">
+    <w:name w:val="footer"/>
+    <w:basedOn w:val="Normal"/>
+    <w:link w:val="FooterChar"/>
+    <w:uiPriority w:val="99"/>
+    <w:unhideWhenUsed/>
+    <w:rsid w:val="00351458"/>
+    <w:pPr>
+      <w:tabs>
+        <w:tab w:val="center" w:pos="4513"/>
+        <w:tab w:val="right" w:pos="9026"/>
+      </w:tabs>
+      <w:spacing w:after="0" w:line="240" w:lineRule="auto"/>
+    </w:pPr>
+  </w:style>
+  <w:style w:type="character" w:customStyle="1" w:styleId="FooterChar">
+    <w:name w:val="Footer Char"/>
+    <w:basedOn w:val="DefaultParagraphFont"/>
+    <w:link w:val="Footer"/>
+    <w:uiPriority w:val="99"/>
+    <w:rsid w:val="00351458"/>
+    <w:rPr>
+      <w:rFonts w:ascii="Sitka Display" w:hAnsi="Sitka Display"/>
+      <w:sz w:val="24"/>
+    </w:rPr>
+  </w:style>
+  <w:style w:type="paragraph" w:styleId="Bibliography">
+    <w:name w:val="Bibliography"/>
+    <w:basedOn w:val="Normal"/>
+    <w:next w:val="Normal"/>
+    <w:uiPriority w:val="37"/>
+    <w:unhideWhenUsed/>
+    <w:rsid w:val="001E2771"/>
+  </w:style>
+  <w:style w:type="paragraph" w:styleId="ListParagraph">
+    <w:name w:val="List Paragraph"/>
+    <w:basedOn w:val="Normal"/>
+    <w:uiPriority w:val="34"/>
+    <w:qFormat/>
+    <w:rsid w:val="00C34C92"/>
+    <w:pPr>
+      <w:ind w:left="720"/>
+      <w:contextualSpacing/>
+    </w:pPr>
+  </w:style>
+  <w:style w:type="table" w:styleId="TableGrid">
+    <w:name w:val="Table Grid"/>
+    <w:basedOn w:val="TableNormal"/>
+    <w:uiPriority w:val="39"/>
+    <w:rsid w:val="006C620B"/>
+    <w:pPr>
+      <w:spacing w:after="0" w:line="240" w:lineRule="auto"/>
+    </w:pPr>
+    <w:tblPr>
+      <w:tblBorders>
+        <w:top w:val="single" w:sz="4" w:space="0" w:color="auto"/>
+        <w:left w:val="single" w:sz="4" w:space="0" w:color="auto"/>
+        <w:bottom w:val="single" w:sz="4" w:space="0" w:color="auto"/>
+        <w:right w:val="single" w:sz="4" w:space="0" w:color="auto"/>
+        <w:insideH w:val="single" w:sz="4" w:space="0" w:color="auto"/>
+        <w:insideV w:val="single" w:sz="4" w:space="0" w:color="auto"/>
+      </w:tblBorders>
+    </w:tblPr>
+  </w:style>
+  <w:style w:type="paragraph" w:styleId="TableofFigures">
+    <w:name w:val="table of figures"/>
+    <w:basedOn w:val="Normal"/>
+    <w:next w:val="Normal"/>
+    <w:uiPriority w:val="99"/>
+    <w:unhideWhenUsed/>
+    <w:rsid w:val="008878CF"/>
+    <w:pPr>
+      <w:spacing w:after="0"/>
     </w:pPr>
   </w:style>
 </w:styles>
@@ -10650,11 +12076,31 @@
 </file>
 
 <file path=customXml/item1.xml><?xml version="1.0" encoding="utf-8"?>
-<b:Sources xmlns:b="http://schemas.openxmlformats.org/officeDocument/2006/bibliography" xmlns="http://schemas.openxmlformats.org/officeDocument/2006/bibliography" SelectedStyle="\IEEE2006OfficeOnline.xsl" StyleName="IEEE" Version="2006"/>
+<b:Sources xmlns:b="http://schemas.openxmlformats.org/officeDocument/2006/bibliography" xmlns="http://schemas.openxmlformats.org/officeDocument/2006/bibliography" SelectedStyle="\IEEE2006OfficeOnline.xsl" StyleName="IEEE" Version="2006">
+  <b:Source>
+    <b:Tag>ALT22</b:Tag>
+    <b:SourceType>Report</b:SourceType>
+    <b:Guid>{31C246AF-3F35-4C82-9C6F-74B3986478DE}</b:Guid>
+    <b:Title>ALTEN - 2022 report</b:Title>
+    <b:Year>2022-11-02</b:Year>
+    <b:RefOrder>2</b:RefOrder>
+  </b:Source>
+  <b:Source>
+    <b:Tag>Alt23</b:Tag>
+    <b:SourceType>InternetSite</b:SourceType>
+    <b:Guid>{62991F72-D7C6-4A35-A0A4-452DAEAE8DB2}</b:Guid>
+    <b:Title>Alten - Services</b:Title>
+    <b:ProductionCompany>ALTEN</b:ProductionCompany>
+    <b:YearAccessed>2023</b:YearAccessed>
+    <b:MonthAccessed>03</b:MonthAccessed>
+    <b:URL>https://www.alten.com/services/</b:URL>
+    <b:RefOrder>1</b:RefOrder>
+  </b:Source>
+</b:Sources>
 </file>
 
 <file path=customXml/itemProps1.xml><?xml version="1.0" encoding="utf-8"?>
-<ds:datastoreItem xmlns:ds="http://schemas.openxmlformats.org/officeDocument/2006/customXml" ds:itemID="{64AAB3D4-A37B-4C9F-B997-D131C067FDFC}">
+<ds:datastoreItem xmlns:ds="http://schemas.openxmlformats.org/officeDocument/2006/customXml" ds:itemID="{F3CC73E5-8555-4320-A61D-37DC6D88CDA8}">
   <ds:schemaRefs>
     <ds:schemaRef ds:uri="http://schemas.openxmlformats.org/officeDocument/2006/bibliography"/>
   </ds:schemaRefs>

</xml_diff>

<commit_message>
test-plan set up and GR updates
</commit_message>
<xml_diff>
--- a/2. Documents/5. Final Report/Graduation Report.docx
+++ b/2. Documents/5. Final Report/Graduation Report.docx
@@ -414,6 +414,74 @@
       </w:pPr>
       <w:r>
         <w:rPr>
+          <w:noProof/>
+          <w:lang w:val="en-GB"/>
+        </w:rPr>
+        <w:drawing>
+          <wp:anchor distT="0" distB="0" distL="114300" distR="114300" simplePos="0" relativeHeight="251683840" behindDoc="0" locked="0" layoutInCell="1" allowOverlap="1" wp14:anchorId="36FE10BA" wp14:editId="13E4E9EE">
+            <wp:simplePos x="0" y="0"/>
+            <wp:positionH relativeFrom="page">
+              <wp:posOffset>1176546</wp:posOffset>
+            </wp:positionH>
+            <wp:positionV relativeFrom="paragraph">
+              <wp:posOffset>1256030</wp:posOffset>
+            </wp:positionV>
+            <wp:extent cx="4319751" cy="3323890"/>
+            <wp:effectExtent l="0" t="0" r="5080" b="0"/>
+            <wp:wrapNone/>
+            <wp:docPr id="3" name="Picture 3"/>
+            <wp:cNvGraphicFramePr>
+              <a:graphicFrameLocks xmlns:a="http://schemas.openxmlformats.org/drawingml/2006/main" noChangeAspect="1"/>
+            </wp:cNvGraphicFramePr>
+            <a:graphic xmlns:a="http://schemas.openxmlformats.org/drawingml/2006/main">
+              <a:graphicData uri="http://schemas.openxmlformats.org/drawingml/2006/picture">
+                <pic:pic xmlns:pic="http://schemas.openxmlformats.org/drawingml/2006/picture">
+                  <pic:nvPicPr>
+                    <pic:cNvPr id="0" name="Picture 1"/>
+                    <pic:cNvPicPr>
+                      <a:picLocks noChangeAspect="1" noChangeArrowheads="1"/>
+                    </pic:cNvPicPr>
+                  </pic:nvPicPr>
+                  <pic:blipFill>
+                    <a:blip r:embed="rId9">
+                      <a:extLst>
+                        <a:ext uri="{28A0092B-C50C-407E-A947-70E740481C1C}">
+                          <a14:useLocalDpi xmlns:a14="http://schemas.microsoft.com/office/drawing/2010/main" val="0"/>
+                        </a:ext>
+                      </a:extLst>
+                    </a:blip>
+                    <a:srcRect/>
+                    <a:stretch>
+                      <a:fillRect/>
+                    </a:stretch>
+                  </pic:blipFill>
+                  <pic:spPr bwMode="auto">
+                    <a:xfrm>
+                      <a:off x="0" y="0"/>
+                      <a:ext cx="4319751" cy="3323890"/>
+                    </a:xfrm>
+                    <a:prstGeom prst="rect">
+                      <a:avLst/>
+                    </a:prstGeom>
+                    <a:noFill/>
+                    <a:ln>
+                      <a:noFill/>
+                    </a:ln>
+                  </pic:spPr>
+                </pic:pic>
+              </a:graphicData>
+            </a:graphic>
+            <wp14:sizeRelH relativeFrom="margin">
+              <wp14:pctWidth>0</wp14:pctWidth>
+            </wp14:sizeRelH>
+            <wp14:sizeRelV relativeFrom="margin">
+              <wp14:pctHeight>0</wp14:pctHeight>
+            </wp14:sizeRelV>
+          </wp:anchor>
+        </w:drawing>
+      </w:r>
+      <w:r>
+        <w:rPr>
           <w:rFonts w:eastAsia="Times New Roman"/>
           <w:sz w:val="28"/>
           <w:szCs w:val="28"/>
@@ -682,7 +750,7 @@
         </w:rPr>
         <w:t xml:space="preserve"> </w:t>
       </w:r>
-      <w:hyperlink r:id="rId9" w:history="1">
+      <w:hyperlink r:id="rId10" w:history="1">
         <w:r>
           <w:rPr>
             <w:rStyle w:val="Hyperlink"/>
@@ -737,7 +805,7 @@
           <w:noProof/>
           <w:lang w:val="en-GB"/>
         </w:rPr>
-        <w:t>20 March 2023</w:t>
+        <w:t>22 March 2023</w:t>
       </w:r>
       <w:r>
         <w:rPr>
@@ -923,7 +991,7 @@
         <w:br/>
         <w:t xml:space="preserve">E-mail: </w:t>
       </w:r>
-      <w:hyperlink r:id="rId10" w:history="1">
+      <w:hyperlink r:id="rId11" w:history="1">
         <w:r>
           <w:rPr>
             <w:rStyle w:val="Hyperlink"/>
@@ -1130,7 +1198,7 @@
         </w:rPr>
         <w:t xml:space="preserve">E-mail: </w:t>
       </w:r>
-      <w:hyperlink r:id="rId11" w:history="1">
+      <w:hyperlink r:id="rId12" w:history="1">
         <w:r>
           <w:rPr>
             <w:rStyle w:val="Hyperlink"/>
@@ -1678,7 +1746,6 @@
               <w:rFonts w:asciiTheme="minorHAnsi" w:hAnsiTheme="minorHAnsi"/>
               <w:noProof/>
               <w:szCs w:val="22"/>
-              <w:lang/>
             </w:rPr>
           </w:pPr>
           <w:r>
@@ -1774,7 +1841,6 @@
               <w:rFonts w:asciiTheme="minorHAnsi" w:hAnsiTheme="minorHAnsi"/>
               <w:noProof/>
               <w:szCs w:val="22"/>
-              <w:lang/>
             </w:rPr>
           </w:pPr>
           <w:hyperlink w:anchor="_Toc130297906" w:history="1">
@@ -1846,7 +1912,6 @@
               <w:rFonts w:asciiTheme="minorHAnsi" w:hAnsiTheme="minorHAnsi"/>
               <w:noProof/>
               <w:szCs w:val="22"/>
-              <w:lang/>
             </w:rPr>
           </w:pPr>
           <w:hyperlink w:anchor="_Toc130297907" w:history="1">
@@ -1918,7 +1983,6 @@
               <w:rFonts w:asciiTheme="minorHAnsi" w:hAnsiTheme="minorHAnsi"/>
               <w:noProof/>
               <w:szCs w:val="22"/>
-              <w:lang/>
             </w:rPr>
           </w:pPr>
           <w:hyperlink w:anchor="_Toc130297908" w:history="1">
@@ -1991,7 +2055,6 @@
               <w:rFonts w:asciiTheme="minorHAnsi" w:hAnsiTheme="minorHAnsi"/>
               <w:noProof/>
               <w:szCs w:val="22"/>
-              <w:lang/>
             </w:rPr>
           </w:pPr>
           <w:hyperlink w:anchor="_Toc130297909" w:history="1">
@@ -2009,7 +2072,6 @@
                 <w:rFonts w:asciiTheme="minorHAnsi" w:hAnsiTheme="minorHAnsi"/>
                 <w:noProof/>
                 <w:szCs w:val="22"/>
-                <w:lang/>
               </w:rPr>
               <w:tab/>
             </w:r>
@@ -2083,7 +2145,6 @@
               <w:rFonts w:asciiTheme="minorHAnsi" w:hAnsiTheme="minorHAnsi"/>
               <w:noProof/>
               <w:szCs w:val="22"/>
-              <w:lang/>
             </w:rPr>
           </w:pPr>
           <w:hyperlink w:anchor="_Toc130297910" w:history="1">
@@ -2100,7 +2161,6 @@
                 <w:rFonts w:asciiTheme="minorHAnsi" w:hAnsiTheme="minorHAnsi"/>
                 <w:noProof/>
                 <w:szCs w:val="22"/>
-                <w:lang/>
               </w:rPr>
               <w:tab/>
             </w:r>
@@ -2173,7 +2233,6 @@
               <w:rFonts w:asciiTheme="minorHAnsi" w:hAnsiTheme="minorHAnsi"/>
               <w:noProof/>
               <w:szCs w:val="22"/>
-              <w:lang/>
             </w:rPr>
           </w:pPr>
           <w:hyperlink w:anchor="_Toc130297911" w:history="1">
@@ -2190,7 +2249,6 @@
                 <w:rFonts w:asciiTheme="minorHAnsi" w:hAnsiTheme="minorHAnsi"/>
                 <w:noProof/>
                 <w:szCs w:val="22"/>
-                <w:lang/>
               </w:rPr>
               <w:tab/>
             </w:r>
@@ -2263,7 +2321,6 @@
               <w:rFonts w:asciiTheme="minorHAnsi" w:hAnsiTheme="minorHAnsi"/>
               <w:noProof/>
               <w:szCs w:val="22"/>
-              <w:lang/>
             </w:rPr>
           </w:pPr>
           <w:hyperlink w:anchor="_Toc130297912" w:history="1">
@@ -2280,7 +2337,6 @@
                 <w:rFonts w:asciiTheme="minorHAnsi" w:hAnsiTheme="minorHAnsi"/>
                 <w:noProof/>
                 <w:szCs w:val="22"/>
-                <w:lang/>
               </w:rPr>
               <w:tab/>
             </w:r>
@@ -2353,7 +2409,6 @@
               <w:rFonts w:asciiTheme="minorHAnsi" w:hAnsiTheme="minorHAnsi"/>
               <w:noProof/>
               <w:szCs w:val="22"/>
-              <w:lang/>
             </w:rPr>
           </w:pPr>
           <w:hyperlink w:anchor="_Toc130297913" w:history="1">
@@ -2370,7 +2425,6 @@
                 <w:rFonts w:asciiTheme="minorHAnsi" w:hAnsiTheme="minorHAnsi"/>
                 <w:noProof/>
                 <w:szCs w:val="22"/>
-                <w:lang/>
               </w:rPr>
               <w:tab/>
             </w:r>
@@ -2443,7 +2497,6 @@
               <w:rFonts w:asciiTheme="minorHAnsi" w:hAnsiTheme="minorHAnsi"/>
               <w:noProof/>
               <w:szCs w:val="22"/>
-              <w:lang/>
             </w:rPr>
           </w:pPr>
           <w:hyperlink w:anchor="_Toc130297914" w:history="1">
@@ -2460,7 +2513,6 @@
                 <w:rFonts w:asciiTheme="minorHAnsi" w:hAnsiTheme="minorHAnsi"/>
                 <w:noProof/>
                 <w:szCs w:val="22"/>
-                <w:lang/>
               </w:rPr>
               <w:tab/>
             </w:r>
@@ -2533,7 +2585,6 @@
               <w:rFonts w:asciiTheme="minorHAnsi" w:hAnsiTheme="minorHAnsi"/>
               <w:noProof/>
               <w:szCs w:val="22"/>
-              <w:lang/>
             </w:rPr>
           </w:pPr>
           <w:hyperlink w:anchor="_Toc130297915" w:history="1">
@@ -2550,7 +2601,6 @@
                 <w:rFonts w:asciiTheme="minorHAnsi" w:hAnsiTheme="minorHAnsi"/>
                 <w:noProof/>
                 <w:szCs w:val="22"/>
-                <w:lang/>
               </w:rPr>
               <w:tab/>
             </w:r>
@@ -2623,7 +2673,6 @@
               <w:rFonts w:asciiTheme="minorHAnsi" w:hAnsiTheme="minorHAnsi"/>
               <w:noProof/>
               <w:szCs w:val="22"/>
-              <w:lang/>
             </w:rPr>
           </w:pPr>
           <w:hyperlink w:anchor="_Toc130297916" w:history="1">
@@ -2640,7 +2689,6 @@
                 <w:rFonts w:asciiTheme="minorHAnsi" w:hAnsiTheme="minorHAnsi"/>
                 <w:noProof/>
                 <w:szCs w:val="22"/>
-                <w:lang/>
               </w:rPr>
               <w:tab/>
             </w:r>
@@ -2713,7 +2761,6 @@
               <w:rFonts w:asciiTheme="minorHAnsi" w:hAnsiTheme="minorHAnsi"/>
               <w:noProof/>
               <w:szCs w:val="22"/>
-              <w:lang/>
             </w:rPr>
           </w:pPr>
           <w:hyperlink w:anchor="_Toc130297917" w:history="1">
@@ -2730,7 +2777,6 @@
                 <w:rFonts w:asciiTheme="minorHAnsi" w:hAnsiTheme="minorHAnsi"/>
                 <w:noProof/>
                 <w:szCs w:val="22"/>
-                <w:lang/>
               </w:rPr>
               <w:tab/>
             </w:r>
@@ -2803,7 +2849,6 @@
               <w:rFonts w:asciiTheme="minorHAnsi" w:hAnsiTheme="minorHAnsi"/>
               <w:noProof/>
               <w:szCs w:val="22"/>
-              <w:lang/>
             </w:rPr>
           </w:pPr>
           <w:hyperlink w:anchor="_Toc130297918" w:history="1">
@@ -2820,7 +2865,6 @@
                 <w:rFonts w:asciiTheme="minorHAnsi" w:hAnsiTheme="minorHAnsi"/>
                 <w:noProof/>
                 <w:szCs w:val="22"/>
-                <w:lang/>
               </w:rPr>
               <w:tab/>
             </w:r>
@@ -2893,7 +2937,6 @@
               <w:rFonts w:asciiTheme="minorHAnsi" w:hAnsiTheme="minorHAnsi"/>
               <w:noProof/>
               <w:szCs w:val="22"/>
-              <w:lang/>
             </w:rPr>
           </w:pPr>
           <w:hyperlink w:anchor="_Toc130297919" w:history="1">
@@ -2910,7 +2953,6 @@
                 <w:rFonts w:asciiTheme="minorHAnsi" w:hAnsiTheme="minorHAnsi"/>
                 <w:noProof/>
                 <w:szCs w:val="22"/>
-                <w:lang/>
               </w:rPr>
               <w:tab/>
             </w:r>
@@ -2983,7 +3025,6 @@
               <w:rFonts w:asciiTheme="minorHAnsi" w:hAnsiTheme="minorHAnsi"/>
               <w:noProof/>
               <w:szCs w:val="22"/>
-              <w:lang/>
             </w:rPr>
           </w:pPr>
           <w:hyperlink w:anchor="_Toc130297920" w:history="1">
@@ -3000,7 +3041,6 @@
                 <w:rFonts w:asciiTheme="minorHAnsi" w:hAnsiTheme="minorHAnsi"/>
                 <w:noProof/>
                 <w:szCs w:val="22"/>
-                <w:lang/>
               </w:rPr>
               <w:tab/>
             </w:r>
@@ -3073,7 +3113,6 @@
               <w:rFonts w:asciiTheme="minorHAnsi" w:hAnsiTheme="minorHAnsi"/>
               <w:noProof/>
               <w:szCs w:val="22"/>
-              <w:lang/>
             </w:rPr>
           </w:pPr>
           <w:hyperlink w:anchor="_Toc130297921" w:history="1">
@@ -3090,7 +3129,6 @@
                 <w:rFonts w:asciiTheme="minorHAnsi" w:hAnsiTheme="minorHAnsi"/>
                 <w:noProof/>
                 <w:szCs w:val="22"/>
-                <w:lang/>
               </w:rPr>
               <w:tab/>
             </w:r>
@@ -3163,7 +3201,6 @@
               <w:rFonts w:asciiTheme="minorHAnsi" w:hAnsiTheme="minorHAnsi"/>
               <w:noProof/>
               <w:szCs w:val="22"/>
-              <w:lang/>
             </w:rPr>
           </w:pPr>
           <w:hyperlink w:anchor="_Toc130297922" w:history="1">
@@ -3180,7 +3217,6 @@
                 <w:rFonts w:asciiTheme="minorHAnsi" w:hAnsiTheme="minorHAnsi"/>
                 <w:noProof/>
                 <w:szCs w:val="22"/>
-                <w:lang/>
               </w:rPr>
               <w:tab/>
             </w:r>
@@ -3253,7 +3289,6 @@
               <w:rFonts w:asciiTheme="minorHAnsi" w:hAnsiTheme="minorHAnsi"/>
               <w:noProof/>
               <w:szCs w:val="22"/>
-              <w:lang/>
             </w:rPr>
           </w:pPr>
           <w:hyperlink w:anchor="_Toc130297923" w:history="1">
@@ -3270,7 +3305,6 @@
                 <w:rFonts w:asciiTheme="minorHAnsi" w:hAnsiTheme="minorHAnsi"/>
                 <w:noProof/>
                 <w:szCs w:val="22"/>
-                <w:lang/>
               </w:rPr>
               <w:tab/>
             </w:r>
@@ -3343,7 +3377,6 @@
               <w:rFonts w:asciiTheme="minorHAnsi" w:hAnsiTheme="minorHAnsi"/>
               <w:noProof/>
               <w:szCs w:val="22"/>
-              <w:lang/>
             </w:rPr>
           </w:pPr>
           <w:hyperlink w:anchor="_Toc130297924" w:history="1">
@@ -3360,7 +3393,6 @@
                 <w:rFonts w:asciiTheme="minorHAnsi" w:hAnsiTheme="minorHAnsi"/>
                 <w:noProof/>
                 <w:szCs w:val="22"/>
-                <w:lang/>
               </w:rPr>
               <w:tab/>
             </w:r>
@@ -3433,7 +3465,6 @@
               <w:rFonts w:asciiTheme="minorHAnsi" w:hAnsiTheme="minorHAnsi"/>
               <w:noProof/>
               <w:szCs w:val="22"/>
-              <w:lang/>
             </w:rPr>
           </w:pPr>
           <w:hyperlink w:anchor="_Toc130297925" w:history="1">
@@ -3450,7 +3481,6 @@
                 <w:rFonts w:asciiTheme="minorHAnsi" w:hAnsiTheme="minorHAnsi"/>
                 <w:noProof/>
                 <w:szCs w:val="22"/>
-                <w:lang/>
               </w:rPr>
               <w:tab/>
             </w:r>
@@ -3523,7 +3553,6 @@
               <w:rFonts w:asciiTheme="minorHAnsi" w:hAnsiTheme="minorHAnsi"/>
               <w:noProof/>
               <w:szCs w:val="22"/>
-              <w:lang/>
             </w:rPr>
           </w:pPr>
           <w:hyperlink w:anchor="_Toc130297926" w:history="1">
@@ -3540,7 +3569,6 @@
                 <w:rFonts w:asciiTheme="minorHAnsi" w:hAnsiTheme="minorHAnsi"/>
                 <w:noProof/>
                 <w:szCs w:val="22"/>
-                <w:lang/>
               </w:rPr>
               <w:tab/>
             </w:r>
@@ -3613,7 +3641,6 @@
               <w:rFonts w:asciiTheme="minorHAnsi" w:hAnsiTheme="minorHAnsi"/>
               <w:noProof/>
               <w:szCs w:val="22"/>
-              <w:lang/>
             </w:rPr>
           </w:pPr>
           <w:hyperlink w:anchor="_Toc130297927" w:history="1">
@@ -3630,7 +3657,6 @@
                 <w:rFonts w:asciiTheme="minorHAnsi" w:hAnsiTheme="minorHAnsi"/>
                 <w:noProof/>
                 <w:szCs w:val="22"/>
-                <w:lang/>
               </w:rPr>
               <w:tab/>
             </w:r>
@@ -3703,7 +3729,6 @@
               <w:rFonts w:asciiTheme="minorHAnsi" w:hAnsiTheme="minorHAnsi"/>
               <w:noProof/>
               <w:szCs w:val="22"/>
-              <w:lang/>
             </w:rPr>
           </w:pPr>
           <w:hyperlink w:anchor="_Toc130297928" w:history="1">
@@ -3720,7 +3745,6 @@
                 <w:rFonts w:asciiTheme="minorHAnsi" w:hAnsiTheme="minorHAnsi"/>
                 <w:noProof/>
                 <w:szCs w:val="22"/>
-                <w:lang/>
               </w:rPr>
               <w:tab/>
             </w:r>
@@ -3793,7 +3817,6 @@
               <w:rFonts w:asciiTheme="minorHAnsi" w:hAnsiTheme="minorHAnsi"/>
               <w:noProof/>
               <w:szCs w:val="22"/>
-              <w:lang/>
             </w:rPr>
           </w:pPr>
           <w:hyperlink w:anchor="_Toc130297929" w:history="1">
@@ -3810,7 +3833,6 @@
                 <w:rFonts w:asciiTheme="minorHAnsi" w:hAnsiTheme="minorHAnsi"/>
                 <w:noProof/>
                 <w:szCs w:val="22"/>
-                <w:lang/>
               </w:rPr>
               <w:tab/>
             </w:r>
@@ -3883,7 +3905,6 @@
               <w:rFonts w:asciiTheme="minorHAnsi" w:hAnsiTheme="minorHAnsi"/>
               <w:noProof/>
               <w:szCs w:val="22"/>
-              <w:lang/>
             </w:rPr>
           </w:pPr>
           <w:hyperlink w:anchor="_Toc130297930" w:history="1">
@@ -3900,7 +3921,6 @@
                 <w:rFonts w:asciiTheme="minorHAnsi" w:hAnsiTheme="minorHAnsi"/>
                 <w:noProof/>
                 <w:szCs w:val="22"/>
-                <w:lang/>
               </w:rPr>
               <w:tab/>
             </w:r>
@@ -3973,7 +3993,6 @@
               <w:rFonts w:asciiTheme="minorHAnsi" w:hAnsiTheme="minorHAnsi"/>
               <w:noProof/>
               <w:szCs w:val="22"/>
-              <w:lang/>
             </w:rPr>
           </w:pPr>
           <w:hyperlink w:anchor="_Toc130297931" w:history="1">
@@ -3990,7 +4009,6 @@
                 <w:rFonts w:asciiTheme="minorHAnsi" w:hAnsiTheme="minorHAnsi"/>
                 <w:noProof/>
                 <w:szCs w:val="22"/>
-                <w:lang/>
               </w:rPr>
               <w:tab/>
             </w:r>
@@ -4063,7 +4081,6 @@
               <w:rFonts w:asciiTheme="minorHAnsi" w:hAnsiTheme="minorHAnsi"/>
               <w:noProof/>
               <w:szCs w:val="22"/>
-              <w:lang/>
             </w:rPr>
           </w:pPr>
           <w:hyperlink w:anchor="_Toc130297932" w:history="1">
@@ -4080,7 +4097,6 @@
                 <w:rFonts w:asciiTheme="minorHAnsi" w:hAnsiTheme="minorHAnsi"/>
                 <w:noProof/>
                 <w:szCs w:val="22"/>
-                <w:lang/>
               </w:rPr>
               <w:tab/>
             </w:r>
@@ -4153,7 +4169,6 @@
               <w:rFonts w:asciiTheme="minorHAnsi" w:hAnsiTheme="minorHAnsi"/>
               <w:noProof/>
               <w:szCs w:val="22"/>
-              <w:lang/>
             </w:rPr>
           </w:pPr>
           <w:hyperlink w:anchor="_Toc130297933" w:history="1">
@@ -4170,7 +4185,6 @@
                 <w:rFonts w:asciiTheme="minorHAnsi" w:hAnsiTheme="minorHAnsi"/>
                 <w:noProof/>
                 <w:szCs w:val="22"/>
-                <w:lang/>
               </w:rPr>
               <w:tab/>
             </w:r>
@@ -4243,7 +4257,6 @@
               <w:rFonts w:asciiTheme="minorHAnsi" w:hAnsiTheme="minorHAnsi"/>
               <w:noProof/>
               <w:szCs w:val="22"/>
-              <w:lang/>
             </w:rPr>
           </w:pPr>
           <w:hyperlink w:anchor="_Toc130297934" w:history="1">
@@ -4260,7 +4273,6 @@
                 <w:rFonts w:asciiTheme="minorHAnsi" w:hAnsiTheme="minorHAnsi"/>
                 <w:noProof/>
                 <w:szCs w:val="22"/>
-                <w:lang/>
               </w:rPr>
               <w:tab/>
             </w:r>
@@ -4333,7 +4345,6 @@
               <w:rFonts w:asciiTheme="minorHAnsi" w:hAnsiTheme="minorHAnsi"/>
               <w:noProof/>
               <w:szCs w:val="22"/>
-              <w:lang/>
             </w:rPr>
           </w:pPr>
           <w:hyperlink w:anchor="_Toc130297935" w:history="1">
@@ -4350,7 +4361,6 @@
                 <w:rFonts w:asciiTheme="minorHAnsi" w:hAnsiTheme="minorHAnsi"/>
                 <w:noProof/>
                 <w:szCs w:val="22"/>
-                <w:lang/>
               </w:rPr>
               <w:tab/>
             </w:r>
@@ -4423,7 +4433,6 @@
               <w:rFonts w:asciiTheme="minorHAnsi" w:hAnsiTheme="minorHAnsi"/>
               <w:noProof/>
               <w:szCs w:val="22"/>
-              <w:lang/>
             </w:rPr>
           </w:pPr>
           <w:hyperlink w:anchor="_Toc130297936" w:history="1">
@@ -4440,7 +4449,6 @@
                 <w:rFonts w:asciiTheme="minorHAnsi" w:hAnsiTheme="minorHAnsi"/>
                 <w:noProof/>
                 <w:szCs w:val="22"/>
-                <w:lang/>
               </w:rPr>
               <w:tab/>
             </w:r>
@@ -4512,7 +4520,6 @@
               <w:rFonts w:asciiTheme="minorHAnsi" w:hAnsiTheme="minorHAnsi"/>
               <w:noProof/>
               <w:szCs w:val="22"/>
-              <w:lang/>
             </w:rPr>
           </w:pPr>
           <w:hyperlink w:anchor="_Toc130297937" w:history="1">
@@ -4585,7 +4592,6 @@
               <w:rFonts w:asciiTheme="minorHAnsi" w:hAnsiTheme="minorHAnsi"/>
               <w:noProof/>
               <w:szCs w:val="22"/>
-              <w:lang/>
             </w:rPr>
           </w:pPr>
           <w:hyperlink w:anchor="_Toc130297938" w:history="1">
@@ -4657,7 +4663,6 @@
               <w:rFonts w:asciiTheme="minorHAnsi" w:hAnsiTheme="minorHAnsi"/>
               <w:noProof/>
               <w:szCs w:val="22"/>
-              <w:lang/>
             </w:rPr>
           </w:pPr>
           <w:hyperlink w:anchor="_Toc130297939" w:history="1">
@@ -4729,7 +4734,6 @@
               <w:rFonts w:asciiTheme="minorHAnsi" w:hAnsiTheme="minorHAnsi"/>
               <w:noProof/>
               <w:szCs w:val="22"/>
-              <w:lang/>
             </w:rPr>
           </w:pPr>
           <w:hyperlink w:anchor="_Toc130297940" w:history="1">
@@ -4801,7 +4805,6 @@
               <w:rFonts w:asciiTheme="minorHAnsi" w:hAnsiTheme="minorHAnsi"/>
               <w:noProof/>
               <w:szCs w:val="22"/>
-              <w:lang/>
             </w:rPr>
           </w:pPr>
           <w:hyperlink w:anchor="_Toc130297941" w:history="1">
@@ -4873,7 +4876,6 @@
               <w:rFonts w:asciiTheme="minorHAnsi" w:hAnsiTheme="minorHAnsi"/>
               <w:noProof/>
               <w:szCs w:val="22"/>
-              <w:lang/>
             </w:rPr>
           </w:pPr>
           <w:hyperlink w:anchor="_Toc130297942" w:history="1">
@@ -4945,7 +4947,6 @@
               <w:rFonts w:asciiTheme="minorHAnsi" w:hAnsiTheme="minorHAnsi"/>
               <w:noProof/>
               <w:szCs w:val="22"/>
-              <w:lang/>
             </w:rPr>
           </w:pPr>
           <w:hyperlink w:anchor="_Toc130297943" w:history="1">
@@ -5017,7 +5018,6 @@
               <w:rFonts w:asciiTheme="minorHAnsi" w:hAnsiTheme="minorHAnsi"/>
               <w:noProof/>
               <w:szCs w:val="22"/>
-              <w:lang/>
             </w:rPr>
           </w:pPr>
           <w:hyperlink w:anchor="_Toc130297944" w:history="1">
@@ -5089,7 +5089,6 @@
               <w:rFonts w:asciiTheme="minorHAnsi" w:hAnsiTheme="minorHAnsi"/>
               <w:noProof/>
               <w:szCs w:val="22"/>
-              <w:lang/>
             </w:rPr>
           </w:pPr>
           <w:hyperlink w:anchor="_Toc130297945" w:history="1">
@@ -5161,7 +5160,6 @@
               <w:rFonts w:asciiTheme="minorHAnsi" w:hAnsiTheme="minorHAnsi"/>
               <w:noProof/>
               <w:szCs w:val="22"/>
-              <w:lang/>
             </w:rPr>
           </w:pPr>
           <w:hyperlink w:anchor="_Toc130297946" w:history="1">
@@ -5233,7 +5231,6 @@
               <w:rFonts w:asciiTheme="minorHAnsi" w:hAnsiTheme="minorHAnsi"/>
               <w:noProof/>
               <w:szCs w:val="22"/>
-              <w:lang/>
             </w:rPr>
           </w:pPr>
           <w:hyperlink w:anchor="_Toc130297947" w:history="1">
@@ -5771,7 +5768,7 @@
         </w:rPr>
         <w:fldChar w:fldCharType="separate"/>
       </w:r>
-      <w:hyperlink r:id="rId12" w:anchor="_Toc130287566" w:history="1">
+      <w:hyperlink r:id="rId13" w:anchor="_Toc130287566" w:history="1">
         <w:r>
           <w:rPr>
             <w:rStyle w:val="Hyperlink"/>
@@ -5938,7 +5935,7 @@
           <w:lang w:val="en-GB"/>
         </w:rPr>
       </w:pPr>
-      <w:hyperlink r:id="rId13" w:anchor="_Toc130287568" w:history="1">
+      <w:hyperlink r:id="rId14" w:anchor="_Toc130287568" w:history="1">
         <w:r>
           <w:rPr>
             <w:rStyle w:val="Hyperlink"/>
@@ -6017,7 +6014,7 @@
           <w:lang w:val="en-GB"/>
         </w:rPr>
       </w:pPr>
-      <w:hyperlink r:id="rId14" w:anchor="_Toc130287569" w:history="1">
+      <w:hyperlink r:id="rId15" w:anchor="_Toc130287569" w:history="1">
         <w:r>
           <w:rPr>
             <w:rStyle w:val="Hyperlink"/>
@@ -7250,7 +7247,7 @@
                     </pic:cNvPicPr>
                   </pic:nvPicPr>
                   <pic:blipFill>
-                    <a:blip r:embed="rId15" cstate="print">
+                    <a:blip r:embed="rId9" cstate="print">
                       <a:extLst>
                         <a:ext uri="{28A0092B-C50C-407E-A947-70E740481C1C}">
                           <a14:useLocalDpi xmlns:a14="http://schemas.microsoft.com/office/drawing/2010/main" val="0"/>
@@ -7627,7 +7624,7 @@
           <w:lang w:val="en-GB"/>
         </w:rPr>
       </w:pPr>
-      <w:bookmarkStart w:id="12" w:name="_Toc130297914"/>
+      <w:bookmarkStart w:id="11" w:name="_Toc130297914"/>
       <w:r>
         <w:rPr>
           <w:sz w:val="24"/>
@@ -7636,7 +7633,7 @@
         </w:rPr>
         <w:t>Problem description</w:t>
       </w:r>
-      <w:bookmarkEnd w:id="12"/>
+      <w:bookmarkEnd w:id="11"/>
       <w:r>
         <w:rPr>
           <w:sz w:val="24"/>
@@ -7859,7 +7856,7 @@
           <w:lang w:val="en-GB"/>
         </w:rPr>
       </w:pPr>
-      <w:bookmarkStart w:id="13" w:name="_Toc130297915"/>
+      <w:bookmarkStart w:id="12" w:name="_Toc130297915"/>
       <w:r>
         <w:rPr>
           <w:sz w:val="24"/>
@@ -7868,7 +7865,7 @@
         </w:rPr>
         <w:t>Assignment</w:t>
       </w:r>
-      <w:bookmarkEnd w:id="13"/>
+      <w:bookmarkEnd w:id="12"/>
       <w:r>
         <w:rPr>
           <w:sz w:val="24"/>
@@ -7952,7 +7949,7 @@
           <w:lang w:val="en-GB"/>
         </w:rPr>
       </w:pPr>
-      <w:bookmarkStart w:id="14" w:name="_Toc130297916"/>
+      <w:bookmarkStart w:id="13" w:name="_Toc130297916"/>
       <w:r>
         <w:rPr>
           <w:sz w:val="24"/>
@@ -7962,7 +7959,7 @@
         <w:lastRenderedPageBreak/>
         <w:t>Project scope</w:t>
       </w:r>
-      <w:bookmarkEnd w:id="14"/>
+      <w:bookmarkEnd w:id="13"/>
       <w:r>
         <w:rPr>
           <w:sz w:val="24"/>
@@ -7983,24 +7980,7 @@
           <w:lang w:val="en-GB"/>
         </w:rPr>
         <w:br/>
-      </w:r>
-      <w:r>
-        <w:rPr>
-          <w:lang w:val="en-GB"/>
-        </w:rPr>
-        <w:t>The project is concerned with the re-evaluation (and if needed redesign) and implementation of the previously designed software architecture. The dual-core communication is worked out, but the rest of the modules</w:t>
-      </w:r>
-      <w:r>
-        <w:rPr>
-          <w:lang w:val="en-GB"/>
-        </w:rPr>
-        <w:t xml:space="preserve"> </w:t>
-      </w:r>
-      <w:r>
-        <w:rPr>
-          <w:lang w:val="en-GB"/>
-        </w:rPr>
-        <w:t>have to be implemented</w:t>
+        <w:t>The project is concerned with the re-evaluation (and if needed redesign) and implementation of the previously designed software architecture. The dual-core communication is worked out, but the rest of the modules have to be implemented</w:t>
       </w:r>
       <w:r>
         <w:rPr>
@@ -8012,13 +7992,7 @@
         <w:rPr>
           <w:lang w:val="en-GB"/>
         </w:rPr>
-        <w:t>.</w:t>
-      </w:r>
-      <w:r>
-        <w:rPr>
-          <w:lang w:val="en-GB"/>
-        </w:rPr>
-        <w:t xml:space="preserve"> The programming language will be C</w:t>
+        <w:t>. The programming language will be C</w:t>
       </w:r>
       <w:r>
         <w:rPr>
@@ -8355,7 +8329,7 @@
           <w:lang w:val="en-GB"/>
         </w:rPr>
       </w:pPr>
-      <w:bookmarkStart w:id="15" w:name="_Toc130287644"/>
+      <w:bookmarkStart w:id="14" w:name="_Toc130287644"/>
       <w:r>
         <w:rPr>
           <w:lang w:val="en-GB"/>
@@ -8399,7 +8373,7 @@
         </w:rPr>
         <w:t>: Project boundaries</w:t>
       </w:r>
-      <w:bookmarkEnd w:id="15"/>
+      <w:bookmarkEnd w:id="14"/>
       <w:r>
         <w:rPr>
           <w:lang w:val="en-GB"/>
@@ -8421,7 +8395,7 @@
           <w:lang w:val="en-GB"/>
         </w:rPr>
       </w:pPr>
-      <w:bookmarkStart w:id="16" w:name="_Toc130297917"/>
+      <w:bookmarkStart w:id="15" w:name="_Toc130297917"/>
       <w:r>
         <w:rPr>
           <w:sz w:val="24"/>
@@ -8430,7 +8404,7 @@
         </w:rPr>
         <w:t>Boundary condition</w:t>
       </w:r>
-      <w:bookmarkEnd w:id="16"/>
+      <w:bookmarkEnd w:id="15"/>
       <w:r>
         <w:rPr>
           <w:sz w:val="24"/>
@@ -8506,19 +8480,7 @@
         <w:rPr>
           <w:lang w:val="en-US"/>
         </w:rPr>
-        <w:t xml:space="preserve">The hardware limitations of the robot player must be </w:t>
-      </w:r>
-      <w:r>
-        <w:rPr>
-          <w:lang w:val="en-US"/>
-        </w:rPr>
-        <w:t>considered</w:t>
-      </w:r>
-      <w:r>
-        <w:rPr>
-          <w:lang w:val="en-US"/>
-        </w:rPr>
-        <w:t xml:space="preserve"> during the design and implementation of the software. The STM32H7 processor has a limited amount of memory,</w:t>
+        <w:t>The hardware limitations of the robot player must be considered during the design and implementation of the software. The STM32H7 processor has a limited amount of memory,</w:t>
       </w:r>
       <w:r>
         <w:rPr>
@@ -8541,7 +8503,7 @@
           <w:lang w:val="en-GB"/>
         </w:rPr>
       </w:pPr>
-      <w:bookmarkStart w:id="17" w:name="_Toc130297918"/>
+      <w:bookmarkStart w:id="16" w:name="_Toc130297918"/>
       <w:r>
         <w:rPr>
           <w:sz w:val="24"/>
@@ -8550,7 +8512,7 @@
         </w:rPr>
         <w:t>Project approach:</w:t>
       </w:r>
-      <w:bookmarkEnd w:id="17"/>
+      <w:bookmarkEnd w:id="16"/>
       <w:r>
         <w:rPr>
           <w:sz w:val="24"/>
@@ -8573,7 +8535,7 @@
           <w:lang w:val="en-GB"/>
         </w:rPr>
       </w:pPr>
-      <w:bookmarkStart w:id="18" w:name="_Toc130297919"/>
+      <w:bookmarkStart w:id="17" w:name="_Toc130297919"/>
       <w:r>
         <w:rPr>
           <w:szCs w:val="22"/>
@@ -8581,7 +8543,7 @@
         </w:rPr>
         <w:t>Development phases</w:t>
       </w:r>
-      <w:bookmarkEnd w:id="18"/>
+      <w:bookmarkEnd w:id="17"/>
       <w:r>
         <w:rPr>
           <w:szCs w:val="22"/>
@@ -8603,7 +8565,7 @@
           <w:lang w:val="en-GB"/>
         </w:rPr>
       </w:pPr>
-      <w:bookmarkStart w:id="19" w:name="_Toc130297920"/>
+      <w:bookmarkStart w:id="18" w:name="_Toc130297920"/>
       <w:r>
         <w:rPr>
           <w:szCs w:val="22"/>
@@ -8611,7 +8573,7 @@
         </w:rPr>
         <w:t>Verification method (V-model)</w:t>
       </w:r>
-      <w:bookmarkEnd w:id="19"/>
+      <w:bookmarkEnd w:id="18"/>
       <w:r>
         <w:rPr>
           <w:szCs w:val="22"/>
@@ -8652,7 +8614,7 @@
           <w:lang w:val="en-GB"/>
         </w:rPr>
       </w:pPr>
-      <w:bookmarkStart w:id="20" w:name="_Toc130297921"/>
+      <w:bookmarkStart w:id="19" w:name="_Toc130297921"/>
       <w:r>
         <w:rPr>
           <w:sz w:val="32"/>
@@ -8662,7 +8624,7 @@
         <w:lastRenderedPageBreak/>
         <w:t>Research</w:t>
       </w:r>
-      <w:bookmarkEnd w:id="20"/>
+      <w:bookmarkEnd w:id="19"/>
       <w:r>
         <w:rPr>
           <w:sz w:val="32"/>
@@ -8834,7 +8796,7 @@
           <w:lang w:val="en-GB"/>
         </w:rPr>
       </w:pPr>
-      <w:bookmarkStart w:id="21" w:name="_Toc130297922"/>
+      <w:bookmarkStart w:id="20" w:name="_Toc130297922"/>
       <w:r>
         <w:rPr>
           <w:sz w:val="24"/>
@@ -8843,7 +8805,7 @@
         </w:rPr>
         <w:t>Research objectives</w:t>
       </w:r>
-      <w:bookmarkEnd w:id="21"/>
+      <w:bookmarkEnd w:id="20"/>
       <w:r>
         <w:rPr>
           <w:sz w:val="24"/>
@@ -8867,7 +8829,7 @@
           <w:lang w:val="en-GB"/>
         </w:rPr>
       </w:pPr>
-      <w:bookmarkStart w:id="22" w:name="_Toc130297923"/>
+      <w:bookmarkStart w:id="21" w:name="_Toc130297923"/>
       <w:r>
         <w:rPr>
           <w:sz w:val="24"/>
@@ -8892,7 +8854,7 @@
         </w:rPr>
         <w:t>questions</w:t>
       </w:r>
-      <w:bookmarkEnd w:id="22"/>
+      <w:bookmarkEnd w:id="21"/>
       <w:r>
         <w:rPr>
           <w:sz w:val="24"/>
@@ -8916,7 +8878,7 @@
           <w:lang w:val="en-GB"/>
         </w:rPr>
       </w:pPr>
-      <w:bookmarkStart w:id="23" w:name="_Toc130297924"/>
+      <w:bookmarkStart w:id="22" w:name="_Toc130297924"/>
       <w:r>
         <w:rPr>
           <w:sz w:val="24"/>
@@ -8925,7 +8887,7 @@
         </w:rPr>
         <w:t>Research approach</w:t>
       </w:r>
-      <w:bookmarkEnd w:id="23"/>
+      <w:bookmarkEnd w:id="22"/>
       <w:r>
         <w:rPr>
           <w:sz w:val="24"/>
@@ -8949,7 +8911,7 @@
           <w:lang w:val="en-GB"/>
         </w:rPr>
       </w:pPr>
-      <w:bookmarkStart w:id="24" w:name="_Toc130297925"/>
+      <w:bookmarkStart w:id="23" w:name="_Toc130297925"/>
       <w:r>
         <w:rPr>
           <w:sz w:val="24"/>
@@ -8958,7 +8920,7 @@
         </w:rPr>
         <w:t>Results</w:t>
       </w:r>
-      <w:bookmarkEnd w:id="24"/>
+      <w:bookmarkEnd w:id="23"/>
       <w:r>
         <w:rPr>
           <w:sz w:val="24"/>
@@ -8982,7 +8944,7 @@
           <w:lang w:val="en-GB"/>
         </w:rPr>
       </w:pPr>
-      <w:bookmarkStart w:id="25" w:name="_Toc130297926"/>
+      <w:bookmarkStart w:id="24" w:name="_Toc130297926"/>
       <w:r>
         <w:rPr>
           <w:sz w:val="24"/>
@@ -8991,7 +8953,7 @@
         </w:rPr>
         <w:t>Conclusions</w:t>
       </w:r>
-      <w:bookmarkEnd w:id="25"/>
+      <w:bookmarkEnd w:id="24"/>
       <w:r>
         <w:rPr>
           <w:sz w:val="24"/>
@@ -9033,7 +8995,7 @@
           <w:lang w:val="en-GB"/>
         </w:rPr>
       </w:pPr>
-      <w:bookmarkStart w:id="26" w:name="_Toc130297927"/>
+      <w:bookmarkStart w:id="25" w:name="_Toc130297927"/>
       <w:r>
         <w:rPr>
           <w:sz w:val="32"/>
@@ -9043,7 +9005,7 @@
         <w:lastRenderedPageBreak/>
         <w:t>Specification</w:t>
       </w:r>
-      <w:bookmarkEnd w:id="26"/>
+      <w:bookmarkEnd w:id="25"/>
       <w:r>
         <w:rPr>
           <w:sz w:val="32"/>
@@ -9218,7 +9180,7 @@
           <w:lang w:val="en-GB"/>
         </w:rPr>
       </w:pPr>
-      <w:bookmarkStart w:id="27" w:name="_Toc130297928"/>
+      <w:bookmarkStart w:id="26" w:name="_Toc130297928"/>
       <w:r>
         <w:rPr>
           <w:sz w:val="32"/>
@@ -9228,7 +9190,7 @@
         <w:lastRenderedPageBreak/>
         <w:t>System Design</w:t>
       </w:r>
-      <w:bookmarkEnd w:id="27"/>
+      <w:bookmarkEnd w:id="26"/>
       <w:r>
         <w:rPr>
           <w:sz w:val="32"/>
@@ -9462,7 +9424,7 @@
         </w:rPr>
         <w:t xml:space="preserve"> By designing and implementing from the lowest level, a clear path to completion is presented. </w:t>
       </w:r>
-      <w:commentRangeStart w:id="28"/>
+      <w:commentRangeStart w:id="27"/>
       <w:r>
         <w:rPr>
           <w:lang w:val="en-GB"/>
@@ -9517,13 +9479,13 @@
         </w:rPr>
         <w:br/>
       </w:r>
-      <w:commentRangeEnd w:id="28"/>
+      <w:commentRangeEnd w:id="27"/>
       <w:r>
         <w:rPr>
           <w:rStyle w:val="CommentReference"/>
           <w:lang w:val="en-GB"/>
         </w:rPr>
-        <w:commentReference w:id="28"/>
+        <w:commentReference w:id="27"/>
       </w:r>
       <w:r>
         <w:rPr>
@@ -9554,13 +9516,7 @@
         <w:rPr>
           <w:lang w:val="en-GB"/>
         </w:rPr>
-        <w:t xml:space="preserve"> peripheral. </w:t>
-      </w:r>
-      <w:r>
-        <w:rPr>
-          <w:lang w:val="en-GB"/>
-        </w:rPr>
-        <w:t xml:space="preserve">Blue </w:t>
+        <w:t xml:space="preserve"> peripheral. Blue </w:t>
       </w:r>
       <w:r>
         <w:rPr>
@@ -9572,13 +9528,7 @@
         <w:rPr>
           <w:lang w:val="en-GB"/>
         </w:rPr>
-        <w:t xml:space="preserve"> that the module needs to be verified.</w:t>
-      </w:r>
-      <w:r>
-        <w:rPr>
-          <w:lang w:val="en-GB"/>
-        </w:rPr>
-        <w:t xml:space="preserve"> Red</w:t>
+        <w:t xml:space="preserve"> that the module needs to be verified. Red</w:t>
       </w:r>
       <w:r>
         <w:rPr>
@@ -9675,7 +9625,7 @@
           <w:lang w:val="en-GB"/>
         </w:rPr>
       </w:pPr>
-      <w:bookmarkStart w:id="29" w:name="_Toc130287567"/>
+      <w:bookmarkStart w:id="28" w:name="_Toc130287567"/>
       <w:r>
         <w:rPr>
           <w:lang w:val="en-GB"/>
@@ -9719,7 +9669,7 @@
         </w:rPr>
         <w:t>: OVERVIEW OF THE ROBOT PLAYER</w:t>
       </w:r>
-      <w:bookmarkEnd w:id="29"/>
+      <w:bookmarkEnd w:id="28"/>
     </w:p>
     <w:p>
       <w:pPr>
@@ -9846,7 +9796,7 @@
                                 <w:noProof/>
                               </w:rPr>
                             </w:pPr>
-                            <w:bookmarkStart w:id="30" w:name="_Toc130287568"/>
+                            <w:bookmarkStart w:id="29" w:name="_Toc130287568"/>
                             <w:r>
                               <w:t xml:space="preserve">Figure </w:t>
                             </w:r>
@@ -9864,7 +9814,7 @@
                               </w:rPr>
                               <w:t>: Level 1 of the software architecture</w:t>
                             </w:r>
-                            <w:bookmarkEnd w:id="30"/>
+                            <w:bookmarkEnd w:id="29"/>
                           </w:p>
                         </w:txbxContent>
                       </wps:txbx>
@@ -10209,7 +10159,7 @@
                                 <w:noProof/>
                               </w:rPr>
                             </w:pPr>
-                            <w:bookmarkStart w:id="32" w:name="_Toc130287569"/>
+                            <w:bookmarkStart w:id="30" w:name="_Toc130287569"/>
                             <w:r>
                               <w:t xml:space="preserve">Figure </w:t>
                             </w:r>
@@ -10227,7 +10177,7 @@
                               </w:rPr>
                               <w:t>: Level 2 of the software architecture for both cores</w:t>
                             </w:r>
-                            <w:bookmarkEnd w:id="32"/>
+                            <w:bookmarkEnd w:id="30"/>
                           </w:p>
                         </w:txbxContent>
                       </wps:txbx>
@@ -10619,7 +10569,7 @@
           <w:lang w:val="en-GB"/>
         </w:rPr>
       </w:pPr>
-      <w:bookmarkStart w:id="34" w:name="_Toc130297929"/>
+      <w:bookmarkStart w:id="31" w:name="_Toc130297929"/>
       <w:r>
         <w:rPr>
           <w:sz w:val="32"/>
@@ -10628,7 +10578,7 @@
         </w:rPr>
         <w:t>Detailed Design/ Module Design</w:t>
       </w:r>
-      <w:bookmarkEnd w:id="34"/>
+      <w:bookmarkEnd w:id="31"/>
       <w:r>
         <w:rPr>
           <w:sz w:val="32"/>
@@ -10706,7 +10656,7 @@
           <w:lang w:val="en-GB"/>
         </w:rPr>
       </w:pPr>
-      <w:bookmarkStart w:id="35" w:name="_Toc130297930"/>
+      <w:bookmarkStart w:id="32" w:name="_Toc130297930"/>
       <w:r>
         <w:rPr>
           <w:sz w:val="32"/>
@@ -10715,7 +10665,7 @@
         </w:rPr>
         <w:t>Realization</w:t>
       </w:r>
-      <w:bookmarkEnd w:id="35"/>
+      <w:bookmarkEnd w:id="32"/>
       <w:r>
         <w:rPr>
           <w:sz w:val="32"/>
@@ -10825,7 +10775,7 @@
           <w:lang w:val="en-GB"/>
         </w:rPr>
       </w:pPr>
-      <w:bookmarkStart w:id="36" w:name="_Toc130297931"/>
+      <w:bookmarkStart w:id="33" w:name="_Toc130297931"/>
       <w:r>
         <w:rPr>
           <w:sz w:val="32"/>
@@ -10835,7 +10785,7 @@
         <w:lastRenderedPageBreak/>
         <w:t>Verification and validation</w:t>
       </w:r>
-      <w:bookmarkEnd w:id="36"/>
+      <w:bookmarkEnd w:id="33"/>
       <w:r>
         <w:rPr>
           <w:sz w:val="32"/>
@@ -10859,7 +10809,7 @@
           <w:lang w:val="en-GB"/>
         </w:rPr>
       </w:pPr>
-      <w:bookmarkStart w:id="37" w:name="_Toc130297932"/>
+      <w:bookmarkStart w:id="34" w:name="_Toc130297932"/>
       <w:r>
         <w:rPr>
           <w:sz w:val="24"/>
@@ -10868,7 +10818,7 @@
         </w:rPr>
         <w:t>Test set-up</w:t>
       </w:r>
-      <w:bookmarkEnd w:id="37"/>
+      <w:bookmarkEnd w:id="34"/>
       <w:r>
         <w:rPr>
           <w:sz w:val="24"/>
@@ -10892,7 +10842,7 @@
           <w:lang w:val="en-GB"/>
         </w:rPr>
       </w:pPr>
-      <w:bookmarkStart w:id="38" w:name="_Toc130297933"/>
+      <w:bookmarkStart w:id="35" w:name="_Toc130297933"/>
       <w:r>
         <w:rPr>
           <w:sz w:val="24"/>
@@ -10901,7 +10851,7 @@
         </w:rPr>
         <w:t>Test results</w:t>
       </w:r>
-      <w:bookmarkEnd w:id="38"/>
+      <w:bookmarkEnd w:id="35"/>
       <w:r>
         <w:rPr>
           <w:sz w:val="24"/>
@@ -10925,7 +10875,7 @@
           <w:lang w:val="en-GB"/>
         </w:rPr>
       </w:pPr>
-      <w:bookmarkStart w:id="39" w:name="_Toc130297934"/>
+      <w:bookmarkStart w:id="36" w:name="_Toc130297934"/>
       <w:r>
         <w:rPr>
           <w:sz w:val="32"/>
@@ -10934,7 +10884,7 @@
         </w:rPr>
         <w:t>Result analysis</w:t>
       </w:r>
-      <w:bookmarkEnd w:id="39"/>
+      <w:bookmarkEnd w:id="36"/>
       <w:r>
         <w:rPr>
           <w:sz w:val="32"/>
@@ -10958,7 +10908,7 @@
           <w:lang w:val="en-GB"/>
         </w:rPr>
       </w:pPr>
-      <w:bookmarkStart w:id="40" w:name="_Toc130297935"/>
+      <w:bookmarkStart w:id="37" w:name="_Toc130297935"/>
       <w:r>
         <w:rPr>
           <w:sz w:val="32"/>
@@ -10967,7 +10917,7 @@
         </w:rPr>
         <w:t>Conclusions</w:t>
       </w:r>
-      <w:bookmarkEnd w:id="40"/>
+      <w:bookmarkEnd w:id="37"/>
       <w:r>
         <w:rPr>
           <w:sz w:val="32"/>
@@ -11117,7 +11067,7 @@
           <w:lang w:val="en-GB"/>
         </w:rPr>
       </w:pPr>
-      <w:bookmarkStart w:id="41" w:name="_Toc130297936"/>
+      <w:bookmarkStart w:id="38" w:name="_Toc130297936"/>
       <w:r>
         <w:rPr>
           <w:sz w:val="32"/>
@@ -11126,7 +11076,7 @@
         </w:rPr>
         <w:t>Recommendations</w:t>
       </w:r>
-      <w:bookmarkEnd w:id="41"/>
+      <w:bookmarkEnd w:id="38"/>
     </w:p>
     <w:p>
       <w:pPr>
@@ -11137,7 +11087,7 @@
           <w:lang w:val="en-GB"/>
         </w:rPr>
       </w:pPr>
-      <w:bookmarkStart w:id="42" w:name="_Toc130297937"/>
+      <w:bookmarkStart w:id="39" w:name="_Toc130297937"/>
       <w:r>
         <w:rPr>
           <w:rFonts w:ascii="Cambria" w:hAnsi="Cambria"/>
@@ -11147,7 +11097,7 @@
         </w:rPr>
         <w:t>Evaluation</w:t>
       </w:r>
-      <w:bookmarkEnd w:id="42"/>
+      <w:bookmarkEnd w:id="39"/>
       <w:r>
         <w:rPr>
           <w:sz w:val="32"/>
@@ -11341,7 +11291,7 @@
         </w:rPr>
       </w:pPr>
     </w:p>
-    <w:bookmarkStart w:id="43" w:name="_Toc130297938" w:displacedByCustomXml="next"/>
+    <w:bookmarkStart w:id="40" w:name="_Toc130297938" w:displacedByCustomXml="next"/>
     <w:sdt>
       <w:sdtPr>
         <w:rPr>
@@ -11375,7 +11325,7 @@
             </w:rPr>
             <w:t>Bibliography</w:t>
           </w:r>
-          <w:bookmarkEnd w:id="43"/>
+          <w:bookmarkEnd w:id="40"/>
         </w:p>
         <w:sdt>
           <w:sdtPr>
@@ -11729,7 +11679,7 @@
           <w:lang w:val="en-GB"/>
         </w:rPr>
       </w:pPr>
-      <w:bookmarkStart w:id="44" w:name="_Toc130297939"/>
+      <w:bookmarkStart w:id="41" w:name="_Toc130297939"/>
       <w:r>
         <w:rPr>
           <w:sz w:val="32"/>
@@ -11738,7 +11688,7 @@
         </w:rPr>
         <w:t>Attachments</w:t>
       </w:r>
-      <w:bookmarkEnd w:id="44"/>
+      <w:bookmarkEnd w:id="41"/>
       <w:r>
         <w:rPr>
           <w:sz w:val="32"/>
@@ -11757,7 +11707,7 @@
           <w:lang w:val="en-GB"/>
         </w:rPr>
       </w:pPr>
-      <w:bookmarkStart w:id="45" w:name="_Toc130297940"/>
+      <w:bookmarkStart w:id="42" w:name="_Toc130297940"/>
       <w:r>
         <w:rPr>
           <w:sz w:val="24"/>
@@ -11766,7 +11716,7 @@
         </w:rPr>
         <w:t>A. Original assignment</w:t>
       </w:r>
-      <w:bookmarkEnd w:id="45"/>
+      <w:bookmarkEnd w:id="42"/>
       <w:r>
         <w:rPr>
           <w:sz w:val="24"/>
@@ -11785,7 +11735,7 @@
           <w:lang w:val="en-GB"/>
         </w:rPr>
       </w:pPr>
-      <w:bookmarkStart w:id="46" w:name="_Toc130297941"/>
+      <w:bookmarkStart w:id="43" w:name="_Toc130297941"/>
       <w:r>
         <w:rPr>
           <w:sz w:val="24"/>
@@ -11794,7 +11744,7 @@
         </w:rPr>
         <w:t>B. Project plan</w:t>
       </w:r>
-      <w:bookmarkEnd w:id="46"/>
+      <w:bookmarkEnd w:id="43"/>
       <w:r>
         <w:rPr>
           <w:sz w:val="24"/>
@@ -11813,7 +11763,7 @@
           <w:lang w:val="en-GB"/>
         </w:rPr>
       </w:pPr>
-      <w:bookmarkStart w:id="47" w:name="_Toc130297942"/>
+      <w:bookmarkStart w:id="44" w:name="_Toc130297942"/>
       <w:r>
         <w:rPr>
           <w:sz w:val="24"/>
@@ -11822,7 +11772,7 @@
         </w:rPr>
         <w:t>C. Originality Declaration</w:t>
       </w:r>
-      <w:bookmarkEnd w:id="47"/>
+      <w:bookmarkEnd w:id="44"/>
       <w:r>
         <w:rPr>
           <w:sz w:val="24"/>
@@ -11841,7 +11791,7 @@
           <w:lang w:val="en-GB"/>
         </w:rPr>
       </w:pPr>
-      <w:bookmarkStart w:id="48" w:name="_Toc130297943"/>
+      <w:bookmarkStart w:id="45" w:name="_Toc130297943"/>
       <w:r>
         <w:rPr>
           <w:sz w:val="24"/>
@@ -11850,7 +11800,7 @@
         </w:rPr>
         <w:t>D. Confidentiality Declaration (optional)</w:t>
       </w:r>
-      <w:bookmarkEnd w:id="48"/>
+      <w:bookmarkEnd w:id="45"/>
       <w:r>
         <w:rPr>
           <w:sz w:val="24"/>
@@ -11869,7 +11819,7 @@
           <w:lang w:val="en-GB"/>
         </w:rPr>
       </w:pPr>
-      <w:bookmarkStart w:id="49" w:name="_Toc130297944"/>
+      <w:bookmarkStart w:id="46" w:name="_Toc130297944"/>
       <w:r>
         <w:rPr>
           <w:sz w:val="24"/>
@@ -11878,7 +11828,7 @@
         </w:rPr>
         <w:t>E. SRD, System Requirements Document (optional)</w:t>
       </w:r>
-      <w:bookmarkEnd w:id="49"/>
+      <w:bookmarkEnd w:id="46"/>
       <w:r>
         <w:rPr>
           <w:sz w:val="24"/>
@@ -11897,7 +11847,7 @@
           <w:lang w:val="en-GB"/>
         </w:rPr>
       </w:pPr>
-      <w:bookmarkStart w:id="50" w:name="_Toc130297945"/>
+      <w:bookmarkStart w:id="47" w:name="_Toc130297945"/>
       <w:r>
         <w:rPr>
           <w:sz w:val="24"/>
@@ -11906,7 +11856,7 @@
         </w:rPr>
         <w:t>F. SDD, System Design Document (optional)</w:t>
       </w:r>
-      <w:bookmarkEnd w:id="50"/>
+      <w:bookmarkEnd w:id="47"/>
       <w:r>
         <w:rPr>
           <w:sz w:val="24"/>
@@ -11925,7 +11875,7 @@
           <w:lang w:val="en-GB"/>
         </w:rPr>
       </w:pPr>
-      <w:bookmarkStart w:id="51" w:name="_Toc130297946"/>
+      <w:bookmarkStart w:id="48" w:name="_Toc130297946"/>
       <w:r>
         <w:rPr>
           <w:sz w:val="24"/>
@@ -11934,7 +11884,7 @@
         </w:rPr>
         <w:t>G. MDD, Module Design Document (optional)</w:t>
       </w:r>
-      <w:bookmarkEnd w:id="51"/>
+      <w:bookmarkEnd w:id="48"/>
       <w:r>
         <w:rPr>
           <w:sz w:val="24"/>
@@ -11953,7 +11903,7 @@
           <w:lang w:val="en-GB"/>
         </w:rPr>
       </w:pPr>
-      <w:bookmarkStart w:id="52" w:name="_Toc130297947"/>
+      <w:bookmarkStart w:id="49" w:name="_Toc130297947"/>
       <w:r>
         <w:rPr>
           <w:sz w:val="24"/>
@@ -11962,7 +11912,7 @@
         </w:rPr>
         <w:t>H. TRD, Test Report Document (optional)</w:t>
       </w:r>
-      <w:bookmarkEnd w:id="52"/>
+      <w:bookmarkEnd w:id="49"/>
       <w:r>
         <w:rPr>
           <w:sz w:val="24"/>
@@ -11987,7 +11937,7 @@
 
 <file path=word/comments.xml><?xml version="1.0" encoding="utf-8"?>
 <w:comments xmlns:wpc="http://schemas.microsoft.com/office/word/2010/wordprocessingCanvas" xmlns:cx="http://schemas.microsoft.com/office/drawing/2014/chartex" xmlns:cx1="http://schemas.microsoft.com/office/drawing/2015/9/8/chartex" xmlns:cx2="http://schemas.microsoft.com/office/drawing/2015/10/21/chartex" xmlns:cx3="http://schemas.microsoft.com/office/drawing/2016/5/9/chartex" xmlns:cx4="http://schemas.microsoft.com/office/drawing/2016/5/10/chartex" xmlns:cx5="http://schemas.microsoft.com/office/drawing/2016/5/11/chartex" xmlns:cx6="http://schemas.microsoft.com/office/drawing/2016/5/12/chartex" xmlns:cx7="http://schemas.microsoft.com/office/drawing/2016/5/13/chartex" xmlns:cx8="http://schemas.microsoft.com/office/drawing/2016/5/14/chartex" xmlns:mc="http://schemas.openxmlformats.org/markup-compatibility/2006" xmlns:aink="http://schemas.microsoft.com/office/drawing/2016/ink" xmlns:am3d="http://schemas.microsoft.com/office/drawing/2017/model3d" xmlns:o="urn:schemas-microsoft-com:office:office" xmlns:oel="http://schemas.microsoft.com/office/2019/extlst" xmlns:r="http://schemas.openxmlformats.org/officeDocument/2006/relationships" xmlns:m="http://schemas.openxmlformats.org/officeDocument/2006/math" xmlns:v="urn:schemas-microsoft-com:vml" xmlns:wp14="http://schemas.microsoft.com/office/word/2010/wordprocessingDrawing" xmlns:wp="http://schemas.openxmlformats.org/drawingml/2006/wordprocessingDrawing" xmlns:w10="urn:schemas-microsoft-com:office:word" xmlns:w="http://schemas.openxmlformats.org/wordprocessingml/2006/main" xmlns:w14="http://schemas.microsoft.com/office/word/2010/wordml" xmlns:w15="http://schemas.microsoft.com/office/word/2012/wordml" xmlns:w16cex="http://schemas.microsoft.com/office/word/2018/wordml/cex" xmlns:w16cid="http://schemas.microsoft.com/office/word/2016/wordml/cid" xmlns:w16="http://schemas.microsoft.com/office/word/2018/wordml" xmlns:w16sdtdh="http://schemas.microsoft.com/office/word/2020/wordml/sdtdatahash" xmlns:w16se="http://schemas.microsoft.com/office/word/2015/wordml/symex" xmlns:wpg="http://schemas.microsoft.com/office/word/2010/wordprocessingGroup" xmlns:wpi="http://schemas.microsoft.com/office/word/2010/wordprocessingInk" xmlns:wne="http://schemas.microsoft.com/office/word/2006/wordml" xmlns:wps="http://schemas.microsoft.com/office/word/2010/wordprocessingShape" mc:Ignorable="w14 w15 w16se w16cid w16 w16cex w16sdtdh wp14">
-  <w:comment w:id="28" w:author="Ivanov,Boris B.N." w:date="2023-03-21T10:14:00Z" w:initials="IB">
+  <w:comment w:id="27" w:author="Ivanov,Boris B.N." w:date="2023-03-21T10:14:00Z" w:initials="IB">
     <w:p>
       <w:pPr>
         <w:pStyle w:val="CommentText"/>
@@ -14852,6 +14802,7 @@
   <w:style w:type="character" w:default="1" w:styleId="DefaultParagraphFont">
     <w:name w:val="Default Paragraph Font"/>
     <w:uiPriority w:val="1"/>
+    <w:semiHidden/>
     <w:unhideWhenUsed/>
   </w:style>
   <w:style w:type="table" w:default="1" w:styleId="TableNormal">
@@ -15890,6 +15841,7 @@
     <w:rsid w:val="0043342E"/>
     <w:rsid w:val="00790773"/>
     <w:rsid w:val="007E18B0"/>
+    <w:rsid w:val="00A5286D"/>
     <w:rsid w:val="00B71B57"/>
     <w:rsid w:val="00CA49BE"/>
     <w:rsid w:val="00DB27D6"/>

</xml_diff>

<commit_message>
Created Test Plan V1 and minor changes to Ch. III p.6 in main report
</commit_message>
<xml_diff>
--- a/2. Documents/5. Final Report/Graduation Report.docx
+++ b/2. Documents/5. Final Report/Graduation Report.docx
@@ -805,7 +805,7 @@
           <w:noProof/>
           <w:lang w:val="en-GB"/>
         </w:rPr>
-        <w:t>22 March 2023</w:t>
+        <w:t>28 March 2023</w:t>
       </w:r>
       <w:r>
         <w:rPr>
@@ -1327,7 +1327,6 @@
         </w:rPr>
         <w:t xml:space="preserve">Approved and signed by the company </w:t>
       </w:r>
-      <w:proofErr w:type="gramStart"/>
       <w:r>
         <w:rPr>
           <w:rFonts w:ascii="Bierstadt Display" w:hAnsi="Bierstadt Display"/>
@@ -1339,7 +1338,6 @@
         </w:rPr>
         <w:t>supervisor</w:t>
       </w:r>
-      <w:proofErr w:type="gramEnd"/>
     </w:p>
     <w:p>
       <w:pPr>
@@ -6667,24 +6665,14 @@
       <w:r>
         <w:t xml:space="preserve">Figure </w:t>
       </w:r>
-      <w:r>
-        <w:fldChar w:fldCharType="begin"/>
-      </w:r>
-      <w:r>
-        <w:instrText xml:space="preserve"> SEQ Figure \* ARABIC </w:instrText>
-      </w:r>
-      <w:r>
-        <w:fldChar w:fldCharType="separate"/>
-      </w:r>
-      <w:r>
-        <w:rPr>
-          <w:noProof/>
-        </w:rPr>
-        <w:t>1</w:t>
-      </w:r>
-      <w:r>
-        <w:fldChar w:fldCharType="end"/>
-      </w:r>
+      <w:fldSimple w:instr=" SEQ Figure \* ARABIC ">
+        <w:r>
+          <w:rPr>
+            <w:noProof/>
+          </w:rPr>
+          <w:t>1</w:t>
+        </w:r>
+      </w:fldSimple>
       <w:r>
         <w:rPr>
           <w:lang w:val="en-US"/>
@@ -7112,25 +7100,7 @@
           <w:iCs/>
           <w:lang w:val="en-GB"/>
         </w:rPr>
-        <w:t xml:space="preserve">In this chapter you clearly describe what does belong to and does not belong to your assignment. </w:t>
-      </w:r>
-      <w:proofErr w:type="gramStart"/>
-      <w:r>
-        <w:rPr>
-          <w:i/>
-          <w:iCs/>
-          <w:lang w:val="en-GB"/>
-        </w:rPr>
-        <w:t>So</w:t>
-      </w:r>
-      <w:proofErr w:type="gramEnd"/>
-      <w:r>
-        <w:rPr>
-          <w:i/>
-          <w:iCs/>
-          <w:lang w:val="en-GB"/>
-        </w:rPr>
-        <w:t xml:space="preserve"> if the company wants you to use a certain design method or apply a specific technique (FPGA, microcontroller, protocols, etc.) the reader can find it here.</w:t>
+        <w:t>In this chapter you clearly describe what does belong to and does not belong to your assignment. So if the company wants you to use a certain design method or apply a specific technique (FPGA, microcontroller, protocols, etc.) the reader can find it here.</w:t>
       </w:r>
     </w:p>
     <w:p>
@@ -7186,18 +7156,8 @@
           <w:iCs/>
           <w:lang w:val="en-GB"/>
         </w:rPr>
-        <w:t xml:space="preserve">Successful problem definition, means clear goal of the </w:t>
-      </w:r>
-      <w:proofErr w:type="gramStart"/>
-      <w:r>
-        <w:rPr>
-          <w:i/>
-          <w:iCs/>
-          <w:lang w:val="en-GB"/>
-        </w:rPr>
-        <w:t>project</w:t>
-      </w:r>
-      <w:proofErr w:type="gramEnd"/>
+        <w:t>Successful problem definition, means clear goal of the project</w:t>
+      </w:r>
     </w:p>
     <w:p>
       <w:pPr>
@@ -7218,25 +7178,7 @@
           <w:iCs/>
           <w:lang w:val="en-GB"/>
         </w:rPr>
-        <w:t xml:space="preserve">Defining boundaries of the project. Boundaries are more conditions that must be met. </w:t>
-      </w:r>
-      <w:proofErr w:type="gramStart"/>
-      <w:r>
-        <w:rPr>
-          <w:i/>
-          <w:iCs/>
-          <w:lang w:val="en-GB"/>
-        </w:rPr>
-        <w:t>E.g.</w:t>
-      </w:r>
-      <w:proofErr w:type="gramEnd"/>
-      <w:r>
-        <w:rPr>
-          <w:i/>
-          <w:iCs/>
-          <w:lang w:val="en-GB"/>
-        </w:rPr>
-        <w:t xml:space="preserve"> if there is enough budget.</w:t>
+        <w:t>Defining boundaries of the project. Boundaries are more conditions that must be met. E.g. if there is enough budget.</w:t>
       </w:r>
     </w:p>
     <w:p>
@@ -7258,25 +7200,7 @@
           <w:iCs/>
           <w:lang w:val="en-GB"/>
         </w:rPr>
-        <w:t xml:space="preserve">What is out of scope? For example, out of scope is: </w:t>
-      </w:r>
-      <w:proofErr w:type="spellStart"/>
-      <w:r>
-        <w:rPr>
-          <w:i/>
-          <w:iCs/>
-          <w:lang w:val="en-GB"/>
-        </w:rPr>
-        <w:t>sw</w:t>
-      </w:r>
-      <w:proofErr w:type="spellEnd"/>
-      <w:r>
-        <w:rPr>
-          <w:i/>
-          <w:iCs/>
-          <w:lang w:val="en-GB"/>
-        </w:rPr>
-        <w:t xml:space="preserve"> development is not part of the project.</w:t>
+        <w:t>What is out of scope? For example, out of scope is: sw development is not part of the project.</w:t>
       </w:r>
     </w:p>
     <w:p>
@@ -7529,11 +7453,7 @@
           </mc:Choice>
           <mc:Fallback>
             <w:pict>
-              <v:shapetype w14:anchorId="3167EBA1" id="_x0000_t202" coordsize="21600,21600" o:spt="202" path="m,l,21600r21600,l21600,xe">
-                <v:stroke joinstyle="miter"/>
-                <v:path gradientshapeok="t" o:connecttype="rect"/>
-              </v:shapetype>
-              <v:shape id="Text Box 5" o:spid="_x0000_s1027" type="#_x0000_t202" style="position:absolute;margin-left:0;margin-top:198.15pt;width:229.15pt;height:16.1pt;z-index:251673600;visibility:visible;mso-wrap-style:square;mso-width-percent:0;mso-height-percent:0;mso-wrap-distance-left:9pt;mso-wrap-distance-top:0;mso-wrap-distance-right:9pt;mso-wrap-distance-bottom:0;mso-position-horizontal:left;mso-position-horizontal-relative:margin;mso-position-vertical:absolute;mso-position-vertical-relative:text;mso-width-percent:0;mso-height-percent:0;mso-width-relative:margin;mso-height-relative:margin;v-text-anchor:top" o:gfxdata="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" stroked="f">
+              <v:shape w14:anchorId="3167EBA1" id="Text Box 5" o:spid="_x0000_s1027" type="#_x0000_t202" style="position:absolute;margin-left:0;margin-top:198.15pt;width:229.15pt;height:16.1pt;z-index:251673600;visibility:visible;mso-wrap-style:square;mso-width-percent:0;mso-height-percent:0;mso-wrap-distance-left:9pt;mso-wrap-distance-top:0;mso-wrap-distance-right:9pt;mso-wrap-distance-bottom:0;mso-position-horizontal:left;mso-position-horizontal-relative:margin;mso-position-vertical:absolute;mso-position-vertical-relative:text;mso-width-percent:0;mso-height-percent:0;mso-width-relative:margin;mso-height-relative:margin;v-text-anchor:top" o:gfxdata="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" stroked="f">
                 <v:textbox inset="0,0,0,0">
                   <w:txbxContent>
                     <w:p>
@@ -8039,21 +7959,61 @@
         <w:rPr>
           <w:lang w:val="en-GB"/>
         </w:rPr>
-        <w:t xml:space="preserve"> is to verify that the previous systems work as intended. Write additional code that supports the operation of the Connect-4 robot player. Including, but not limited </w:t>
-      </w:r>
-      <w:proofErr w:type="gramStart"/>
-      <w:r>
-        <w:rPr>
-          <w:lang w:val="en-GB"/>
-        </w:rPr>
-        <w:t>to:</w:t>
-      </w:r>
-      <w:proofErr w:type="gramEnd"/>
-      <w:r>
-        <w:rPr>
-          <w:lang w:val="en-GB"/>
-        </w:rPr>
-        <w:t xml:space="preserve"> designing high-level logic for different system sub-modules from the previously designed architecture, designing libraries for sensors (RGB sensor, IR sensor) and peripherals (GPIO, motors, encoders, etc.), implementing low-level logic ( EXTI, NVIC, HSEM, etc.). To sum up, the task is to bring the robot to an operational level by designing and implementing the necessary elements.</w:t>
+        <w:t xml:space="preserve"> is to </w:t>
+      </w:r>
+      <w:r>
+        <w:rPr>
+          <w:lang w:val="en-GB"/>
+        </w:rPr>
+        <w:t>combine</w:t>
+      </w:r>
+      <w:r>
+        <w:rPr>
+          <w:lang w:val="en-GB"/>
+        </w:rPr>
+        <w:t xml:space="preserve"> </w:t>
+      </w:r>
+      <w:r>
+        <w:rPr>
+          <w:lang w:val="en-GB"/>
+        </w:rPr>
+        <w:t xml:space="preserve">and review if </w:t>
+      </w:r>
+      <w:r>
+        <w:rPr>
+          <w:lang w:val="en-GB"/>
+        </w:rPr>
+        <w:t>the previous systems work as intended. Write additional code that supports the operation of the Connect-4 robot player. Including, but not limited to: designing high-level logic for different system sub-modules from the previously designed architecture, designing libraries for sensors (RGB sensor, IR sensor) and peripherals (GPIO, motors, encoders, etc.), implementing low-level logic ( EXTI, NVIC, HSEM, etc.). To sum up, the task is to bring the robot to an operational level by designing and implementing the necessary elements</w:t>
+      </w:r>
+      <w:r>
+        <w:rPr>
+          <w:lang w:val="bg-BG"/>
+        </w:rPr>
+        <w:t xml:space="preserve"> </w:t>
+      </w:r>
+      <w:r>
+        <w:rPr>
+          <w:lang w:val="en-US"/>
+        </w:rPr>
+        <w:t>and validating the previous work</w:t>
+      </w:r>
+      <w:r>
+        <w:rPr>
+          <w:lang w:val="bg-BG"/>
+        </w:rPr>
+        <w:t xml:space="preserve"> </w:t>
+      </w:r>
+      <w:r>
+        <w:rPr>
+          <w:lang w:val="en-US"/>
+        </w:rPr>
+        <w:t>done</w:t>
+      </w:r>
+      <w:r>
+        <w:rPr>
+          <w:lang w:val="en-US"/>
+        </w:rPr>
+        <w:t>.</w:t>
       </w:r>
       <w:r>
         <w:rPr>
@@ -8689,7 +8649,7 @@
     <w:p>
       <w:pPr>
         <w:rPr>
-          <w:lang w:val="en-GB"/>
+          <w:lang w:val="en-US"/>
         </w:rPr>
       </w:pPr>
       <w:r>
@@ -8756,55 +8716,19 @@
         <w:rPr>
           <w:lang w:val="en-GB"/>
         </w:rPr>
-        <w:t xml:space="preserve"> and their implementations code wise</w:t>
-      </w:r>
-      <w:r>
-        <w:rPr>
-          <w:lang w:val="en-GB"/>
-        </w:rPr>
-        <w:t>. However, testing has been</w:t>
-      </w:r>
-      <w:r>
-        <w:rPr>
-          <w:lang w:val="en-GB"/>
-        </w:rPr>
-        <w:t xml:space="preserve"> done</w:t>
-      </w:r>
-      <w:r>
-        <w:rPr>
-          <w:lang w:val="en-GB"/>
-        </w:rPr>
-        <w:t xml:space="preserve"> at a rudimentary level and </w:t>
-      </w:r>
-      <w:r>
-        <w:rPr>
-          <w:lang w:val="en-GB"/>
-        </w:rPr>
-        <w:t>is there only</w:t>
-      </w:r>
-      <w:r>
-        <w:rPr>
-          <w:lang w:val="en-GB"/>
-        </w:rPr>
-        <w:t xml:space="preserve"> to prove that the concepts drawn up to that point are factual and successful </w:t>
-      </w:r>
-      <w:r>
-        <w:rPr>
-          <w:lang w:val="en-GB"/>
-        </w:rPr>
-        <w:t>at their respective</w:t>
-      </w:r>
-      <w:r>
-        <w:rPr>
-          <w:lang w:val="en-GB"/>
-        </w:rPr>
-        <w:t xml:space="preserve"> </w:t>
-      </w:r>
-      <w:r>
-        <w:rPr>
-          <w:lang w:val="en-GB"/>
-        </w:rPr>
-        <w:t>task</w:t>
+        <w:t xml:space="preserve"> and their</w:t>
+      </w:r>
+      <w:r>
+        <w:rPr>
+          <w:lang w:val="en-GB"/>
+        </w:rPr>
+        <w:t xml:space="preserve"> software</w:t>
+      </w:r>
+      <w:r>
+        <w:rPr>
+          <w:lang w:val="en-GB"/>
+        </w:rPr>
+        <w:t xml:space="preserve"> implementations</w:t>
       </w:r>
       <w:r>
         <w:rPr>
@@ -8812,30 +8736,30 @@
         </w:rPr>
         <w:t>.</w:t>
       </w:r>
-      <w:r>
-        <w:rPr>
-          <w:lang w:val="bg-BG"/>
-        </w:rPr>
-        <w:t xml:space="preserve"> </w:t>
-      </w:r>
-      <w:r>
-        <w:rPr>
-          <w:lang w:val="en-US"/>
-        </w:rPr>
-        <w:t xml:space="preserve">Additionally it appears that test haven’t been drawn up </w:t>
-      </w:r>
-      <w:r>
-        <w:rPr>
-          <w:lang w:val="en-US"/>
-        </w:rPr>
-        <w:t>parallelly while designing either the system or the architecture and then the modules.</w:t>
-      </w:r>
-      <w:r>
-        <w:rPr>
-          <w:lang w:val="en-GB"/>
-        </w:rPr>
-        <w:br/>
-        <w:t>A sizable portion of this project will be spent of the validation of the already made design choices</w:t>
+    </w:p>
+    <w:p>
+      <w:pPr>
+        <w:rPr>
+          <w:lang w:val="en-GB"/>
+        </w:rPr>
+      </w:pPr>
+      <w:r>
+        <w:rPr>
+          <w:lang w:val="en-GB"/>
+        </w:rPr>
+        <w:t>A</w:t>
+      </w:r>
+      <w:r>
+        <w:rPr>
+          <w:lang w:val="en-GB"/>
+        </w:rPr>
+        <w:t xml:space="preserve"> part </w:t>
+      </w:r>
+      <w:r>
+        <w:rPr>
+          <w:lang w:val="en-GB"/>
+        </w:rPr>
+        <w:t>of this project will be the validation of the already made design choices</w:t>
       </w:r>
       <w:r>
         <w:rPr>
@@ -9107,7 +9031,7 @@
         <w:rPr>
           <w:lang w:val="en-GB"/>
         </w:rPr>
-        <w:t xml:space="preserve">The V-model is a software development model that emphasizes the importance of testing and verification throughout the development process. It is suitable for the Connect-4 project because it involves a complex system with multiple components that must be integrated and tested thoroughly. </w:t>
+        <w:t xml:space="preserve">The V-model is a development model that emphasizes the importance of testing and verification throughout the development process. It is suitable for the Connect-4 project because it involves a complex system with multiple components that must be integrated and tested thoroughly. </w:t>
       </w:r>
     </w:p>
     <w:p>
@@ -9138,7 +9062,6 @@
           <w:szCs w:val="36"/>
           <w:lang w:val="en-GB"/>
         </w:rPr>
-        <w:lastRenderedPageBreak/>
         <w:t>Research</w:t>
       </w:r>
       <w:bookmarkEnd w:id="20"/>
@@ -9165,25 +9088,16 @@
           <w:iCs/>
           <w:lang w:val="en-GB"/>
         </w:rPr>
-        <w:t xml:space="preserve">The research aspect of your assignment must clearly come into your report. A rule of thumb is that your internship for at least 20% and for a maximum of 80% must consist of research and development. We speak not of scientific research, but of applied research. In this part of the </w:t>
-      </w:r>
-      <w:proofErr w:type="gramStart"/>
+        <w:t xml:space="preserve">The research aspect of your assignment must clearly come into your report. A rule of thumb is that your internship for at least 20% and for a maximum of 80% must consist of research and development. We speak not of scientific research, but of applied research. In this part of the report you describe surveys, </w:t>
+      </w:r>
       <w:r>
         <w:rPr>
           <w:i/>
           <w:iCs/>
           <w:lang w:val="en-GB"/>
         </w:rPr>
-        <w:t>report</w:t>
-      </w:r>
-      <w:proofErr w:type="gramEnd"/>
-      <w:r>
-        <w:rPr>
-          <w:i/>
-          <w:iCs/>
-          <w:lang w:val="en-GB"/>
-        </w:rPr>
-        <w:t xml:space="preserve"> you describe surveys, information gathering methods, used literature and other resources and comparisons of possible methodologies, techniques, tools and solutions (if applicable) for your project.</w:t>
+        <w:lastRenderedPageBreak/>
+        <w:t>information gathering methods, used literature and other resources and comparisons of possible methodologies, techniques, tools and solutions (if applicable) for your project.</w:t>
       </w:r>
     </w:p>
     <w:p>
@@ -9234,52 +9148,24 @@
           <w:iCs/>
           <w:lang w:val="en-GB"/>
         </w:rPr>
-        <w:t xml:space="preserve">Finalize every main chapter with an “outro”: tell the reader what he has to learned from this </w:t>
-      </w:r>
-      <w:proofErr w:type="gramStart"/>
-      <w:r>
+        <w:t>Finalize every main chapter with an “outro”: tell the reader what he has to learned from this chapter</w:t>
+      </w:r>
+    </w:p>
+    <w:p>
+      <w:pPr>
         <w:rPr>
           <w:i/>
           <w:iCs/>
           <w:lang w:val="en-GB"/>
         </w:rPr>
-        <w:t>chapter</w:t>
-      </w:r>
-      <w:proofErr w:type="gramEnd"/>
-    </w:p>
-    <w:p>
-      <w:pPr>
+      </w:pPr>
+      <w:r>
         <w:rPr>
           <w:i/>
           <w:iCs/>
           <w:lang w:val="en-GB"/>
         </w:rPr>
-      </w:pPr>
-      <w:r>
-        <w:rPr>
-          <w:i/>
-          <w:iCs/>
-          <w:lang w:val="en-GB"/>
-        </w:rPr>
-        <w:t xml:space="preserve">In this chapter, as in all other chapters, you refer to the References at the end of the main part of the report (before the Attachments) in the IEEE way. Apply </w:t>
-      </w:r>
-      <w:proofErr w:type="spellStart"/>
-      <w:r>
-        <w:rPr>
-          <w:i/>
-          <w:iCs/>
-          <w:lang w:val="en-GB"/>
-        </w:rPr>
-        <w:t>MsWord</w:t>
-      </w:r>
-      <w:proofErr w:type="spellEnd"/>
-      <w:r>
-        <w:rPr>
-          <w:i/>
-          <w:iCs/>
-          <w:lang w:val="en-GB"/>
-        </w:rPr>
-        <w:t xml:space="preserve"> “Bibliography” for this.</w:t>
+        <w:t>In this chapter, as in all other chapters, you refer to the References at the end of the main part of the report (before the Attachments) in the IEEE way. Apply MsWord “Bibliography” for this.</w:t>
       </w:r>
     </w:p>
     <w:p>
@@ -9584,23 +9470,13 @@
           <w:lang w:val="en-GB"/>
         </w:rPr>
       </w:pPr>
-      <w:proofErr w:type="spellStart"/>
       <w:r>
         <w:rPr>
           <w:i/>
           <w:iCs/>
           <w:lang w:val="en-GB"/>
         </w:rPr>
-        <w:t>MoSCoW</w:t>
-      </w:r>
-      <w:proofErr w:type="spellEnd"/>
-      <w:r>
-        <w:rPr>
-          <w:i/>
-          <w:iCs/>
-          <w:lang w:val="en-GB"/>
-        </w:rPr>
-        <w:t xml:space="preserve"> model for realistic overview</w:t>
+        <w:t>MoSCoW model for realistic overview</w:t>
       </w:r>
     </w:p>
     <w:p>
@@ -9622,25 +9498,7 @@
           <w:iCs/>
           <w:lang w:val="en-GB"/>
         </w:rPr>
-        <w:t xml:space="preserve">Can be described in </w:t>
-      </w:r>
-      <w:proofErr w:type="gramStart"/>
-      <w:r>
-        <w:rPr>
-          <w:i/>
-          <w:iCs/>
-          <w:lang w:val="en-GB"/>
-        </w:rPr>
-        <w:t>a</w:t>
-      </w:r>
-      <w:proofErr w:type="gramEnd"/>
-      <w:r>
-        <w:rPr>
-          <w:i/>
-          <w:iCs/>
-          <w:lang w:val="en-GB"/>
-        </w:rPr>
-        <w:t xml:space="preserve"> SRD (System Requirement Document) and attached</w:t>
+        <w:t>Can be described in a SRD (System Requirement Document) and attached</w:t>
       </w:r>
     </w:p>
     <w:p>
@@ -9731,25 +9589,7 @@
           <w:iCs/>
           <w:lang w:val="en-GB"/>
         </w:rPr>
-        <w:t xml:space="preserve">Here you can </w:t>
-      </w:r>
-      <w:proofErr w:type="gramStart"/>
-      <w:r>
-        <w:rPr>
-          <w:i/>
-          <w:iCs/>
-          <w:lang w:val="en-GB"/>
-        </w:rPr>
-        <w:t>e.g.</w:t>
-      </w:r>
-      <w:proofErr w:type="gramEnd"/>
-      <w:r>
-        <w:rPr>
-          <w:i/>
-          <w:iCs/>
-          <w:lang w:val="en-GB"/>
-        </w:rPr>
-        <w:t xml:space="preserve"> introduce or start applying and the top-down structured design of your project.</w:t>
+        <w:t>Here you can e.g. introduce or start applying and the top-down structured design of your project.</w:t>
       </w:r>
     </w:p>
     <w:p>
@@ -9777,31 +9617,7 @@
           <w:szCs w:val="24"/>
           <w:lang w:val="en-GB"/>
         </w:rPr>
-        <w:t xml:space="preserve">Can be described in a SDD (System Design Document) and attached to the </w:t>
-      </w:r>
-      <w:proofErr w:type="gramStart"/>
-      <w:r>
-        <w:rPr>
-          <w:rFonts w:cs="Verdana"/>
-          <w:i/>
-          <w:iCs/>
-          <w:color w:val="000000"/>
-          <w:szCs w:val="24"/>
-          <w:lang w:val="en-GB"/>
-        </w:rPr>
-        <w:t>report</w:t>
-      </w:r>
-      <w:proofErr w:type="gramEnd"/>
-      <w:r>
-        <w:rPr>
-          <w:rFonts w:cs="Verdana"/>
-          <w:i/>
-          <w:iCs/>
-          <w:color w:val="000000"/>
-          <w:szCs w:val="24"/>
-          <w:lang w:val="en-GB"/>
-        </w:rPr>
-        <w:t xml:space="preserve"> </w:t>
+        <w:t xml:space="preserve">Can be described in a SDD (System Design Document) and attached to the report </w:t>
       </w:r>
     </w:p>
     <w:p>
@@ -10400,14 +10216,12 @@
         </w:rPr>
         <w:t xml:space="preserve">The first level of the architecture describes that the core Cortex-M7 (referred to as M7) will take care of the “higher-level” logic like the next-move decision, delegating tasks, and the bulk of the upgrades for the future will be done on this core. It will be the primary core of the system, while Cortex-M4 (referred to as M4) will be the secondary core of the system. It will take care of the real-time processing and it will act upon tasks given from Cortex-M7. The core will drive the motors, </w:t>
       </w:r>
-      <w:proofErr w:type="gramStart"/>
       <w:r>
         <w:rPr>
           <w:lang w:val="en-GB"/>
         </w:rPr>
         <w:t>separate</w:t>
       </w:r>
-      <w:proofErr w:type="gramEnd"/>
       <w:r>
         <w:rPr>
           <w:lang w:val="en-GB"/>
@@ -11124,18 +10938,8 @@
           <w:iCs/>
           <w:lang w:val="en-GB"/>
         </w:rPr>
-        <w:t xml:space="preserve">Can be described in a MDD (Module Design Document) and attached to the </w:t>
-      </w:r>
-      <w:proofErr w:type="gramStart"/>
-      <w:r>
-        <w:rPr>
-          <w:i/>
-          <w:iCs/>
-          <w:lang w:val="en-GB"/>
-        </w:rPr>
-        <w:t>report</w:t>
-      </w:r>
-      <w:proofErr w:type="gramEnd"/>
+        <w:t>Can be described in a MDD (Module Design Document) and attached to the report</w:t>
+      </w:r>
     </w:p>
     <w:p>
       <w:pPr>
@@ -11211,18 +11015,8 @@
           <w:iCs/>
           <w:lang w:val="en-GB"/>
         </w:rPr>
-        <w:t xml:space="preserve">Can be described in a MDD (Module Design Document) and attached to the </w:t>
-      </w:r>
-      <w:proofErr w:type="gramStart"/>
-      <w:r>
-        <w:rPr>
-          <w:i/>
-          <w:iCs/>
-          <w:lang w:val="en-GB"/>
-        </w:rPr>
-        <w:t>report</w:t>
-      </w:r>
-      <w:proofErr w:type="gramEnd"/>
+        <w:t>Can be described in a MDD (Module Design Document) and attached to the report</w:t>
+      </w:r>
     </w:p>
     <w:p>
       <w:pPr>
@@ -11265,18 +11059,8 @@
           <w:iCs/>
           <w:lang w:val="en-GB"/>
         </w:rPr>
-        <w:t xml:space="preserve">The test plan and test report of the MDD can be used as </w:t>
-      </w:r>
-      <w:proofErr w:type="gramStart"/>
-      <w:r>
-        <w:rPr>
-          <w:i/>
-          <w:iCs/>
-          <w:lang w:val="en-GB"/>
-        </w:rPr>
-        <w:t>source</w:t>
-      </w:r>
-      <w:proofErr w:type="gramEnd"/>
+        <w:t>The test plan and test report of the MDD can be used as source</w:t>
+      </w:r>
     </w:p>
     <w:p>
       <w:pPr>
@@ -11528,27 +11312,7 @@
           <w:szCs w:val="24"/>
           <w:lang w:val="en-GB"/>
         </w:rPr>
-        <w:t xml:space="preserve">Recommendations (could be a separate chapter) tell the reader what should be improved or still has to be done in order to complete the </w:t>
-      </w:r>
-      <w:proofErr w:type="gramStart"/>
-      <w:r>
-        <w:rPr>
-          <w:i/>
-          <w:iCs/>
-          <w:szCs w:val="24"/>
-          <w:lang w:val="en-GB"/>
-        </w:rPr>
-        <w:t>assignment</w:t>
-      </w:r>
-      <w:proofErr w:type="gramEnd"/>
-      <w:r>
-        <w:rPr>
-          <w:i/>
-          <w:iCs/>
-          <w:szCs w:val="24"/>
-          <w:lang w:val="en-GB"/>
-        </w:rPr>
-        <w:t xml:space="preserve"> </w:t>
+        <w:t xml:space="preserve">Recommendations (could be a separate chapter) tell the reader what should be improved or still has to be done in order to complete the assignment </w:t>
       </w:r>
     </w:p>
     <w:p>
@@ -11638,25 +11402,24 @@
           <w:iCs/>
           <w:lang w:val="en-GB"/>
         </w:rPr>
-        <w:t xml:space="preserve">This is not a chapter, and therefore has no number and no sections. Just like the foreword or preface the evaluation is a personal part of the report and you can write this component also in the ‘I’ form. You reflect on the experiences you have had during the project. You oversee the whole </w:t>
-      </w:r>
-      <w:proofErr w:type="gramStart"/>
-      <w:r>
+        <w:t>This is not a chapter, and therefore has no number and no sections. Just like the foreword or preface the evaluation is a personal part of the report and you can write this component also in the ‘I’ form. You reflect on the experiences you have had during the project. You oversee the whole journey and you discuss what you've learned. You describe what you've found and what you remember as your most "teachable or valuable moments" i.e.: when did the error(s) or problem(s) occur and why; especially how you've solved the problems and again emphasize that!</w:t>
+      </w:r>
+    </w:p>
+    <w:p>
+      <w:pPr>
         <w:rPr>
           <w:i/>
           <w:iCs/>
           <w:lang w:val="en-GB"/>
         </w:rPr>
-        <w:t>journey</w:t>
-      </w:r>
-      <w:proofErr w:type="gramEnd"/>
+      </w:pPr>
       <w:r>
         <w:rPr>
           <w:i/>
           <w:iCs/>
           <w:lang w:val="en-GB"/>
         </w:rPr>
-        <w:t xml:space="preserve"> and you discuss what you've learned. You describe what you've found and what you remember as your most "teachable or valuable moments" i.e.: when did the error(s) or problem(s) occur and why; especially how you've solved the problems and again emphasize that!</w:t>
+        <w:t>This is not the place to settle outstanding accounts. But suppose there was a profound reorganization at your Department, where many people are transferred or dismissed, then of course this has influenced your work, and then you need to mention this. But do this carefully, without offending somebody.</w:t>
       </w:r>
     </w:p>
     <w:p>
@@ -11673,115 +11436,16 @@
           <w:iCs/>
           <w:lang w:val="en-GB"/>
         </w:rPr>
-        <w:t xml:space="preserve">This is not the place to settle outstanding accounts. But suppose there was a profound reorganization at your </w:t>
-      </w:r>
-      <w:proofErr w:type="gramStart"/>
+        <w:t xml:space="preserve">Finally it is advised to take some time to look back at and evaluate your study. First compare your graduation time, subjects, needed skills, needed knowledge, etc. to that what you have learned at Fontys Engineering. Which subjects, courses, practical’s and projects were helpful or even indispensable. Also you could advice how to change the curriculum of Fontys Engineering from every possible view point. Adding or deleting subjects and/or courses, change practical’s, change the way of teaching, you name it. </w:t>
+      </w:r>
       <w:r>
         <w:rPr>
           <w:i/>
           <w:iCs/>
           <w:lang w:val="en-GB"/>
         </w:rPr>
-        <w:t>Department</w:t>
-      </w:r>
-      <w:proofErr w:type="gramEnd"/>
-      <w:r>
-        <w:rPr>
-          <w:i/>
-          <w:iCs/>
-          <w:lang w:val="en-GB"/>
-        </w:rPr>
-        <w:t>, where many people are transferred or dismissed, then of course this has influenced your work, and then you need to mention this. But do this carefully, without offending somebody.</w:t>
-      </w:r>
-    </w:p>
-    <w:p>
-      <w:pPr>
-        <w:rPr>
-          <w:i/>
-          <w:iCs/>
-          <w:lang w:val="en-GB"/>
-        </w:rPr>
-      </w:pPr>
-      <w:proofErr w:type="gramStart"/>
-      <w:r>
-        <w:rPr>
-          <w:i/>
-          <w:iCs/>
-          <w:lang w:val="en-GB"/>
-        </w:rPr>
-        <w:t>Finally</w:t>
-      </w:r>
-      <w:proofErr w:type="gramEnd"/>
-      <w:r>
-        <w:rPr>
-          <w:i/>
-          <w:iCs/>
-          <w:lang w:val="en-GB"/>
-        </w:rPr>
-        <w:t xml:space="preserve"> it is advised to take some time to look back at and evaluate your study. First compare your graduation time, subjects, needed skills, needed knowledge, etc. to that what you have learned at Fontys Engineering. Which subjects, courses, </w:t>
-      </w:r>
-      <w:proofErr w:type="gramStart"/>
-      <w:r>
-        <w:rPr>
-          <w:i/>
-          <w:iCs/>
-          <w:lang w:val="en-GB"/>
-        </w:rPr>
-        <w:t>practical’s</w:t>
-      </w:r>
-      <w:proofErr w:type="gramEnd"/>
-      <w:r>
-        <w:rPr>
-          <w:i/>
-          <w:iCs/>
-          <w:lang w:val="en-GB"/>
-        </w:rPr>
-        <w:t xml:space="preserve"> and projects were helpful or even indispensable. </w:t>
-      </w:r>
-      <w:proofErr w:type="gramStart"/>
-      <w:r>
-        <w:rPr>
-          <w:i/>
-          <w:iCs/>
-          <w:lang w:val="en-GB"/>
-        </w:rPr>
-        <w:t>Also</w:t>
-      </w:r>
-      <w:proofErr w:type="gramEnd"/>
-      <w:r>
-        <w:rPr>
-          <w:i/>
-          <w:iCs/>
-          <w:lang w:val="en-GB"/>
-        </w:rPr>
-        <w:t xml:space="preserve"> you could advice how to change the curriculum of Fontys Engineering from every possible view point. Adding or deleting subjects and/or courses, change practical’s, change the way of teaching, you name it. </w:t>
-      </w:r>
-      <w:r>
-        <w:rPr>
-          <w:i/>
-          <w:iCs/>
-          <w:lang w:val="en-GB"/>
-        </w:rPr>
         <w:lastRenderedPageBreak/>
-        <w:t xml:space="preserve">This will help Fontys Engineering to keep the curriculum updated </w:t>
-      </w:r>
-      <w:proofErr w:type="gramStart"/>
-      <w:r>
-        <w:rPr>
-          <w:i/>
-          <w:iCs/>
-          <w:lang w:val="en-GB"/>
-        </w:rPr>
-        <w:t>and in that way</w:t>
-      </w:r>
-      <w:proofErr w:type="gramEnd"/>
-      <w:r>
-        <w:rPr>
-          <w:i/>
-          <w:iCs/>
-          <w:lang w:val="en-GB"/>
-        </w:rPr>
-        <w:t xml:space="preserve"> Fontys Engineering is able to educate the engineer of the future!</w:t>
+        <w:t>This will help Fontys Engineering to keep the curriculum updated and in that way Fontys Engineering is able to educate the engineer of the future!</w:t>
       </w:r>
     </w:p>
     <w:p>
@@ -12745,7 +12409,7 @@
                     <v:h position="#0,topLeft" xrange="0,21600"/>
                   </v:handles>
                 </v:shapetype>
-                <v:shape id="Isosceles Triangle 6" o:spid="_x0000_s1031" type="#_x0000_t5" style="position:absolute;margin-left:116.2pt;margin-top:.55pt;width:167.4pt;height:72.6pt;z-index:251663360;visibility:visible;mso-wrap-style:square;mso-width-percent:0;mso-height-percent:0;mso-wrap-distance-left:9pt;mso-wrap-distance-top:0;mso-wrap-distance-right:9pt;mso-wrap-distance-bottom:0;mso-position-horizontal:right;mso-position-horizontal-relative:page;mso-position-vertical:absolute;mso-position-vertical-relative:bottom-margin-area;mso-width-percent:0;mso-height-percent:0;mso-width-relative:page;mso-height-relative:page;v-text-anchor:top" o:gfxdata="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" adj="21600" fillcolor="#d2eaf1" stroked="f">
+                <v:shape id="Isosceles Triangle 6" o:spid="_x0000_s1032" type="#_x0000_t5" style="position:absolute;margin-left:116.2pt;margin-top:.55pt;width:167.4pt;height:72.6pt;z-index:251663360;visibility:visible;mso-wrap-style:square;mso-width-percent:0;mso-height-percent:0;mso-wrap-distance-left:9pt;mso-wrap-distance-top:0;mso-wrap-distance-right:9pt;mso-wrap-distance-bottom:0;mso-position-horizontal:right;mso-position-horizontal-relative:page;mso-position-vertical:absolute;mso-position-vertical-relative:bottom-margin-area;mso-width-percent:0;mso-height-percent:0;mso-width-relative:page;mso-height-relative:page;v-text-anchor:top" o:gfxdata="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" adj="21600" fillcolor="#d2eaf1" stroked="f">
                   <v:textbox>
                     <w:txbxContent>
                       <w:p>
@@ -16356,11 +16020,13 @@
     <w:rsidRoot w:val="0043342E"/>
     <w:rsid w:val="00103908"/>
     <w:rsid w:val="0043342E"/>
+    <w:rsid w:val="005C3876"/>
     <w:rsid w:val="00790773"/>
     <w:rsid w:val="007E18B0"/>
     <w:rsid w:val="00AA16D9"/>
     <w:rsid w:val="00B13A2A"/>
     <w:rsid w:val="00B71B57"/>
+    <w:rsid w:val="00B84498"/>
     <w:rsid w:val="00CA49BE"/>
     <w:rsid w:val="00DB27D6"/>
     <w:rsid w:val="00E64AFF"/>

</xml_diff>

<commit_message>
diagrams about main logic of CM7 and CM4
Additional minor changes to Final Report
</commit_message>
<xml_diff>
--- a/2. Documents/5. Final Report/Graduation Report.docx
+++ b/2. Documents/5. Final Report/Graduation Report.docx
@@ -805,7 +805,7 @@
           <w:noProof/>
           <w:lang w:val="en-GB"/>
         </w:rPr>
-        <w:t>28 March 2023</w:t>
+        <w:t>12 April 2023</w:t>
       </w:r>
       <w:r>
         <w:rPr>
@@ -9187,6 +9187,15 @@
     </w:p>
     <w:p>
       <w:pPr>
+        <w:rPr>
+          <w:i/>
+          <w:iCs/>
+          <w:lang w:val="en-GB"/>
+        </w:rPr>
+      </w:pPr>
+    </w:p>
+    <w:p>
+      <w:pPr>
         <w:pStyle w:val="Heading2"/>
         <w:numPr>
           <w:ilvl w:val="1"/>
@@ -9220,6 +9229,19 @@
     </w:p>
     <w:p>
       <w:pPr>
+        <w:rPr>
+          <w:lang w:val="en-GB"/>
+        </w:rPr>
+      </w:pPr>
+      <w:r>
+        <w:rPr>
+          <w:lang w:val="en-GB"/>
+        </w:rPr>
+        <w:t>Validate the previously designed software architecture and figure out how to combine the existing legacy code with the code written to demonstrate the workings of the new architecture and PCB.</w:t>
+      </w:r>
+    </w:p>
+    <w:p>
+      <w:pPr>
         <w:pStyle w:val="Heading2"/>
         <w:numPr>
           <w:ilvl w:val="1"/>
@@ -9232,39 +9254,175 @@
           <w:lang w:val="en-GB"/>
         </w:rPr>
       </w:pPr>
-      <w:bookmarkStart w:id="22" w:name="_Toc130297923"/>
       <w:r>
         <w:rPr>
           <w:sz w:val="24"/>
           <w:szCs w:val="24"/>
           <w:lang w:val="en-GB"/>
         </w:rPr>
-        <w:t>Main and sub</w:t>
-      </w:r>
-      <w:r>
-        <w:rPr>
-          <w:sz w:val="24"/>
-          <w:szCs w:val="24"/>
-          <w:lang w:val="en-GB"/>
-        </w:rPr>
-        <w:t>-</w:t>
-      </w:r>
-      <w:r>
-        <w:rPr>
-          <w:sz w:val="24"/>
-          <w:szCs w:val="24"/>
-          <w:lang w:val="en-GB"/>
-        </w:rPr>
-        <w:t>questions</w:t>
-      </w:r>
-      <w:bookmarkEnd w:id="22"/>
-      <w:r>
-        <w:rPr>
-          <w:sz w:val="24"/>
-          <w:szCs w:val="24"/>
-          <w:lang w:val="en-GB"/>
-        </w:rPr>
-        <w:t xml:space="preserve"> </w:t>
+        <w:t>Research</w:t>
+      </w:r>
+    </w:p>
+    <w:p>
+      <w:pPr>
+        <w:pStyle w:val="ListParagraph"/>
+        <w:numPr>
+          <w:ilvl w:val="0"/>
+          <w:numId w:val="18"/>
+        </w:numPr>
+        <w:rPr>
+          <w:lang w:val="en-GB"/>
+        </w:rPr>
+      </w:pPr>
+      <w:r>
+        <w:rPr>
+          <w:lang w:val="en-GB"/>
+        </w:rPr>
+        <w:t>STM32 HAL</w:t>
+      </w:r>
+    </w:p>
+    <w:p>
+      <w:pPr>
+        <w:pStyle w:val="ListParagraph"/>
+        <w:numPr>
+          <w:ilvl w:val="0"/>
+          <w:numId w:val="18"/>
+        </w:numPr>
+        <w:rPr>
+          <w:lang w:val="en-GB"/>
+        </w:rPr>
+      </w:pPr>
+      <w:r>
+        <w:rPr>
+          <w:lang w:val="en-GB"/>
+        </w:rPr>
+        <w:t>Existing Projects</w:t>
+      </w:r>
+    </w:p>
+    <w:p>
+      <w:pPr>
+        <w:pStyle w:val="ListParagraph"/>
+        <w:numPr>
+          <w:ilvl w:val="1"/>
+          <w:numId w:val="18"/>
+        </w:numPr>
+        <w:rPr>
+          <w:lang w:val="en-GB"/>
+        </w:rPr>
+      </w:pPr>
+      <w:r>
+        <w:rPr>
+          <w:lang w:val="en-GB"/>
+        </w:rPr>
+        <w:t>Dual-Core Communication Blinky</w:t>
+      </w:r>
+      <w:r>
+        <w:rPr>
+          <w:lang w:val="en-GB"/>
+        </w:rPr>
+        <w:t xml:space="preserve"> (Pascal)</w:t>
+      </w:r>
+    </w:p>
+    <w:p>
+      <w:pPr>
+        <w:pStyle w:val="ListParagraph"/>
+        <w:numPr>
+          <w:ilvl w:val="1"/>
+          <w:numId w:val="18"/>
+        </w:numPr>
+        <w:rPr>
+          <w:lang w:val="en-GB"/>
+        </w:rPr>
+      </w:pPr>
+      <w:r>
+        <w:rPr>
+          <w:lang w:val="en-GB"/>
+        </w:rPr>
+        <w:t>Dual-Core Proximity &amp; TaskGenerator &amp; MotorX Code</w:t>
+      </w:r>
+      <w:r>
+        <w:rPr>
+          <w:lang w:val="en-GB"/>
+        </w:rPr>
+        <w:t xml:space="preserve"> (Pascal)</w:t>
+      </w:r>
+    </w:p>
+    <w:p>
+      <w:pPr>
+        <w:pStyle w:val="ListParagraph"/>
+        <w:numPr>
+          <w:ilvl w:val="1"/>
+          <w:numId w:val="18"/>
+        </w:numPr>
+        <w:rPr>
+          <w:lang w:val="en-GB"/>
+        </w:rPr>
+      </w:pPr>
+      <w:r>
+        <w:rPr>
+          <w:lang w:val="en-GB"/>
+        </w:rPr>
+        <w:t xml:space="preserve">Dual-Core </w:t>
+      </w:r>
+      <w:r>
+        <w:rPr>
+          <w:lang w:val="en-US"/>
+        </w:rPr>
+        <w:t>Initialization (Laurens)</w:t>
+      </w:r>
+    </w:p>
+    <w:p>
+      <w:pPr>
+        <w:pStyle w:val="ListParagraph"/>
+        <w:numPr>
+          <w:ilvl w:val="1"/>
+          <w:numId w:val="18"/>
+        </w:numPr>
+        <w:rPr>
+          <w:lang w:val="en-GB"/>
+        </w:rPr>
+      </w:pPr>
+      <w:r>
+        <w:rPr>
+          <w:lang w:val="en-US"/>
+        </w:rPr>
+        <w:t>Legacy low-level code</w:t>
+      </w:r>
+    </w:p>
+    <w:p>
+      <w:pPr>
+        <w:pStyle w:val="ListParagraph"/>
+        <w:numPr>
+          <w:ilvl w:val="0"/>
+          <w:numId w:val="18"/>
+        </w:numPr>
+        <w:rPr>
+          <w:lang w:val="en-GB"/>
+        </w:rPr>
+      </w:pPr>
+      <w:r>
+        <w:rPr>
+          <w:lang w:val="en-US"/>
+        </w:rPr>
+        <w:t>Hardware semaphores and their role in GameController-CM7, CM4TaskGenerator-CM7, TaskManager-CM4</w:t>
+      </w:r>
+    </w:p>
+    <w:p>
+      <w:pPr>
+        <w:pStyle w:val="ListParagraph"/>
+        <w:numPr>
+          <w:ilvl w:val="0"/>
+          <w:numId w:val="18"/>
+        </w:numPr>
+        <w:rPr>
+          <w:lang w:val="en-GB"/>
+        </w:rPr>
+      </w:pPr>
+      <w:r>
+        <w:rPr>
+          <w:lang w:val="en-US"/>
+        </w:rPr>
+        <w:t>Mapping legacy code to new architecture (figuring out how to blend all the projects together)</w:t>
       </w:r>
     </w:p>
     <w:p>
@@ -9281,16 +9439,16 @@
           <w:lang w:val="en-GB"/>
         </w:rPr>
       </w:pPr>
-      <w:bookmarkStart w:id="23" w:name="_Toc130297924"/>
+      <w:bookmarkStart w:id="22" w:name="_Toc130297925"/>
       <w:r>
         <w:rPr>
           <w:sz w:val="24"/>
           <w:szCs w:val="24"/>
           <w:lang w:val="en-GB"/>
         </w:rPr>
-        <w:t>Research approach</w:t>
-      </w:r>
-      <w:bookmarkEnd w:id="23"/>
+        <w:t>Results</w:t>
+      </w:r>
+      <w:bookmarkEnd w:id="22"/>
       <w:r>
         <w:rPr>
           <w:sz w:val="24"/>
@@ -9314,49 +9472,16 @@
           <w:lang w:val="en-GB"/>
         </w:rPr>
       </w:pPr>
-      <w:bookmarkStart w:id="24" w:name="_Toc130297925"/>
+      <w:bookmarkStart w:id="23" w:name="_Toc130297926"/>
       <w:r>
         <w:rPr>
           <w:sz w:val="24"/>
           <w:szCs w:val="24"/>
           <w:lang w:val="en-GB"/>
         </w:rPr>
-        <w:t>Results</w:t>
-      </w:r>
-      <w:bookmarkEnd w:id="24"/>
-      <w:r>
-        <w:rPr>
-          <w:sz w:val="24"/>
-          <w:szCs w:val="24"/>
-          <w:lang w:val="en-GB"/>
-        </w:rPr>
-        <w:t xml:space="preserve"> </w:t>
-      </w:r>
-    </w:p>
-    <w:p>
-      <w:pPr>
-        <w:pStyle w:val="Heading2"/>
-        <w:numPr>
-          <w:ilvl w:val="1"/>
-          <w:numId w:val="3"/>
-        </w:numPr>
-        <w:ind w:left="360"/>
-        <w:rPr>
-          <w:sz w:val="24"/>
-          <w:szCs w:val="24"/>
-          <w:lang w:val="en-GB"/>
-        </w:rPr>
-      </w:pPr>
-      <w:bookmarkStart w:id="25" w:name="_Toc130297926"/>
-      <w:r>
-        <w:rPr>
-          <w:sz w:val="24"/>
-          <w:szCs w:val="24"/>
-          <w:lang w:val="en-GB"/>
-        </w:rPr>
         <w:t>Conclusions</w:t>
       </w:r>
-      <w:bookmarkEnd w:id="25"/>
+      <w:bookmarkEnd w:id="23"/>
       <w:r>
         <w:rPr>
           <w:sz w:val="24"/>
@@ -9398,7 +9523,7 @@
           <w:lang w:val="en-GB"/>
         </w:rPr>
       </w:pPr>
-      <w:bookmarkStart w:id="26" w:name="_Toc130297927"/>
+      <w:bookmarkStart w:id="24" w:name="_Toc130297927"/>
       <w:r>
         <w:rPr>
           <w:sz w:val="32"/>
@@ -9408,7 +9533,7 @@
         <w:lastRenderedPageBreak/>
         <w:t>Specification</w:t>
       </w:r>
-      <w:bookmarkEnd w:id="26"/>
+      <w:bookmarkEnd w:id="24"/>
       <w:r>
         <w:rPr>
           <w:sz w:val="32"/>
@@ -9555,7 +9680,7 @@
           <w:lang w:val="en-GB"/>
         </w:rPr>
       </w:pPr>
-      <w:bookmarkStart w:id="27" w:name="_Toc130297928"/>
+      <w:bookmarkStart w:id="25" w:name="_Toc130297928"/>
       <w:r>
         <w:rPr>
           <w:sz w:val="32"/>
@@ -9565,7 +9690,7 @@
         <w:lastRenderedPageBreak/>
         <w:t>System Design</w:t>
       </w:r>
-      <w:bookmarkEnd w:id="27"/>
+      <w:bookmarkEnd w:id="25"/>
       <w:r>
         <w:rPr>
           <w:sz w:val="32"/>
@@ -9757,7 +9882,7 @@
         </w:rPr>
         <w:t xml:space="preserve"> By designing and implementing from the lowest level, a clear path to completion is presented. </w:t>
       </w:r>
-      <w:commentRangeStart w:id="28"/>
+      <w:commentRangeStart w:id="26"/>
       <w:r>
         <w:rPr>
           <w:lang w:val="en-GB"/>
@@ -9812,13 +9937,13 @@
         </w:rPr>
         <w:br/>
       </w:r>
-      <w:commentRangeEnd w:id="28"/>
+      <w:commentRangeEnd w:id="26"/>
       <w:r>
         <w:rPr>
           <w:rStyle w:val="CommentReference"/>
           <w:lang w:val="en-GB"/>
         </w:rPr>
-        <w:commentReference w:id="28"/>
+        <w:commentReference w:id="26"/>
       </w:r>
       <w:r>
         <w:rPr>
@@ -9958,7 +10083,7 @@
           <w:lang w:val="en-GB"/>
         </w:rPr>
       </w:pPr>
-      <w:bookmarkStart w:id="29" w:name="_Toc130287567"/>
+      <w:bookmarkStart w:id="27" w:name="_Toc130287567"/>
       <w:r>
         <w:rPr>
           <w:lang w:val="en-GB"/>
@@ -10002,7 +10127,7 @@
         </w:rPr>
         <w:t>: OVERVIEW OF THE ROBOT PLAYER</w:t>
       </w:r>
-      <w:bookmarkEnd w:id="29"/>
+      <w:bookmarkEnd w:id="27"/>
     </w:p>
     <w:p>
       <w:pPr>
@@ -10129,7 +10254,7 @@
                                 <w:noProof/>
                               </w:rPr>
                             </w:pPr>
-                            <w:bookmarkStart w:id="30" w:name="_Toc130287568"/>
+                            <w:bookmarkStart w:id="28" w:name="_Toc130287568"/>
                             <w:r>
                               <w:t xml:space="preserve">Figure </w:t>
                             </w:r>
@@ -10147,7 +10272,7 @@
                               </w:rPr>
                               <w:t>: Level 1 of the software architecture</w:t>
                             </w:r>
-                            <w:bookmarkEnd w:id="30"/>
+                            <w:bookmarkEnd w:id="28"/>
                           </w:p>
                         </w:txbxContent>
                       </wps:txbx>
@@ -10182,7 +10307,7 @@
                           <w:noProof/>
                         </w:rPr>
                       </w:pPr>
-                      <w:bookmarkStart w:id="31" w:name="_Toc130287568"/>
+                      <w:bookmarkStart w:id="29" w:name="_Toc130287568"/>
                       <w:r>
                         <w:t xml:space="preserve">Figure </w:t>
                       </w:r>
@@ -10200,7 +10325,7 @@
                         </w:rPr>
                         <w:t>: Level 1 of the software architecture</w:t>
                       </w:r>
-                      <w:bookmarkEnd w:id="31"/>
+                      <w:bookmarkEnd w:id="29"/>
                     </w:p>
                   </w:txbxContent>
                 </v:textbox>
@@ -10490,7 +10615,7 @@
                                 <w:noProof/>
                               </w:rPr>
                             </w:pPr>
-                            <w:bookmarkStart w:id="32" w:name="_Toc130287569"/>
+                            <w:bookmarkStart w:id="30" w:name="_Toc130287569"/>
                             <w:r>
                               <w:t xml:space="preserve">Figure </w:t>
                             </w:r>
@@ -10508,7 +10633,7 @@
                               </w:rPr>
                               <w:t>: Level 2 of the software architecture for both cores</w:t>
                             </w:r>
-                            <w:bookmarkEnd w:id="32"/>
+                            <w:bookmarkEnd w:id="30"/>
                           </w:p>
                         </w:txbxContent>
                       </wps:txbx>
@@ -10537,7 +10662,7 @@
                           <w:noProof/>
                         </w:rPr>
                       </w:pPr>
-                      <w:bookmarkStart w:id="33" w:name="_Toc130287569"/>
+                      <w:bookmarkStart w:id="31" w:name="_Toc130287569"/>
                       <w:r>
                         <w:t xml:space="preserve">Figure </w:t>
                       </w:r>
@@ -10555,7 +10680,7 @@
                         </w:rPr>
                         <w:t>: Level 2 of the software architecture for both cores</w:t>
                       </w:r>
-                      <w:bookmarkEnd w:id="33"/>
+                      <w:bookmarkEnd w:id="31"/>
                     </w:p>
                   </w:txbxContent>
                 </v:textbox>
@@ -10900,7 +11025,7 @@
           <w:lang w:val="en-GB"/>
         </w:rPr>
       </w:pPr>
-      <w:bookmarkStart w:id="34" w:name="_Toc130297929"/>
+      <w:bookmarkStart w:id="32" w:name="_Toc130297929"/>
       <w:r>
         <w:rPr>
           <w:sz w:val="32"/>
@@ -10909,7 +11034,7 @@
         </w:rPr>
         <w:t>Detailed Design/ Module Design</w:t>
       </w:r>
-      <w:bookmarkEnd w:id="34"/>
+      <w:bookmarkEnd w:id="32"/>
       <w:r>
         <w:rPr>
           <w:sz w:val="32"/>
@@ -10977,7 +11102,7 @@
           <w:lang w:val="en-GB"/>
         </w:rPr>
       </w:pPr>
-      <w:bookmarkStart w:id="35" w:name="_Toc130297930"/>
+      <w:bookmarkStart w:id="33" w:name="_Toc130297930"/>
       <w:r>
         <w:rPr>
           <w:sz w:val="32"/>
@@ -10986,7 +11111,7 @@
         </w:rPr>
         <w:t>Realization</w:t>
       </w:r>
-      <w:bookmarkEnd w:id="35"/>
+      <w:bookmarkEnd w:id="33"/>
       <w:r>
         <w:rPr>
           <w:sz w:val="32"/>
@@ -11076,7 +11201,7 @@
           <w:lang w:val="en-GB"/>
         </w:rPr>
       </w:pPr>
-      <w:bookmarkStart w:id="36" w:name="_Toc130297931"/>
+      <w:bookmarkStart w:id="34" w:name="_Toc130297931"/>
       <w:r>
         <w:rPr>
           <w:sz w:val="32"/>
@@ -11086,7 +11211,7 @@
         <w:lastRenderedPageBreak/>
         <w:t>Verification and validation</w:t>
       </w:r>
-      <w:bookmarkEnd w:id="36"/>
+      <w:bookmarkEnd w:id="34"/>
       <w:r>
         <w:rPr>
           <w:sz w:val="32"/>
@@ -11110,7 +11235,7 @@
           <w:lang w:val="en-GB"/>
         </w:rPr>
       </w:pPr>
-      <w:bookmarkStart w:id="37" w:name="_Toc130297932"/>
+      <w:bookmarkStart w:id="35" w:name="_Toc130297932"/>
       <w:r>
         <w:rPr>
           <w:sz w:val="24"/>
@@ -11119,7 +11244,7 @@
         </w:rPr>
         <w:t>Test set-up</w:t>
       </w:r>
-      <w:bookmarkEnd w:id="37"/>
+      <w:bookmarkEnd w:id="35"/>
       <w:r>
         <w:rPr>
           <w:sz w:val="24"/>
@@ -11143,7 +11268,7 @@
           <w:lang w:val="en-GB"/>
         </w:rPr>
       </w:pPr>
-      <w:bookmarkStart w:id="38" w:name="_Toc130297933"/>
+      <w:bookmarkStart w:id="36" w:name="_Toc130297933"/>
       <w:r>
         <w:rPr>
           <w:sz w:val="24"/>
@@ -11152,7 +11277,7 @@
         </w:rPr>
         <w:t>Test results</w:t>
       </w:r>
-      <w:bookmarkEnd w:id="38"/>
+      <w:bookmarkEnd w:id="36"/>
       <w:r>
         <w:rPr>
           <w:sz w:val="24"/>
@@ -11176,7 +11301,7 @@
           <w:lang w:val="en-GB"/>
         </w:rPr>
       </w:pPr>
-      <w:bookmarkStart w:id="39" w:name="_Toc130297934"/>
+      <w:bookmarkStart w:id="37" w:name="_Toc130297934"/>
       <w:r>
         <w:rPr>
           <w:sz w:val="32"/>
@@ -11185,7 +11310,7 @@
         </w:rPr>
         <w:t>Result analysis</w:t>
       </w:r>
-      <w:bookmarkEnd w:id="39"/>
+      <w:bookmarkEnd w:id="37"/>
       <w:r>
         <w:rPr>
           <w:sz w:val="32"/>
@@ -11209,7 +11334,7 @@
           <w:lang w:val="en-GB"/>
         </w:rPr>
       </w:pPr>
-      <w:bookmarkStart w:id="40" w:name="_Toc130297935"/>
+      <w:bookmarkStart w:id="38" w:name="_Toc130297935"/>
       <w:r>
         <w:rPr>
           <w:sz w:val="32"/>
@@ -11218,7 +11343,7 @@
         </w:rPr>
         <w:t>Conclusions</w:t>
       </w:r>
-      <w:bookmarkEnd w:id="40"/>
+      <w:bookmarkEnd w:id="38"/>
       <w:r>
         <w:rPr>
           <w:sz w:val="32"/>
@@ -11348,7 +11473,7 @@
           <w:lang w:val="en-GB"/>
         </w:rPr>
       </w:pPr>
-      <w:bookmarkStart w:id="41" w:name="_Toc130297936"/>
+      <w:bookmarkStart w:id="39" w:name="_Toc130297936"/>
       <w:r>
         <w:rPr>
           <w:sz w:val="32"/>
@@ -11357,7 +11482,7 @@
         </w:rPr>
         <w:t>Recommendations</w:t>
       </w:r>
-      <w:bookmarkEnd w:id="41"/>
+      <w:bookmarkEnd w:id="39"/>
     </w:p>
     <w:p>
       <w:pPr>
@@ -11368,7 +11493,7 @@
           <w:lang w:val="en-GB"/>
         </w:rPr>
       </w:pPr>
-      <w:bookmarkStart w:id="42" w:name="_Toc130297937"/>
+      <w:bookmarkStart w:id="40" w:name="_Toc130297937"/>
       <w:r>
         <w:rPr>
           <w:rFonts w:ascii="Cambria" w:hAnsi="Cambria"/>
@@ -11378,7 +11503,7 @@
         </w:rPr>
         <w:t>Evaluation</w:t>
       </w:r>
-      <w:bookmarkEnd w:id="42"/>
+      <w:bookmarkEnd w:id="40"/>
       <w:r>
         <w:rPr>
           <w:sz w:val="32"/>
@@ -11472,7 +11597,7 @@
         </w:rPr>
       </w:pPr>
     </w:p>
-    <w:bookmarkStart w:id="43" w:name="_Toc130297938" w:displacedByCustomXml="next"/>
+    <w:bookmarkStart w:id="41" w:name="_Toc130297938" w:displacedByCustomXml="next"/>
     <w:sdt>
       <w:sdtPr>
         <w:rPr>
@@ -11506,7 +11631,7 @@
             </w:rPr>
             <w:t>Bibliography</w:t>
           </w:r>
-          <w:bookmarkEnd w:id="43"/>
+          <w:bookmarkEnd w:id="41"/>
         </w:p>
         <w:sdt>
           <w:sdtPr>
@@ -11860,7 +11985,7 @@
           <w:lang w:val="en-GB"/>
         </w:rPr>
       </w:pPr>
-      <w:bookmarkStart w:id="44" w:name="_Toc130297939"/>
+      <w:bookmarkStart w:id="42" w:name="_Toc130297939"/>
       <w:r>
         <w:rPr>
           <w:sz w:val="32"/>
@@ -11869,7 +11994,7 @@
         </w:rPr>
         <w:t>Attachments</w:t>
       </w:r>
-      <w:bookmarkEnd w:id="44"/>
+      <w:bookmarkEnd w:id="42"/>
       <w:r>
         <w:rPr>
           <w:sz w:val="32"/>
@@ -11888,7 +12013,7 @@
           <w:lang w:val="en-GB"/>
         </w:rPr>
       </w:pPr>
-      <w:bookmarkStart w:id="45" w:name="_Toc130297940"/>
+      <w:bookmarkStart w:id="43" w:name="_Toc130297940"/>
       <w:r>
         <w:rPr>
           <w:sz w:val="24"/>
@@ -11897,7 +12022,7 @@
         </w:rPr>
         <w:t>A. Original assignment</w:t>
       </w:r>
-      <w:bookmarkEnd w:id="45"/>
+      <w:bookmarkEnd w:id="43"/>
       <w:r>
         <w:rPr>
           <w:sz w:val="24"/>
@@ -11916,7 +12041,7 @@
           <w:lang w:val="en-GB"/>
         </w:rPr>
       </w:pPr>
-      <w:bookmarkStart w:id="46" w:name="_Toc130297941"/>
+      <w:bookmarkStart w:id="44" w:name="_Toc130297941"/>
       <w:r>
         <w:rPr>
           <w:sz w:val="24"/>
@@ -11925,7 +12050,7 @@
         </w:rPr>
         <w:t>B. Project plan</w:t>
       </w:r>
-      <w:bookmarkEnd w:id="46"/>
+      <w:bookmarkEnd w:id="44"/>
       <w:r>
         <w:rPr>
           <w:sz w:val="24"/>
@@ -11944,7 +12069,7 @@
           <w:lang w:val="en-GB"/>
         </w:rPr>
       </w:pPr>
-      <w:bookmarkStart w:id="47" w:name="_Toc130297942"/>
+      <w:bookmarkStart w:id="45" w:name="_Toc130297942"/>
       <w:r>
         <w:rPr>
           <w:sz w:val="24"/>
@@ -11953,7 +12078,7 @@
         </w:rPr>
         <w:t>C. Originality Declaration</w:t>
       </w:r>
-      <w:bookmarkEnd w:id="47"/>
+      <w:bookmarkEnd w:id="45"/>
       <w:r>
         <w:rPr>
           <w:sz w:val="24"/>
@@ -11972,7 +12097,7 @@
           <w:lang w:val="en-GB"/>
         </w:rPr>
       </w:pPr>
-      <w:bookmarkStart w:id="48" w:name="_Toc130297943"/>
+      <w:bookmarkStart w:id="46" w:name="_Toc130297943"/>
       <w:r>
         <w:rPr>
           <w:sz w:val="24"/>
@@ -11981,7 +12106,7 @@
         </w:rPr>
         <w:t>D. Confidentiality Declaration (optional)</w:t>
       </w:r>
-      <w:bookmarkEnd w:id="48"/>
+      <w:bookmarkEnd w:id="46"/>
       <w:r>
         <w:rPr>
           <w:sz w:val="24"/>
@@ -12000,7 +12125,7 @@
           <w:lang w:val="en-GB"/>
         </w:rPr>
       </w:pPr>
-      <w:bookmarkStart w:id="49" w:name="_Toc130297944"/>
+      <w:bookmarkStart w:id="47" w:name="_Toc130297944"/>
       <w:r>
         <w:rPr>
           <w:sz w:val="24"/>
@@ -12009,7 +12134,7 @@
         </w:rPr>
         <w:t>E. SRD, System Requirements Document (optional)</w:t>
       </w:r>
-      <w:bookmarkEnd w:id="49"/>
+      <w:bookmarkEnd w:id="47"/>
       <w:r>
         <w:rPr>
           <w:sz w:val="24"/>
@@ -12028,7 +12153,7 @@
           <w:lang w:val="en-GB"/>
         </w:rPr>
       </w:pPr>
-      <w:bookmarkStart w:id="50" w:name="_Toc130297945"/>
+      <w:bookmarkStart w:id="48" w:name="_Toc130297945"/>
       <w:r>
         <w:rPr>
           <w:sz w:val="24"/>
@@ -12037,7 +12162,7 @@
         </w:rPr>
         <w:t>F. SDD, System Design Document (optional)</w:t>
       </w:r>
-      <w:bookmarkEnd w:id="50"/>
+      <w:bookmarkEnd w:id="48"/>
       <w:r>
         <w:rPr>
           <w:sz w:val="24"/>
@@ -12056,7 +12181,7 @@
           <w:lang w:val="en-GB"/>
         </w:rPr>
       </w:pPr>
-      <w:bookmarkStart w:id="51" w:name="_Toc130297946"/>
+      <w:bookmarkStart w:id="49" w:name="_Toc130297946"/>
       <w:r>
         <w:rPr>
           <w:sz w:val="24"/>
@@ -12065,7 +12190,7 @@
         </w:rPr>
         <w:t>G. MDD, Module Design Document (optional)</w:t>
       </w:r>
-      <w:bookmarkEnd w:id="51"/>
+      <w:bookmarkEnd w:id="49"/>
       <w:r>
         <w:rPr>
           <w:sz w:val="24"/>
@@ -12084,7 +12209,7 @@
           <w:lang w:val="en-GB"/>
         </w:rPr>
       </w:pPr>
-      <w:bookmarkStart w:id="52" w:name="_Toc130297947"/>
+      <w:bookmarkStart w:id="50" w:name="_Toc130297947"/>
       <w:r>
         <w:rPr>
           <w:sz w:val="24"/>
@@ -12093,7 +12218,7 @@
         </w:rPr>
         <w:t>H. TRD, Test Report Document (optional)</w:t>
       </w:r>
-      <w:bookmarkEnd w:id="52"/>
+      <w:bookmarkEnd w:id="50"/>
       <w:r>
         <w:rPr>
           <w:sz w:val="24"/>
@@ -12118,7 +12243,7 @@
 
 <file path=word/comments.xml><?xml version="1.0" encoding="utf-8"?>
 <w:comments xmlns:wpc="http://schemas.microsoft.com/office/word/2010/wordprocessingCanvas" xmlns:cx="http://schemas.microsoft.com/office/drawing/2014/chartex" xmlns:cx1="http://schemas.microsoft.com/office/drawing/2015/9/8/chartex" xmlns:cx2="http://schemas.microsoft.com/office/drawing/2015/10/21/chartex" xmlns:cx3="http://schemas.microsoft.com/office/drawing/2016/5/9/chartex" xmlns:cx4="http://schemas.microsoft.com/office/drawing/2016/5/10/chartex" xmlns:cx5="http://schemas.microsoft.com/office/drawing/2016/5/11/chartex" xmlns:cx6="http://schemas.microsoft.com/office/drawing/2016/5/12/chartex" xmlns:cx7="http://schemas.microsoft.com/office/drawing/2016/5/13/chartex" xmlns:cx8="http://schemas.microsoft.com/office/drawing/2016/5/14/chartex" xmlns:mc="http://schemas.openxmlformats.org/markup-compatibility/2006" xmlns:aink="http://schemas.microsoft.com/office/drawing/2016/ink" xmlns:am3d="http://schemas.microsoft.com/office/drawing/2017/model3d" xmlns:o="urn:schemas-microsoft-com:office:office" xmlns:oel="http://schemas.microsoft.com/office/2019/extlst" xmlns:r="http://schemas.openxmlformats.org/officeDocument/2006/relationships" xmlns:m="http://schemas.openxmlformats.org/officeDocument/2006/math" xmlns:v="urn:schemas-microsoft-com:vml" xmlns:wp14="http://schemas.microsoft.com/office/word/2010/wordprocessingDrawing" xmlns:wp="http://schemas.openxmlformats.org/drawingml/2006/wordprocessingDrawing" xmlns:w10="urn:schemas-microsoft-com:office:word" xmlns:w="http://schemas.openxmlformats.org/wordprocessingml/2006/main" xmlns:w14="http://schemas.microsoft.com/office/word/2010/wordml" xmlns:w15="http://schemas.microsoft.com/office/word/2012/wordml" xmlns:w16cex="http://schemas.microsoft.com/office/word/2018/wordml/cex" xmlns:w16cid="http://schemas.microsoft.com/office/word/2016/wordml/cid" xmlns:w16="http://schemas.microsoft.com/office/word/2018/wordml" xmlns:w16sdtdh="http://schemas.microsoft.com/office/word/2020/wordml/sdtdatahash" xmlns:w16se="http://schemas.microsoft.com/office/word/2015/wordml/symex" xmlns:wpg="http://schemas.microsoft.com/office/word/2010/wordprocessingGroup" xmlns:wpi="http://schemas.microsoft.com/office/word/2010/wordprocessingInk" xmlns:wne="http://schemas.microsoft.com/office/word/2006/wordml" xmlns:wps="http://schemas.microsoft.com/office/word/2010/wordprocessingShape" mc:Ignorable="w14 w15 w16se w16cid w16 w16cex w16sdtdh wp14">
-  <w:comment w:id="28" w:author="Ivanov,Boris B.N." w:date="2023-03-21T10:14:00Z" w:initials="IB">
+  <w:comment w:id="26" w:author="Ivanov,Boris B.N." w:date="2023-03-21T10:14:00Z" w:initials="IB">
     <w:p>
       <w:pPr>
         <w:pStyle w:val="CommentText"/>
@@ -14226,6 +14351,119 @@
     </w:lvl>
   </w:abstractNum>
   <w:abstractNum w:abstractNumId="16" w15:restartNumberingAfterBreak="0">
+    <w:nsid w:val="79770D65"/>
+    <w:multiLevelType w:val="hybridMultilevel"/>
+    <w:tmpl w:val="4F3AF334"/>
+    <w:lvl w:ilvl="0" w:tplc="10000001">
+      <w:start w:val="1"/>
+      <w:numFmt w:val="bullet"/>
+      <w:lvlText w:val=""/>
+      <w:lvlJc w:val="left"/>
+      <w:pPr>
+        <w:ind w:left="720" w:hanging="360"/>
+      </w:pPr>
+      <w:rPr>
+        <w:rFonts w:ascii="Symbol" w:hAnsi="Symbol" w:hint="default"/>
+      </w:rPr>
+    </w:lvl>
+    <w:lvl w:ilvl="1" w:tplc="10000003">
+      <w:start w:val="1"/>
+      <w:numFmt w:val="bullet"/>
+      <w:lvlText w:val="o"/>
+      <w:lvlJc w:val="left"/>
+      <w:pPr>
+        <w:ind w:left="1440" w:hanging="360"/>
+      </w:pPr>
+      <w:rPr>
+        <w:rFonts w:ascii="Courier New" w:hAnsi="Courier New" w:cs="Courier New" w:hint="default"/>
+      </w:rPr>
+    </w:lvl>
+    <w:lvl w:ilvl="2" w:tplc="10000005" w:tentative="1">
+      <w:start w:val="1"/>
+      <w:numFmt w:val="bullet"/>
+      <w:lvlText w:val=""/>
+      <w:lvlJc w:val="left"/>
+      <w:pPr>
+        <w:ind w:left="2160" w:hanging="360"/>
+      </w:pPr>
+      <w:rPr>
+        <w:rFonts w:ascii="Wingdings" w:hAnsi="Wingdings" w:hint="default"/>
+      </w:rPr>
+    </w:lvl>
+    <w:lvl w:ilvl="3" w:tplc="10000001" w:tentative="1">
+      <w:start w:val="1"/>
+      <w:numFmt w:val="bullet"/>
+      <w:lvlText w:val=""/>
+      <w:lvlJc w:val="left"/>
+      <w:pPr>
+        <w:ind w:left="2880" w:hanging="360"/>
+      </w:pPr>
+      <w:rPr>
+        <w:rFonts w:ascii="Symbol" w:hAnsi="Symbol" w:hint="default"/>
+      </w:rPr>
+    </w:lvl>
+    <w:lvl w:ilvl="4" w:tplc="10000003" w:tentative="1">
+      <w:start w:val="1"/>
+      <w:numFmt w:val="bullet"/>
+      <w:lvlText w:val="o"/>
+      <w:lvlJc w:val="left"/>
+      <w:pPr>
+        <w:ind w:left="3600" w:hanging="360"/>
+      </w:pPr>
+      <w:rPr>
+        <w:rFonts w:ascii="Courier New" w:hAnsi="Courier New" w:cs="Courier New" w:hint="default"/>
+      </w:rPr>
+    </w:lvl>
+    <w:lvl w:ilvl="5" w:tplc="10000005" w:tentative="1">
+      <w:start w:val="1"/>
+      <w:numFmt w:val="bullet"/>
+      <w:lvlText w:val=""/>
+      <w:lvlJc w:val="left"/>
+      <w:pPr>
+        <w:ind w:left="4320" w:hanging="360"/>
+      </w:pPr>
+      <w:rPr>
+        <w:rFonts w:ascii="Wingdings" w:hAnsi="Wingdings" w:hint="default"/>
+      </w:rPr>
+    </w:lvl>
+    <w:lvl w:ilvl="6" w:tplc="10000001" w:tentative="1">
+      <w:start w:val="1"/>
+      <w:numFmt w:val="bullet"/>
+      <w:lvlText w:val=""/>
+      <w:lvlJc w:val="left"/>
+      <w:pPr>
+        <w:ind w:left="5040" w:hanging="360"/>
+      </w:pPr>
+      <w:rPr>
+        <w:rFonts w:ascii="Symbol" w:hAnsi="Symbol" w:hint="default"/>
+      </w:rPr>
+    </w:lvl>
+    <w:lvl w:ilvl="7" w:tplc="10000003" w:tentative="1">
+      <w:start w:val="1"/>
+      <w:numFmt w:val="bullet"/>
+      <w:lvlText w:val="o"/>
+      <w:lvlJc w:val="left"/>
+      <w:pPr>
+        <w:ind w:left="5760" w:hanging="360"/>
+      </w:pPr>
+      <w:rPr>
+        <w:rFonts w:ascii="Courier New" w:hAnsi="Courier New" w:cs="Courier New" w:hint="default"/>
+      </w:rPr>
+    </w:lvl>
+    <w:lvl w:ilvl="8" w:tplc="10000005" w:tentative="1">
+      <w:start w:val="1"/>
+      <w:numFmt w:val="bullet"/>
+      <w:lvlText w:val=""/>
+      <w:lvlJc w:val="left"/>
+      <w:pPr>
+        <w:ind w:left="6480" w:hanging="360"/>
+      </w:pPr>
+      <w:rPr>
+        <w:rFonts w:ascii="Wingdings" w:hAnsi="Wingdings" w:hint="default"/>
+      </w:rPr>
+    </w:lvl>
+  </w:abstractNum>
+  <w:abstractNum w:abstractNumId="17" w15:restartNumberingAfterBreak="0">
     <w:nsid w:val="7EEB44D5"/>
     <w:multiLevelType w:val="hybridMultilevel"/>
     <w:tmpl w:val="D9A41BC4"/>
@@ -14345,7 +14583,7 @@
     <w:abstractNumId w:val="1"/>
   </w:num>
   <w:num w:numId="12" w16cid:durableId="1961765887">
-    <w:abstractNumId w:val="16"/>
+    <w:abstractNumId w:val="17"/>
   </w:num>
   <w:num w:numId="13" w16cid:durableId="197858076">
     <w:abstractNumId w:val="6"/>
@@ -14361,6 +14599,9 @@
   </w:num>
   <w:num w:numId="17" w16cid:durableId="1028216774">
     <w:abstractNumId w:val="2"/>
+  </w:num>
+  <w:num w:numId="18" w16cid:durableId="1215386932">
+    <w:abstractNumId w:val="16"/>
   </w:num>
 </w:numbering>
 </file>
@@ -15878,21 +16119,18 @@
     <w:sig w:usb0="A00002EF" w:usb1="4000204B" w:usb2="00000000" w:usb3="00000000" w:csb0="0000019F" w:csb1="00000000"/>
   </w:font>
   <w:font w:name="Sitka Heading Semibold">
-    <w:altName w:val="Calibri"/>
     <w:charset w:val="00"/>
     <w:family w:val="auto"/>
     <w:pitch w:val="variable"/>
     <w:sig w:usb0="A00002EF" w:usb1="4000204B" w:usb2="00000000" w:usb3="00000000" w:csb0="0000019F" w:csb1="00000000"/>
   </w:font>
   <w:font w:name="Sitka Small Semibold">
-    <w:altName w:val="Calibri"/>
     <w:charset w:val="00"/>
     <w:family w:val="auto"/>
     <w:pitch w:val="variable"/>
     <w:sig w:usb0="A00002EF" w:usb1="4000204B" w:usb2="00000000" w:usb3="00000000" w:csb0="0000019F" w:csb1="00000000"/>
   </w:font>
   <w:font w:name="Sitka Subheading Semibold">
-    <w:altName w:val="Calibri"/>
     <w:charset w:val="00"/>
     <w:family w:val="auto"/>
     <w:pitch w:val="variable"/>
@@ -15906,7 +16144,6 @@
     <w:sig w:usb0="E4002EFF" w:usb1="C000247B" w:usb2="00000009" w:usb3="00000000" w:csb0="000001FF" w:csb1="00000000"/>
   </w:font>
   <w:font w:name="Bierstadt">
-    <w:altName w:val="Bierstadt"/>
     <w:charset w:val="00"/>
     <w:family w:val="swiss"/>
     <w:pitch w:val="variable"/>
@@ -15927,7 +16164,6 @@
     <w:sig w:usb0="A00002C7" w:usb1="00000002" w:usb2="00000000" w:usb3="00000000" w:csb0="0000019F" w:csb1="00000000"/>
   </w:font>
   <w:font w:name="Bierstadt Display">
-    <w:altName w:val="Calibri"/>
     <w:charset w:val="00"/>
     <w:family w:val="swiss"/>
     <w:pitch w:val="variable"/>
@@ -15941,7 +16177,6 @@
     <w:sig w:usb0="E0002EFF" w:usb1="C000785B" w:usb2="00000009" w:usb3="00000000" w:csb0="000001FF" w:csb1="00000000"/>
   </w:font>
   <w:font w:name="Georgia Pro">
-    <w:altName w:val="Cambria"/>
     <w:charset w:val="00"/>
     <w:family w:val="roman"/>
     <w:pitch w:val="variable"/>
@@ -15967,7 +16202,6 @@
     <w:sig w:usb0="00000003" w:usb1="00000000" w:usb2="00000000" w:usb3="00000000" w:csb0="00000001" w:csb1="00000000"/>
   </w:font>
   <w:font w:name="Georgia Pro Cond Semibold">
-    <w:altName w:val="Cambria"/>
     <w:charset w:val="00"/>
     <w:family w:val="roman"/>
     <w:pitch w:val="variable"/>
@@ -16030,6 +16264,8 @@
     <w:rsid w:val="00CA49BE"/>
     <w:rsid w:val="00DB27D6"/>
     <w:rsid w:val="00E64AFF"/>
+    <w:rsid w:val="00E9484D"/>
+    <w:rsid w:val="00FC29D5"/>
     <w:rsid w:val="00FD3860"/>
   </w:rsids>
   <m:mathPr>

</xml_diff>